<commit_message>
subtle improvements, and writeup progress
</commit_message>
<xml_diff>
--- a/Writeup.docx
+++ b/Writeup.docx
@@ -1,6 +1,6 @@
 
 <file path=word/document.xml><?xml version="1.0" encoding="utf-8"?>
-<w:document xmlns:wpc="http://schemas.microsoft.com/office/word/2010/wordprocessingCanvas" xmlns:mo="http://schemas.microsoft.com/office/mac/office/2008/main" xmlns:mc="http://schemas.openxmlformats.org/markup-compatibility/2006" xmlns:mv="urn:schemas-microsoft-com:mac:vml" xmlns:o="urn:schemas-microsoft-com:office:office" xmlns:r="http://schemas.openxmlformats.org/officeDocument/2006/relationships" xmlns:m="http://schemas.openxmlformats.org/officeDocument/2006/math" xmlns:v="urn:schemas-microsoft-com:vml" xmlns:wp14="http://schemas.microsoft.com/office/word/2010/wordprocessingDrawing" xmlns:wp="http://schemas.openxmlformats.org/drawingml/2006/wordprocessingDrawing" xmlns:w10="urn:schemas-microsoft-com:office:word" xmlns:w="http://schemas.openxmlformats.org/wordprocessingml/2006/main" xmlns:w14="http://schemas.microsoft.com/office/word/2010/wordml" xmlns:w15="http://schemas.microsoft.com/office/word/2012/wordml" xmlns:wpg="http://schemas.microsoft.com/office/word/2010/wordprocessingGroup" xmlns:wpi="http://schemas.microsoft.com/office/word/2010/wordprocessingInk" xmlns:wne="http://schemas.microsoft.com/office/word/2006/wordml" xmlns:wps="http://schemas.microsoft.com/office/word/2010/wordprocessingShape" mc:Ignorable="w14 w15 wp14">
+<w:document xmlns:wpc="http://schemas.microsoft.com/office/word/2010/wordprocessingCanvas" xmlns:cx="http://schemas.microsoft.com/office/drawing/2014/chartex" xmlns:cx1="http://schemas.microsoft.com/office/drawing/2015/9/8/chartex" xmlns:mc="http://schemas.openxmlformats.org/markup-compatibility/2006" xmlns:o="urn:schemas-microsoft-com:office:office" xmlns:r="http://schemas.openxmlformats.org/officeDocument/2006/relationships" xmlns:m="http://schemas.openxmlformats.org/officeDocument/2006/math" xmlns:v="urn:schemas-microsoft-com:vml" xmlns:wp14="http://schemas.microsoft.com/office/word/2010/wordprocessingDrawing" xmlns:wp="http://schemas.openxmlformats.org/drawingml/2006/wordprocessingDrawing" xmlns:w10="urn:schemas-microsoft-com:office:word" xmlns:w="http://schemas.openxmlformats.org/wordprocessingml/2006/main" xmlns:w14="http://schemas.microsoft.com/office/word/2010/wordml" xmlns:w15="http://schemas.microsoft.com/office/word/2012/wordml" xmlns:w16se="http://schemas.microsoft.com/office/word/2015/wordml/symex" xmlns:wpg="http://schemas.microsoft.com/office/word/2010/wordprocessingGroup" xmlns:wpi="http://schemas.microsoft.com/office/word/2010/wordprocessingInk" xmlns:wne="http://schemas.microsoft.com/office/word/2006/wordml" xmlns:wps="http://schemas.microsoft.com/office/word/2010/wordprocessingShape" mc:Ignorable="w14 w15 w16se wp14">
   <w:body>
     <w:p>
       <w:pPr>
@@ -83,17 +83,698 @@
         <w:t xml:space="preserve"> 12/5/2015</w:t>
       </w:r>
     </w:p>
+    <w:p/>
+    <w:p/>
+    <w:sdt>
+      <w:sdtPr>
+        <w:id w:val="-1410233088"/>
+        <w:docPartObj>
+          <w:docPartGallery w:val="Table of Contents"/>
+          <w:docPartUnique/>
+        </w:docPartObj>
+      </w:sdtPr>
+      <w:sdtEndPr>
+        <w:rPr>
+          <w:rFonts w:asciiTheme="minorHAnsi" w:eastAsiaTheme="minorHAnsi" w:hAnsiTheme="minorHAnsi" w:cstheme="minorBidi"/>
+          <w:b/>
+          <w:bCs/>
+          <w:noProof/>
+          <w:sz w:val="24"/>
+          <w:szCs w:val="24"/>
+        </w:rPr>
+      </w:sdtEndPr>
+      <w:sdtContent>
+        <w:p>
+          <w:pPr>
+            <w:pStyle w:val="TOCHeading"/>
+          </w:pPr>
+          <w:r>
+            <w:t>Table of Contents</w:t>
+          </w:r>
+        </w:p>
+        <w:p>
+          <w:pPr>
+            <w:pStyle w:val="TOC1"/>
+            <w:tabs>
+              <w:tab w:val="right" w:leader="dot" w:pos="9350"/>
+            </w:tabs>
+            <w:rPr>
+              <w:noProof/>
+            </w:rPr>
+          </w:pPr>
+          <w:r>
+            <w:fldChar w:fldCharType="begin"/>
+          </w:r>
+          <w:r>
+            <w:instrText xml:space="preserve"> TOC \o "1-3" \h \z \u </w:instrText>
+          </w:r>
+          <w:r>
+            <w:fldChar w:fldCharType="separate"/>
+          </w:r>
+          <w:hyperlink w:anchor="_Toc437371209" w:history="1">
+            <w:r>
+              <w:rPr>
+                <w:rStyle w:val="Hyperlink"/>
+                <w:noProof/>
+              </w:rPr>
+              <w:t>Features</w:t>
+            </w:r>
+            <w:r>
+              <w:rPr>
+                <w:noProof/>
+                <w:webHidden/>
+              </w:rPr>
+              <w:tab/>
+            </w:r>
+            <w:r>
+              <w:rPr>
+                <w:noProof/>
+                <w:webHidden/>
+              </w:rPr>
+              <w:fldChar w:fldCharType="begin"/>
+            </w:r>
+            <w:r>
+              <w:rPr>
+                <w:noProof/>
+                <w:webHidden/>
+              </w:rPr>
+              <w:instrText xml:space="preserve"> PAGEREF _Toc437371209 \h </w:instrText>
+            </w:r>
+            <w:r>
+              <w:rPr>
+                <w:noProof/>
+                <w:webHidden/>
+              </w:rPr>
+            </w:r>
+            <w:r>
+              <w:rPr>
+                <w:noProof/>
+                <w:webHidden/>
+              </w:rPr>
+              <w:fldChar w:fldCharType="separate"/>
+            </w:r>
+            <w:r>
+              <w:rPr>
+                <w:noProof/>
+                <w:webHidden/>
+              </w:rPr>
+              <w:t>1</w:t>
+            </w:r>
+            <w:r>
+              <w:rPr>
+                <w:noProof/>
+                <w:webHidden/>
+              </w:rPr>
+              <w:fldChar w:fldCharType="end"/>
+            </w:r>
+          </w:hyperlink>
+        </w:p>
+        <w:p>
+          <w:pPr>
+            <w:pStyle w:val="TOC1"/>
+            <w:tabs>
+              <w:tab w:val="right" w:leader="dot" w:pos="9350"/>
+            </w:tabs>
+            <w:rPr>
+              <w:noProof/>
+            </w:rPr>
+          </w:pPr>
+          <w:hyperlink w:anchor="_Toc437371210" w:history="1">
+            <w:r>
+              <w:rPr>
+                <w:rStyle w:val="Hyperlink"/>
+                <w:noProof/>
+              </w:rPr>
+              <w:t>Functions</w:t>
+            </w:r>
+            <w:r>
+              <w:rPr>
+                <w:noProof/>
+                <w:webHidden/>
+              </w:rPr>
+              <w:tab/>
+            </w:r>
+            <w:r>
+              <w:rPr>
+                <w:noProof/>
+                <w:webHidden/>
+              </w:rPr>
+              <w:fldChar w:fldCharType="begin"/>
+            </w:r>
+            <w:r>
+              <w:rPr>
+                <w:noProof/>
+                <w:webHidden/>
+              </w:rPr>
+              <w:instrText xml:space="preserve"> PAGEREF _Toc437371210 \h </w:instrText>
+            </w:r>
+            <w:r>
+              <w:rPr>
+                <w:noProof/>
+                <w:webHidden/>
+              </w:rPr>
+            </w:r>
+            <w:r>
+              <w:rPr>
+                <w:noProof/>
+                <w:webHidden/>
+              </w:rPr>
+              <w:fldChar w:fldCharType="separate"/>
+            </w:r>
+            <w:r>
+              <w:rPr>
+                <w:noProof/>
+                <w:webHidden/>
+              </w:rPr>
+              <w:t>2</w:t>
+            </w:r>
+            <w:r>
+              <w:rPr>
+                <w:noProof/>
+                <w:webHidden/>
+              </w:rPr>
+              <w:fldChar w:fldCharType="end"/>
+            </w:r>
+          </w:hyperlink>
+        </w:p>
+        <w:p>
+          <w:pPr>
+            <w:pStyle w:val="TOC2"/>
+            <w:tabs>
+              <w:tab w:val="right" w:leader="dot" w:pos="9350"/>
+            </w:tabs>
+            <w:rPr>
+              <w:noProof/>
+            </w:rPr>
+          </w:pPr>
+          <w:hyperlink w:anchor="_Toc437371211" w:history="1">
+            <w:r>
+              <w:rPr>
+                <w:rStyle w:val="Hyperlink"/>
+                <w:i/>
+                <w:iCs/>
+                <w:noProof/>
+              </w:rPr>
+              <w:t>Global Controls:</w:t>
+            </w:r>
+            <w:r>
+              <w:rPr>
+                <w:noProof/>
+                <w:webHidden/>
+              </w:rPr>
+              <w:tab/>
+            </w:r>
+            <w:r>
+              <w:rPr>
+                <w:noProof/>
+                <w:webHidden/>
+              </w:rPr>
+              <w:fldChar w:fldCharType="begin"/>
+            </w:r>
+            <w:r>
+              <w:rPr>
+                <w:noProof/>
+                <w:webHidden/>
+              </w:rPr>
+              <w:instrText xml:space="preserve"> PAGEREF _Toc437371211 \h </w:instrText>
+            </w:r>
+            <w:r>
+              <w:rPr>
+                <w:noProof/>
+                <w:webHidden/>
+              </w:rPr>
+            </w:r>
+            <w:r>
+              <w:rPr>
+                <w:noProof/>
+                <w:webHidden/>
+              </w:rPr>
+              <w:fldChar w:fldCharType="separate"/>
+            </w:r>
+            <w:r>
+              <w:rPr>
+                <w:noProof/>
+                <w:webHidden/>
+              </w:rPr>
+              <w:t>2</w:t>
+            </w:r>
+            <w:r>
+              <w:rPr>
+                <w:noProof/>
+                <w:webHidden/>
+              </w:rPr>
+              <w:fldChar w:fldCharType="end"/>
+            </w:r>
+          </w:hyperlink>
+        </w:p>
+        <w:p>
+          <w:pPr>
+            <w:pStyle w:val="TOC2"/>
+            <w:tabs>
+              <w:tab w:val="right" w:leader="dot" w:pos="9350"/>
+            </w:tabs>
+            <w:rPr>
+              <w:noProof/>
+            </w:rPr>
+          </w:pPr>
+          <w:hyperlink w:anchor="_Toc437371212" w:history="1">
+            <w:r>
+              <w:rPr>
+                <w:rStyle w:val="Hyperlink"/>
+                <w:i/>
+                <w:iCs/>
+                <w:noProof/>
+              </w:rPr>
+              <w:t>Effect Parameters:</w:t>
+            </w:r>
+            <w:r>
+              <w:rPr>
+                <w:noProof/>
+                <w:webHidden/>
+              </w:rPr>
+              <w:tab/>
+            </w:r>
+            <w:r>
+              <w:rPr>
+                <w:noProof/>
+                <w:webHidden/>
+              </w:rPr>
+              <w:fldChar w:fldCharType="begin"/>
+            </w:r>
+            <w:r>
+              <w:rPr>
+                <w:noProof/>
+                <w:webHidden/>
+              </w:rPr>
+              <w:instrText xml:space="preserve"> PAGEREF _Toc437371212 \h </w:instrText>
+            </w:r>
+            <w:r>
+              <w:rPr>
+                <w:noProof/>
+                <w:webHidden/>
+              </w:rPr>
+            </w:r>
+            <w:r>
+              <w:rPr>
+                <w:noProof/>
+                <w:webHidden/>
+              </w:rPr>
+              <w:fldChar w:fldCharType="separate"/>
+            </w:r>
+            <w:r>
+              <w:rPr>
+                <w:noProof/>
+                <w:webHidden/>
+              </w:rPr>
+              <w:t>3</w:t>
+            </w:r>
+            <w:r>
+              <w:rPr>
+                <w:noProof/>
+                <w:webHidden/>
+              </w:rPr>
+              <w:fldChar w:fldCharType="end"/>
+            </w:r>
+          </w:hyperlink>
+        </w:p>
+        <w:p>
+          <w:pPr>
+            <w:pStyle w:val="TOC1"/>
+            <w:tabs>
+              <w:tab w:val="right" w:leader="dot" w:pos="9350"/>
+            </w:tabs>
+            <w:rPr>
+              <w:noProof/>
+            </w:rPr>
+          </w:pPr>
+          <w:hyperlink w:anchor="_Toc437371213" w:history="1">
+            <w:r>
+              <w:rPr>
+                <w:rStyle w:val="Hyperlink"/>
+                <w:noProof/>
+              </w:rPr>
+              <w:t>Transformation</w:t>
+            </w:r>
+            <w:r>
+              <w:rPr>
+                <w:noProof/>
+                <w:webHidden/>
+              </w:rPr>
+              <w:tab/>
+            </w:r>
+            <w:r>
+              <w:rPr>
+                <w:noProof/>
+                <w:webHidden/>
+              </w:rPr>
+              <w:fldChar w:fldCharType="begin"/>
+            </w:r>
+            <w:r>
+              <w:rPr>
+                <w:noProof/>
+                <w:webHidden/>
+              </w:rPr>
+              <w:instrText xml:space="preserve"> PAGEREF _Toc437371213 \h </w:instrText>
+            </w:r>
+            <w:r>
+              <w:rPr>
+                <w:noProof/>
+                <w:webHidden/>
+              </w:rPr>
+            </w:r>
+            <w:r>
+              <w:rPr>
+                <w:noProof/>
+                <w:webHidden/>
+              </w:rPr>
+              <w:fldChar w:fldCharType="separate"/>
+            </w:r>
+            <w:r>
+              <w:rPr>
+                <w:noProof/>
+                <w:webHidden/>
+              </w:rPr>
+              <w:t>4</w:t>
+            </w:r>
+            <w:r>
+              <w:rPr>
+                <w:noProof/>
+                <w:webHidden/>
+              </w:rPr>
+              <w:fldChar w:fldCharType="end"/>
+            </w:r>
+          </w:hyperlink>
+        </w:p>
+        <w:p>
+          <w:pPr>
+            <w:pStyle w:val="TOC1"/>
+            <w:tabs>
+              <w:tab w:val="right" w:leader="dot" w:pos="9350"/>
+            </w:tabs>
+            <w:rPr>
+              <w:noProof/>
+            </w:rPr>
+          </w:pPr>
+          <w:hyperlink w:anchor="_Toc437371214" w:history="1">
+            <w:r>
+              <w:rPr>
+                <w:rStyle w:val="Hyperlink"/>
+                <w:noProof/>
+              </w:rPr>
+              <w:t>Implementation</w:t>
+            </w:r>
+            <w:r>
+              <w:rPr>
+                <w:noProof/>
+                <w:webHidden/>
+              </w:rPr>
+              <w:tab/>
+            </w:r>
+            <w:r>
+              <w:rPr>
+                <w:noProof/>
+                <w:webHidden/>
+              </w:rPr>
+              <w:fldChar w:fldCharType="begin"/>
+            </w:r>
+            <w:r>
+              <w:rPr>
+                <w:noProof/>
+                <w:webHidden/>
+              </w:rPr>
+              <w:instrText xml:space="preserve"> PAGEREF _Toc437371214 \h </w:instrText>
+            </w:r>
+            <w:r>
+              <w:rPr>
+                <w:noProof/>
+                <w:webHidden/>
+              </w:rPr>
+            </w:r>
+            <w:r>
+              <w:rPr>
+                <w:noProof/>
+                <w:webHidden/>
+              </w:rPr>
+              <w:fldChar w:fldCharType="separate"/>
+            </w:r>
+            <w:r>
+              <w:rPr>
+                <w:noProof/>
+                <w:webHidden/>
+              </w:rPr>
+              <w:t>4</w:t>
+            </w:r>
+            <w:r>
+              <w:rPr>
+                <w:noProof/>
+                <w:webHidden/>
+              </w:rPr>
+              <w:fldChar w:fldCharType="end"/>
+            </w:r>
+          </w:hyperlink>
+        </w:p>
+        <w:p>
+          <w:pPr>
+            <w:pStyle w:val="TOC1"/>
+            <w:tabs>
+              <w:tab w:val="right" w:leader="dot" w:pos="9350"/>
+            </w:tabs>
+            <w:rPr>
+              <w:noProof/>
+            </w:rPr>
+          </w:pPr>
+          <w:hyperlink w:anchor="_Toc437371215" w:history="1">
+            <w:r>
+              <w:rPr>
+                <w:rStyle w:val="Hyperlink"/>
+                <w:noProof/>
+              </w:rPr>
+              <w:t>User Guide</w:t>
+            </w:r>
+            <w:r>
+              <w:rPr>
+                <w:noProof/>
+                <w:webHidden/>
+              </w:rPr>
+              <w:tab/>
+            </w:r>
+            <w:r>
+              <w:rPr>
+                <w:noProof/>
+                <w:webHidden/>
+              </w:rPr>
+              <w:fldChar w:fldCharType="begin"/>
+            </w:r>
+            <w:r>
+              <w:rPr>
+                <w:noProof/>
+                <w:webHidden/>
+              </w:rPr>
+              <w:instrText xml:space="preserve"> PAGEREF _Toc437371215 \h </w:instrText>
+            </w:r>
+            <w:r>
+              <w:rPr>
+                <w:noProof/>
+                <w:webHidden/>
+              </w:rPr>
+            </w:r>
+            <w:r>
+              <w:rPr>
+                <w:noProof/>
+                <w:webHidden/>
+              </w:rPr>
+              <w:fldChar w:fldCharType="separate"/>
+            </w:r>
+            <w:r>
+              <w:rPr>
+                <w:noProof/>
+                <w:webHidden/>
+              </w:rPr>
+              <w:t>4</w:t>
+            </w:r>
+            <w:r>
+              <w:rPr>
+                <w:noProof/>
+                <w:webHidden/>
+              </w:rPr>
+              <w:fldChar w:fldCharType="end"/>
+            </w:r>
+          </w:hyperlink>
+        </w:p>
+        <w:p>
+          <w:pPr>
+            <w:pStyle w:val="TOC1"/>
+            <w:tabs>
+              <w:tab w:val="right" w:leader="dot" w:pos="9350"/>
+            </w:tabs>
+            <w:rPr>
+              <w:noProof/>
+            </w:rPr>
+          </w:pPr>
+          <w:hyperlink w:anchor="_Toc437371216" w:history="1">
+            <w:r>
+              <w:rPr>
+                <w:rStyle w:val="Hyperlink"/>
+                <w:noProof/>
+              </w:rPr>
+              <w:t>Comments</w:t>
+            </w:r>
+            <w:r>
+              <w:rPr>
+                <w:noProof/>
+                <w:webHidden/>
+              </w:rPr>
+              <w:tab/>
+            </w:r>
+            <w:r>
+              <w:rPr>
+                <w:noProof/>
+                <w:webHidden/>
+              </w:rPr>
+              <w:fldChar w:fldCharType="begin"/>
+            </w:r>
+            <w:r>
+              <w:rPr>
+                <w:noProof/>
+                <w:webHidden/>
+              </w:rPr>
+              <w:instrText xml:space="preserve"> PAGEREF _Toc437371216 \h </w:instrText>
+            </w:r>
+            <w:r>
+              <w:rPr>
+                <w:noProof/>
+                <w:webHidden/>
+              </w:rPr>
+            </w:r>
+            <w:r>
+              <w:rPr>
+                <w:noProof/>
+                <w:webHidden/>
+              </w:rPr>
+              <w:fldChar w:fldCharType="separate"/>
+            </w:r>
+            <w:r>
+              <w:rPr>
+                <w:noProof/>
+                <w:webHidden/>
+              </w:rPr>
+              <w:t>4</w:t>
+            </w:r>
+            <w:r>
+              <w:rPr>
+                <w:noProof/>
+                <w:webHidden/>
+              </w:rPr>
+              <w:fldChar w:fldCharType="end"/>
+            </w:r>
+          </w:hyperlink>
+        </w:p>
+        <w:p>
+          <w:pPr>
+            <w:pStyle w:val="TOC1"/>
+            <w:tabs>
+              <w:tab w:val="right" w:leader="dot" w:pos="9350"/>
+            </w:tabs>
+            <w:rPr>
+              <w:noProof/>
+            </w:rPr>
+          </w:pPr>
+          <w:hyperlink w:anchor="_Toc437371217" w:history="1">
+            <w:r>
+              <w:rPr>
+                <w:rStyle w:val="Hyperlink"/>
+                <w:noProof/>
+              </w:rPr>
+              <w:t>Future Research</w:t>
+            </w:r>
+            <w:r>
+              <w:rPr>
+                <w:noProof/>
+                <w:webHidden/>
+              </w:rPr>
+              <w:tab/>
+            </w:r>
+            <w:r>
+              <w:rPr>
+                <w:noProof/>
+                <w:webHidden/>
+              </w:rPr>
+              <w:fldChar w:fldCharType="begin"/>
+            </w:r>
+            <w:r>
+              <w:rPr>
+                <w:noProof/>
+                <w:webHidden/>
+              </w:rPr>
+              <w:instrText xml:space="preserve"> PAGEREF _Toc437371217 \h </w:instrText>
+            </w:r>
+            <w:r>
+              <w:rPr>
+                <w:noProof/>
+                <w:webHidden/>
+              </w:rPr>
+            </w:r>
+            <w:r>
+              <w:rPr>
+                <w:noProof/>
+                <w:webHidden/>
+              </w:rPr>
+              <w:fldChar w:fldCharType="separate"/>
+            </w:r>
+            <w:r>
+              <w:rPr>
+                <w:noProof/>
+                <w:webHidden/>
+              </w:rPr>
+              <w:t>4</w:t>
+            </w:r>
+            <w:r>
+              <w:rPr>
+                <w:noProof/>
+                <w:webHidden/>
+              </w:rPr>
+              <w:fldChar w:fldCharType="end"/>
+            </w:r>
+          </w:hyperlink>
+        </w:p>
+        <w:p>
+          <w:r>
+            <w:rPr>
+              <w:b/>
+              <w:bCs/>
+              <w:noProof/>
+            </w:rPr>
+            <w:fldChar w:fldCharType="end"/>
+          </w:r>
+        </w:p>
+      </w:sdtContent>
+    </w:sdt>
+    <w:p/>
+    <w:p>
+      <w:pPr>
+        <w:rPr>
+          <w:rFonts w:asciiTheme="majorHAnsi" w:eastAsiaTheme="majorEastAsia" w:hAnsiTheme="majorHAnsi" w:cstheme="majorBidi"/>
+          <w:color w:val="2E74B5" w:themeColor="accent1" w:themeShade="BF"/>
+          <w:sz w:val="32"/>
+          <w:szCs w:val="32"/>
+        </w:rPr>
+      </w:pPr>
+      <w:bookmarkStart w:id="0" w:name="_Toc437371209"/>
+      <w:r>
+        <w:br w:type="page"/>
+      </w:r>
+    </w:p>
     <w:p>
       <w:pPr>
         <w:pStyle w:val="Heading1"/>
       </w:pPr>
-    </w:p>
-    <w:p>
-      <w:pPr>
-        <w:pStyle w:val="Heading1"/>
-      </w:pPr>
-      <w:r>
-        <w:t xml:space="preserve">Features and Functionalities </w:t>
+      <w:r>
+        <w:lastRenderedPageBreak/>
+        <w:t>Features</w:t>
+      </w:r>
+      <w:bookmarkEnd w:id="0"/>
+      <w:r>
+        <w:t xml:space="preserve"> </w:t>
       </w:r>
     </w:p>
     <w:p>
@@ -103,6 +784,7 @@
         <w:autoSpaceDN w:val="0"/>
         <w:adjustRightInd w:val="0"/>
         <w:spacing w:after="240" w:line="280" w:lineRule="atLeast"/>
+        <w:jc w:val="both"/>
       </w:pPr>
       <w:r>
         <w:t xml:space="preserve">The core of the program relies on a gradient minimization </w:t>
@@ -155,13 +837,11 @@
         <w:t>oise while still retaining the edges and primary color change. In my experience, the gradient minimization algorithm I implemented preforms better than ‘cartoon filters’ and ‘bilateral filters’ found online which simply combing a blurring filter or bilateral filter with and edge detection.</w:t>
       </w:r>
       <w:r>
-        <w:t xml:space="preserve"> After the gradient minimization, the edges of the original image are extracted and altered using </w:t>
-      </w:r>
-      <w:proofErr w:type="gramStart"/>
-      <w:r>
-        <w:t>a</w:t>
-      </w:r>
-      <w:proofErr w:type="gramEnd"/>
+        <w:t xml:space="preserve"> After the gradient minimization, the edges of the original image are extracted and </w:t>
+      </w:r>
+      <w:r>
+        <w:t>altered using</w:t>
+      </w:r>
       <w:r>
         <w:t xml:space="preserve"> a customizable morphological transformation that serves to thicken the edges and display them in a more ‘hand drawn stroke’ form. After applying the modified edges to the gradient minimization output, the final output is formed after a simple color quantization is applied, reducing the color depth to better represent a cartoon.  These stroke and color settings, as well as the gradient minimization parameters are customizable through the GUI.</w:t>
       </w:r>
@@ -173,9 +853,7 @@
         <w:autoSpaceDN w:val="0"/>
         <w:adjustRightInd w:val="0"/>
         <w:spacing w:after="240" w:line="280" w:lineRule="atLeast"/>
-        <w:rPr>
-          <w:rFonts w:ascii="Times" w:hAnsi="Times" w:cs="Times"/>
-        </w:rPr>
+        <w:jc w:val="both"/>
       </w:pPr>
       <w:r>
         <w:t xml:space="preserve">An additional mode inspired by old newspaper cartoons and the pop art style is also available in the GUI. This mode performs binary operations and color masking to output a simple, binary representation of the input that emphasizes the features present in the input image. As in the cartoon mode, this mode has morphological operations to better simulate human strokes, but the true elegance of this effect comes from its ability to accurately emphasize borders rather than all edges. The border is extracted with a function that scores all edges based off continuity and density to identify possible borders, then gaps in edges are filled in and the resulting fully closed edges are </w:t>
@@ -184,29 +862,7 @@
         <w:t>added to the output effectively emphasizing the borders</w:t>
       </w:r>
       <w:r>
-        <w:t>.</w:t>
-      </w:r>
-      <w:bookmarkStart w:id="0" w:name="_GoBack"/>
-      <w:bookmarkEnd w:id="0"/>
-      <w:r>
-        <w:t xml:space="preserve">  </w:t>
-      </w:r>
-    </w:p>
-    <w:p/>
-    <w:p>
-      <w:pPr>
-        <w:pStyle w:val="Heading1"/>
-      </w:pPr>
-      <w:r>
-        <w:t xml:space="preserve">Transformation </w:t>
-      </w:r>
-    </w:p>
-    <w:p>
-      <w:pPr>
-        <w:pStyle w:val="Heading1"/>
-      </w:pPr>
-      <w:r>
-        <w:t>Implementation</w:t>
+        <w:t xml:space="preserve">.  </w:t>
       </w:r>
     </w:p>
     <w:p>
@@ -216,6 +872,793 @@
         <w:autoSpaceDN w:val="0"/>
         <w:adjustRightInd w:val="0"/>
         <w:spacing w:after="240" w:line="280" w:lineRule="atLeast"/>
+        <w:jc w:val="both"/>
+      </w:pPr>
+      <w:r>
+        <w:t xml:space="preserve">The GUI provides a </w:t>
+      </w:r>
+      <w:r>
+        <w:t>simple, but powerful interface for working with the effects outlined above. It is resizable (responsive design) and allows the user to load an image of choice and save the output to disk. There are also some radio buttons allowing a user to apply addition transformations like inverting or toggle controls such as the morphological transform.</w:t>
+      </w:r>
+    </w:p>
+    <w:p>
+      <w:pPr>
+        <w:widowControl w:val="0"/>
+        <w:autoSpaceDE w:val="0"/>
+        <w:autoSpaceDN w:val="0"/>
+        <w:adjustRightInd w:val="0"/>
+        <w:spacing w:after="240" w:line="280" w:lineRule="atLeast"/>
+        <w:jc w:val="both"/>
+      </w:pPr>
+    </w:p>
+    <w:p>
+      <w:pPr>
+        <w:pStyle w:val="Heading1"/>
+      </w:pPr>
+      <w:bookmarkStart w:id="1" w:name="_Toc437371210"/>
+      <w:r>
+        <w:lastRenderedPageBreak/>
+        <w:t>Functions</w:t>
+      </w:r>
+      <w:bookmarkEnd w:id="1"/>
+    </w:p>
+    <w:p>
+      <w:pPr>
+        <w:keepNext/>
+        <w:jc w:val="both"/>
+      </w:pPr>
+      <w:r>
+        <w:rPr>
+          <w:noProof/>
+        </w:rPr>
+        <w:drawing>
+          <wp:inline distT="0" distB="0" distL="0" distR="0" wp14:anchorId="2D410101" wp14:editId="28B56B88">
+            <wp:extent cx="5928360" cy="4260215"/>
+            <wp:effectExtent l="0" t="0" r="0" b="6985"/>
+            <wp:docPr id="1" name="Picture 1" descr="wireframe.png"/>
+            <wp:cNvGraphicFramePr>
+              <a:graphicFrameLocks xmlns:a="http://schemas.openxmlformats.org/drawingml/2006/main" noChangeAspect="1"/>
+            </wp:cNvGraphicFramePr>
+            <a:graphic xmlns:a="http://schemas.openxmlformats.org/drawingml/2006/main">
+              <a:graphicData uri="http://schemas.openxmlformats.org/drawingml/2006/picture">
+                <pic:pic xmlns:pic="http://schemas.openxmlformats.org/drawingml/2006/picture">
+                  <pic:nvPicPr>
+                    <pic:cNvPr id="0" name="Picture 1" descr="wireframe.png"/>
+                    <pic:cNvPicPr>
+                      <a:picLocks noChangeAspect="1" noChangeArrowheads="1"/>
+                    </pic:cNvPicPr>
+                  </pic:nvPicPr>
+                  <pic:blipFill>
+                    <a:blip r:embed="rId5">
+                      <a:extLst>
+                        <a:ext uri="{28A0092B-C50C-407E-A947-70E740481C1C}">
+                          <a14:useLocalDpi xmlns:a14="http://schemas.microsoft.com/office/drawing/2010/main" val="0"/>
+                        </a:ext>
+                      </a:extLst>
+                    </a:blip>
+                    <a:srcRect/>
+                    <a:stretch>
+                      <a:fillRect/>
+                    </a:stretch>
+                  </pic:blipFill>
+                  <pic:spPr bwMode="auto">
+                    <a:xfrm>
+                      <a:off x="0" y="0"/>
+                      <a:ext cx="5928360" cy="4260215"/>
+                    </a:xfrm>
+                    <a:prstGeom prst="rect">
+                      <a:avLst/>
+                    </a:prstGeom>
+                    <a:noFill/>
+                    <a:ln>
+                      <a:noFill/>
+                    </a:ln>
+                  </pic:spPr>
+                </pic:pic>
+              </a:graphicData>
+            </a:graphic>
+          </wp:inline>
+        </w:drawing>
+      </w:r>
+    </w:p>
+    <w:p>
+      <w:pPr>
+        <w:pStyle w:val="Caption"/>
+        <w:jc w:val="both"/>
+      </w:pPr>
+      <w:r>
+        <w:t xml:space="preserve">Figure </w:t>
+      </w:r>
+      <w:fldSimple w:instr=" SEQ Figure \* ARABIC ">
+        <w:r>
+          <w:rPr>
+            <w:noProof/>
+          </w:rPr>
+          <w:t>1</w:t>
+        </w:r>
+      </w:fldSimple>
+      <w:r>
+        <w:t>: GUI wireframe</w:t>
+      </w:r>
+    </w:p>
+    <w:p>
+      <w:pPr>
+        <w:jc w:val="both"/>
+      </w:pPr>
+      <w:r>
+        <w:t xml:space="preserve">The GUI has many functions and parameters that can be set via sliders. There are also different </w:t>
+      </w:r>
+      <w:r>
+        <w:t>selectable</w:t>
+      </w:r>
+      <w:r>
+        <w:t xml:space="preserve"> modes which influence the direct behavior of the sliders</w:t>
+      </w:r>
+      <w:r>
+        <w:t>.</w:t>
+      </w:r>
+    </w:p>
+    <w:p>
+      <w:pPr>
+        <w:jc w:val="both"/>
+      </w:pPr>
+    </w:p>
+    <w:p>
+      <w:pPr>
+        <w:pStyle w:val="Heading2"/>
+        <w:spacing w:after="60"/>
+        <w:jc w:val="both"/>
+        <w:rPr>
+          <w:rStyle w:val="Emphasis"/>
+        </w:rPr>
+      </w:pPr>
+      <w:bookmarkStart w:id="2" w:name="_Toc437371211"/>
+      <w:r>
+        <w:rPr>
+          <w:rStyle w:val="Emphasis"/>
+        </w:rPr>
+        <w:t>Global Controls:</w:t>
+      </w:r>
+      <w:bookmarkEnd w:id="2"/>
+    </w:p>
+    <w:p>
+      <w:pPr>
+        <w:jc w:val="both"/>
+      </w:pPr>
+      <w:r>
+        <w:t>The global parameters are located along the bottom row and are made up of global controls for working with the effects. The functionality is summarized below.</w:t>
+      </w:r>
+    </w:p>
+    <w:p>
+      <w:pPr>
+        <w:pStyle w:val="Subtitle"/>
+        <w:spacing w:before="120" w:after="60"/>
+        <w:ind w:left="720"/>
+        <w:jc w:val="both"/>
+        <w:rPr>
+          <w:rStyle w:val="IntenseEmphasis"/>
+          <w:color w:val="767171" w:themeColor="background2" w:themeShade="80"/>
+        </w:rPr>
+      </w:pPr>
+      <w:r>
+        <w:rPr>
+          <w:rStyle w:val="IntenseEmphasis"/>
+          <w:color w:val="767171" w:themeColor="background2" w:themeShade="80"/>
+        </w:rPr>
+        <w:t>Mode</w:t>
+      </w:r>
+    </w:p>
+    <w:p>
+      <w:pPr>
+        <w:ind w:left="720"/>
+        <w:jc w:val="both"/>
+      </w:pPr>
+      <w:r>
+        <w:t xml:space="preserve">Toggles between the </w:t>
+      </w:r>
+      <w:r>
+        <w:rPr>
+          <w:rStyle w:val="codeChar"/>
+        </w:rPr>
+        <w:t>Color</w:t>
+      </w:r>
+      <w:r>
+        <w:t xml:space="preserve"> and </w:t>
+      </w:r>
+      <w:r>
+        <w:rPr>
+          <w:rStyle w:val="codeChar"/>
+        </w:rPr>
+        <w:t>Binary</w:t>
+      </w:r>
+      <w:r>
+        <w:t xml:space="preserve"> modes. </w:t>
+      </w:r>
+      <w:r>
+        <w:rPr>
+          <w:rStyle w:val="codeChar"/>
+        </w:rPr>
+        <w:t>Color</w:t>
+      </w:r>
+      <w:r>
+        <w:t xml:space="preserve"> is meant to transform the image into a color, hand drawn cartoon. All color information in the original image is retained and gradient minimization is used along with other edge related effects to produce the output. </w:t>
+      </w:r>
+    </w:p>
+    <w:p>
+      <w:pPr>
+        <w:ind w:left="720"/>
+        <w:jc w:val="both"/>
+      </w:pPr>
+      <w:r>
+        <w:t xml:space="preserve">In </w:t>
+      </w:r>
+      <w:r>
+        <w:rPr>
+          <w:rStyle w:val="codeChar"/>
+        </w:rPr>
+        <w:t>Binary</w:t>
+      </w:r>
+      <w:r>
+        <w:t xml:space="preserve"> mode, the output is meant to resemble that of a black and white newspaper graphic</w:t>
+      </w:r>
+      <w:r>
+        <w:t>, or pop art from the ‘60s</w:t>
+      </w:r>
+      <w:r>
+        <w:t xml:space="preserve">. Color information is </w:t>
+      </w:r>
+      <w:r>
+        <w:t>lost;</w:t>
+      </w:r>
+      <w:r>
+        <w:t xml:space="preserve"> </w:t>
+      </w:r>
+      <w:r>
+        <w:t>however,</w:t>
+      </w:r>
+      <w:r>
+        <w:t xml:space="preserve"> color masks can be applied using the </w:t>
+      </w:r>
+      <w:r>
+        <w:rPr>
+          <w:rStyle w:val="codeChar"/>
+        </w:rPr>
+        <w:t>Color Tweak</w:t>
+      </w:r>
+      <w:r>
+        <w:t xml:space="preserve"> slider</w:t>
+      </w:r>
+      <w:r>
+        <w:t>.</w:t>
+      </w:r>
+    </w:p>
+    <w:p>
+      <w:pPr>
+        <w:pStyle w:val="Subtitle"/>
+        <w:spacing w:before="120" w:after="60"/>
+        <w:ind w:left="720"/>
+        <w:jc w:val="both"/>
+        <w:rPr>
+          <w:rStyle w:val="IntenseEmphasis"/>
+          <w:color w:val="767171" w:themeColor="background2" w:themeShade="80"/>
+        </w:rPr>
+      </w:pPr>
+      <w:r>
+        <w:rPr>
+          <w:rStyle w:val="IntenseEmphasis"/>
+          <w:color w:val="767171" w:themeColor="background2" w:themeShade="80"/>
+        </w:rPr>
+        <w:t>Color Representation</w:t>
+      </w:r>
+    </w:p>
+    <w:p>
+      <w:pPr>
+        <w:ind w:left="720"/>
+        <w:jc w:val="both"/>
+      </w:pPr>
+      <w:r>
+        <w:lastRenderedPageBreak/>
+        <w:t xml:space="preserve">In addition to the mode selection, the output color representation can be further modified with the </w:t>
+      </w:r>
+      <w:r>
+        <w:rPr>
+          <w:rStyle w:val="codeChar"/>
+        </w:rPr>
+        <w:t>Invert</w:t>
+      </w:r>
+      <w:r>
+        <w:t xml:space="preserve"> and </w:t>
+      </w:r>
+      <w:r>
+        <w:rPr>
+          <w:rStyle w:val="codeChar"/>
+        </w:rPr>
+        <w:t>BW</w:t>
+      </w:r>
+      <w:r>
+        <w:t xml:space="preserve"> radio buttons. These toggles are fairly straightforward and work in all modes. In color, </w:t>
+      </w:r>
+      <w:r>
+        <w:rPr>
+          <w:rStyle w:val="codeChar"/>
+        </w:rPr>
+        <w:t>BW</w:t>
+      </w:r>
+      <w:r>
+        <w:t xml:space="preserve"> converts to grayscale, and in </w:t>
+      </w:r>
+      <w:r>
+        <w:rPr>
+          <w:rStyle w:val="codeChar"/>
+        </w:rPr>
+        <w:t>binary</w:t>
+      </w:r>
+      <w:r>
+        <w:t xml:space="preserve">, removes the colored mask. The </w:t>
+      </w:r>
+      <w:r>
+        <w:rPr>
+          <w:rStyle w:val="codeChar"/>
+        </w:rPr>
+        <w:t>Invert</w:t>
+      </w:r>
+      <w:r>
+        <w:t xml:space="preserve"> option inverts the colors. In </w:t>
+      </w:r>
+      <w:r>
+        <w:rPr>
+          <w:rStyle w:val="codeChar"/>
+        </w:rPr>
+        <w:t>binary</w:t>
+      </w:r>
+      <w:r>
+        <w:t xml:space="preserve"> mode, this</w:t>
+      </w:r>
+      <w:r>
+        <w:t xml:space="preserve"> essentially exposes the edges.</w:t>
+      </w:r>
+    </w:p>
+    <w:p>
+      <w:pPr>
+        <w:pStyle w:val="Subtitle"/>
+        <w:spacing w:before="120" w:after="60"/>
+        <w:ind w:left="720"/>
+        <w:jc w:val="both"/>
+        <w:rPr>
+          <w:rStyle w:val="IntenseEmphasis"/>
+          <w:color w:val="767171" w:themeColor="background2" w:themeShade="80"/>
+        </w:rPr>
+      </w:pPr>
+      <w:r>
+        <w:rPr>
+          <w:rStyle w:val="IntenseEmphasis"/>
+          <w:color w:val="767171" w:themeColor="background2" w:themeShade="80"/>
+        </w:rPr>
+        <w:t>Load</w:t>
+      </w:r>
+    </w:p>
+    <w:p>
+      <w:pPr>
+        <w:ind w:left="720"/>
+        <w:jc w:val="both"/>
+      </w:pPr>
+      <w:r>
+        <w:t>Prompts the user to load a local image file.</w:t>
+      </w:r>
+    </w:p>
+    <w:p>
+      <w:pPr>
+        <w:pStyle w:val="Subtitle"/>
+        <w:spacing w:before="120" w:after="60"/>
+        <w:ind w:left="720"/>
+        <w:jc w:val="both"/>
+        <w:rPr>
+          <w:rStyle w:val="IntenseEmphasis"/>
+          <w:color w:val="767171" w:themeColor="background2" w:themeShade="80"/>
+        </w:rPr>
+      </w:pPr>
+      <w:r>
+        <w:rPr>
+          <w:rStyle w:val="IntenseEmphasis"/>
+          <w:color w:val="767171" w:themeColor="background2" w:themeShade="80"/>
+        </w:rPr>
+        <w:t>Apply</w:t>
+      </w:r>
+    </w:p>
+    <w:p>
+      <w:pPr>
+        <w:ind w:left="720"/>
+        <w:jc w:val="both"/>
+      </w:pPr>
+      <w:r>
+        <w:t>Applies the current parameters to the image and displays the output.</w:t>
+      </w:r>
+    </w:p>
+    <w:p>
+      <w:pPr>
+        <w:pStyle w:val="Subtitle"/>
+        <w:spacing w:before="120" w:after="60"/>
+        <w:ind w:left="720"/>
+        <w:jc w:val="both"/>
+        <w:rPr>
+          <w:rStyle w:val="IntenseEmphasis"/>
+          <w:color w:val="767171" w:themeColor="background2" w:themeShade="80"/>
+        </w:rPr>
+      </w:pPr>
+      <w:r>
+        <w:rPr>
+          <w:rStyle w:val="IntenseEmphasis"/>
+          <w:color w:val="767171" w:themeColor="background2" w:themeShade="80"/>
+        </w:rPr>
+        <w:t>Reset</w:t>
+      </w:r>
+    </w:p>
+    <w:p>
+      <w:pPr>
+        <w:ind w:left="720"/>
+        <w:jc w:val="both"/>
+      </w:pPr>
+      <w:r>
+        <w:t>Clears the input and output images</w:t>
+      </w:r>
+    </w:p>
+    <w:p>
+      <w:pPr>
+        <w:pStyle w:val="Subtitle"/>
+        <w:spacing w:before="120" w:after="60"/>
+        <w:ind w:left="720"/>
+        <w:jc w:val="both"/>
+        <w:rPr>
+          <w:rStyle w:val="IntenseEmphasis"/>
+          <w:color w:val="767171" w:themeColor="background2" w:themeShade="80"/>
+        </w:rPr>
+      </w:pPr>
+      <w:r>
+        <w:rPr>
+          <w:rStyle w:val="IntenseEmphasis"/>
+          <w:color w:val="767171" w:themeColor="background2" w:themeShade="80"/>
+        </w:rPr>
+        <w:t>Save</w:t>
+      </w:r>
+    </w:p>
+    <w:p>
+      <w:pPr>
+        <w:ind w:left="720"/>
+        <w:jc w:val="both"/>
+      </w:pPr>
+      <w:r>
+        <w:t>Prompts the user to save the output to file</w:t>
+      </w:r>
+    </w:p>
+    <w:p>
+      <w:pPr>
+        <w:jc w:val="both"/>
+        <w:rPr>
+          <w:rStyle w:val="SubtleEmphasis"/>
+        </w:rPr>
+      </w:pPr>
+    </w:p>
+    <w:p>
+      <w:pPr>
+        <w:pStyle w:val="Heading2"/>
+        <w:spacing w:after="60"/>
+        <w:jc w:val="both"/>
+        <w:rPr>
+          <w:rStyle w:val="Emphasis"/>
+        </w:rPr>
+      </w:pPr>
+      <w:bookmarkStart w:id="3" w:name="_Toc437371212"/>
+      <w:r>
+        <w:rPr>
+          <w:rStyle w:val="Emphasis"/>
+        </w:rPr>
+        <w:t>Effect Parameters:</w:t>
+      </w:r>
+      <w:bookmarkEnd w:id="3"/>
+    </w:p>
+    <w:p>
+      <w:pPr>
+        <w:jc w:val="both"/>
+      </w:pPr>
+      <w:r>
+        <w:t>There are a number of effect sliders that can parameterize the overall transformation applied to the output.</w:t>
+      </w:r>
+    </w:p>
+    <w:p>
+      <w:pPr>
+        <w:pStyle w:val="Subtitle"/>
+        <w:spacing w:before="120" w:after="60"/>
+        <w:ind w:left="720"/>
+        <w:jc w:val="both"/>
+        <w:rPr>
+          <w:rStyle w:val="IntenseEmphasis"/>
+          <w:color w:val="767171" w:themeColor="background2" w:themeShade="80"/>
+        </w:rPr>
+      </w:pPr>
+      <w:r>
+        <w:rPr>
+          <w:rStyle w:val="IntenseEmphasis"/>
+          <w:color w:val="767171" w:themeColor="background2" w:themeShade="80"/>
+        </w:rPr>
+        <w:t>Color Tweak</w:t>
+      </w:r>
+    </w:p>
+    <w:p>
+      <w:pPr>
+        <w:ind w:left="720"/>
+        <w:jc w:val="both"/>
+      </w:pPr>
+      <w:r>
+        <w:t xml:space="preserve">In </w:t>
+      </w:r>
+      <w:r>
+        <w:rPr>
+          <w:rStyle w:val="codeChar"/>
+        </w:rPr>
+        <w:t>Color</w:t>
+      </w:r>
+      <w:r>
+        <w:t xml:space="preserve"> mode, this adjusts the color </w:t>
+      </w:r>
+      <w:r>
+        <w:rPr>
+          <w:i/>
+        </w:rPr>
+        <w:t>quantization</w:t>
+      </w:r>
+      <w:r>
+        <w:t xml:space="preserve">, spanning from 1 to 255. Lowering this </w:t>
+      </w:r>
+      <w:r>
+        <w:t>reduces the color gradients and available colors in the display palette.</w:t>
+      </w:r>
+    </w:p>
+    <w:p>
+      <w:pPr>
+        <w:ind w:left="720"/>
+        <w:jc w:val="both"/>
+        <w:rPr>
+          <w:rStyle w:val="SubtleEmphasis"/>
+          <w:i w:val="0"/>
+          <w:iCs w:val="0"/>
+          <w:color w:val="auto"/>
+        </w:rPr>
+      </w:pPr>
+      <w:r>
+        <w:t xml:space="preserve">In </w:t>
+      </w:r>
+      <w:r>
+        <w:rPr>
+          <w:rStyle w:val="codeChar"/>
+        </w:rPr>
+        <w:t>Binary</w:t>
+      </w:r>
+      <w:r>
+        <w:t xml:space="preserve"> mode, this adjusts the </w:t>
+      </w:r>
+      <w:r>
+        <w:rPr>
+          <w:i/>
+        </w:rPr>
+        <w:t>hue</w:t>
+      </w:r>
+      <w:r>
+        <w:t xml:space="preserve"> of the mask, spanning from 0 to 255. In </w:t>
+      </w:r>
+      <w:r>
+        <w:rPr>
+          <w:rStyle w:val="codeChar"/>
+        </w:rPr>
+        <w:t>BW</w:t>
+      </w:r>
+      <w:r>
+        <w:t xml:space="preserve"> mode, this slider has no effect.</w:t>
+      </w:r>
+    </w:p>
+    <w:p>
+      <w:pPr>
+        <w:pStyle w:val="Subtitle"/>
+        <w:spacing w:before="120" w:after="60"/>
+        <w:ind w:left="720"/>
+        <w:jc w:val="both"/>
+        <w:rPr>
+          <w:rStyle w:val="IntenseEmphasis"/>
+          <w:color w:val="767171" w:themeColor="background2" w:themeShade="80"/>
+        </w:rPr>
+      </w:pPr>
+      <w:r>
+        <w:rPr>
+          <w:rStyle w:val="IntenseEmphasis"/>
+          <w:color w:val="767171" w:themeColor="background2" w:themeShade="80"/>
+        </w:rPr>
+        <w:t>Smoothness</w:t>
+      </w:r>
+    </w:p>
+    <w:p>
+      <w:pPr>
+        <w:ind w:left="720"/>
+        <w:jc w:val="both"/>
+      </w:pPr>
+      <w:r>
+        <w:t xml:space="preserve">This is the main parameter for the </w:t>
+      </w:r>
+      <w:r>
+        <w:rPr>
+          <w:i/>
+        </w:rPr>
+        <w:t>gradient minimization</w:t>
+      </w:r>
+      <w:r>
+        <w:t>. Increasing this will consequently produce a smoother image with less detail and color gradient, and also require fewer iterations in processing.</w:t>
+      </w:r>
+    </w:p>
+    <w:p>
+      <w:pPr>
+        <w:pStyle w:val="Subtitle"/>
+        <w:spacing w:before="120" w:after="60"/>
+        <w:ind w:left="720"/>
+        <w:jc w:val="both"/>
+        <w:rPr>
+          <w:rStyle w:val="IntenseEmphasis"/>
+          <w:color w:val="767171" w:themeColor="background2" w:themeShade="80"/>
+        </w:rPr>
+      </w:pPr>
+      <w:r>
+        <w:rPr>
+          <w:rStyle w:val="IntenseEmphasis"/>
+          <w:color w:val="767171" w:themeColor="background2" w:themeShade="80"/>
+        </w:rPr>
+        <w:t>Detail</w:t>
+      </w:r>
+    </w:p>
+    <w:p>
+      <w:pPr>
+        <w:ind w:left="720"/>
+        <w:jc w:val="both"/>
+      </w:pPr>
+      <w:r>
+        <w:t>Decreasing this parameter will remove finer details from the output creating a simpler output. Rather than filtering based of gradient and frequency, this parameter is based off feature density. Features that don’t meet the minimum area defined by this parameter are removed.</w:t>
+      </w:r>
+    </w:p>
+    <w:p>
+      <w:pPr>
+        <w:pStyle w:val="Subtitle"/>
+        <w:spacing w:before="120" w:after="60"/>
+        <w:ind w:left="720"/>
+        <w:jc w:val="both"/>
+        <w:rPr>
+          <w:rStyle w:val="IntenseEmphasis"/>
+          <w:color w:val="767171" w:themeColor="background2" w:themeShade="80"/>
+        </w:rPr>
+      </w:pPr>
+      <w:r>
+        <w:rPr>
+          <w:rStyle w:val="IntenseEmphasis"/>
+          <w:color w:val="767171" w:themeColor="background2" w:themeShade="80"/>
+        </w:rPr>
+        <w:t>Morph Toggle</w:t>
+      </w:r>
+    </w:p>
+    <w:p>
+      <w:pPr>
+        <w:ind w:left="720"/>
+        <w:jc w:val="both"/>
+      </w:pPr>
+      <w:r>
+        <w:t>Toggles whether the morphological transformations are applied to the output. The sliders below this are enabled or disabled based on the toggle. The transformation attempts to add a more human style to the extracted borders using erosion for line border thickness, and dilation with a customizable line structuring element.</w:t>
+      </w:r>
+    </w:p>
+    <w:p>
+      <w:pPr>
+        <w:pStyle w:val="Subtitle"/>
+        <w:spacing w:before="120" w:after="60"/>
+        <w:ind w:left="720"/>
+        <w:jc w:val="both"/>
+        <w:rPr>
+          <w:rStyle w:val="IntenseEmphasis"/>
+          <w:color w:val="767171" w:themeColor="background2" w:themeShade="80"/>
+        </w:rPr>
+      </w:pPr>
+      <w:r>
+        <w:rPr>
+          <w:rStyle w:val="IntenseEmphasis"/>
+          <w:color w:val="767171" w:themeColor="background2" w:themeShade="80"/>
+        </w:rPr>
+        <w:t>Stroke Thickness</w:t>
+      </w:r>
+    </w:p>
+    <w:p>
+      <w:pPr>
+        <w:ind w:left="720"/>
+        <w:jc w:val="both"/>
+      </w:pPr>
+      <w:r>
+        <w:lastRenderedPageBreak/>
+        <w:t>Controls the thickness of the extracted borders using erosion with a disk structuring element.</w:t>
+      </w:r>
+    </w:p>
+    <w:p>
+      <w:pPr>
+        <w:pStyle w:val="Subtitle"/>
+        <w:spacing w:before="120" w:after="60"/>
+        <w:ind w:left="720"/>
+        <w:jc w:val="both"/>
+        <w:rPr>
+          <w:rStyle w:val="IntenseEmphasis"/>
+          <w:color w:val="767171" w:themeColor="background2" w:themeShade="80"/>
+        </w:rPr>
+      </w:pPr>
+      <w:r>
+        <w:rPr>
+          <w:rStyle w:val="IntenseEmphasis"/>
+          <w:color w:val="767171" w:themeColor="background2" w:themeShade="80"/>
+        </w:rPr>
+        <w:t>Stroke Length</w:t>
+      </w:r>
+    </w:p>
+    <w:p>
+      <w:pPr>
+        <w:ind w:left="720"/>
+        <w:jc w:val="both"/>
+      </w:pPr>
+      <w:r>
+        <w:t>Modulates the length of the line segment used in the dilation process</w:t>
+      </w:r>
+    </w:p>
+    <w:p>
+      <w:pPr>
+        <w:pStyle w:val="Subtitle"/>
+        <w:spacing w:before="120" w:after="60"/>
+        <w:ind w:left="720"/>
+        <w:jc w:val="both"/>
+        <w:rPr>
+          <w:rStyle w:val="IntenseEmphasis"/>
+          <w:color w:val="767171" w:themeColor="background2" w:themeShade="80"/>
+        </w:rPr>
+      </w:pPr>
+      <w:r>
+        <w:rPr>
+          <w:rStyle w:val="IntenseEmphasis"/>
+          <w:color w:val="767171" w:themeColor="background2" w:themeShade="80"/>
+        </w:rPr>
+        <w:t>Stroke Angle</w:t>
+      </w:r>
+    </w:p>
+    <w:p>
+      <w:pPr>
+        <w:ind w:left="720"/>
+        <w:jc w:val="both"/>
+      </w:pPr>
+      <w:r>
+        <w:t>Modulates the angle</w:t>
+      </w:r>
+      <w:r>
+        <w:t xml:space="preserve"> of the line segment used in the dilation process</w:t>
+      </w:r>
+      <w:r>
+        <w:t>; from 0 to 360 deg.</w:t>
+      </w:r>
+    </w:p>
+    <w:p>
+      <w:pPr>
+        <w:pStyle w:val="Heading1"/>
+      </w:pPr>
+      <w:bookmarkStart w:id="4" w:name="_Toc437371214"/>
+      <w:bookmarkStart w:id="5" w:name="_GoBack"/>
+      <w:bookmarkEnd w:id="5"/>
+      <w:r>
+        <w:t>Implementation</w:t>
+      </w:r>
+      <w:bookmarkEnd w:id="4"/>
+    </w:p>
+    <w:p>
+      <w:pPr>
+        <w:widowControl w:val="0"/>
+        <w:autoSpaceDE w:val="0"/>
+        <w:autoSpaceDN w:val="0"/>
+        <w:adjustRightInd w:val="0"/>
+        <w:spacing w:after="240" w:line="280" w:lineRule="atLeast"/>
+        <w:jc w:val="both"/>
         <w:rPr>
           <w:rFonts w:ascii="Times" w:hAnsi="Times" w:cs="Times"/>
         </w:rPr>
@@ -247,56 +1690,35 @@
         <w:rPr>
           <w:rFonts w:ascii="Times" w:hAnsi="Times" w:cs="Times"/>
         </w:rPr>
-        <w:t xml:space="preserve">gradient minimization, which can globally control how many non-zero gradients are resulted in to approximate prominent structure in a </w:t>
+        <w:t xml:space="preserve">gradient minimization, which can globally control how many non-zero gradients are resulted in to approximate prominent structure in a sparsity-control manner. Un- like other edge-preserving smoothing approaches, our method does not depend on local features, but instead globally locates </w:t>
       </w:r>
       <w:proofErr w:type="spellStart"/>
       <w:r>
         <w:rPr>
           <w:rFonts w:ascii="Times" w:hAnsi="Times" w:cs="Times"/>
         </w:rPr>
-        <w:t>sparsity</w:t>
+        <w:t>impor</w:t>
       </w:r>
       <w:proofErr w:type="spellEnd"/>
       <w:r>
         <w:rPr>
           <w:rFonts w:ascii="Times" w:hAnsi="Times" w:cs="Times"/>
         </w:rPr>
-        <w:t xml:space="preserve">-control manner. Un- like other edge-preserving smoothing approaches, our method does not depend on local features, but instead globally locates </w:t>
+        <w:t xml:space="preserve">- </w:t>
       </w:r>
       <w:proofErr w:type="spellStart"/>
       <w:r>
         <w:rPr>
           <w:rFonts w:ascii="Times" w:hAnsi="Times" w:cs="Times"/>
         </w:rPr>
-        <w:t>impor</w:t>
+        <w:t>tant</w:t>
       </w:r>
       <w:proofErr w:type="spellEnd"/>
       <w:r>
         <w:rPr>
           <w:rFonts w:ascii="Times" w:hAnsi="Times" w:cs="Times"/>
         </w:rPr>
-        <w:t xml:space="preserve">- </w:t>
-      </w:r>
-      <w:proofErr w:type="spellStart"/>
-      <w:r>
-        <w:rPr>
-          <w:rFonts w:ascii="Times" w:hAnsi="Times" w:cs="Times"/>
-        </w:rPr>
-        <w:t>tant</w:t>
-      </w:r>
-      <w:proofErr w:type="spellEnd"/>
-      <w:r>
-        <w:rPr>
-          <w:rFonts w:ascii="Times" w:hAnsi="Times" w:cs="Times"/>
-        </w:rPr>
-        <w:t xml:space="preserve"> edges. It, as a fundamental tool, finds many applications and is particularly beneficial to edge extraction, clip-art JPEG artifact removal, and non-photorealistic </w:t>
-      </w:r>
-      <w:r>
-        <w:rPr>
-          <w:rFonts w:ascii="Times" w:hAnsi="Times" w:cs="Times"/>
-        </w:rPr>
-        <w:lastRenderedPageBreak/>
-        <w:t xml:space="preserve">effect generation. </w:t>
+        <w:t xml:space="preserve"> edges. It, as a fundamental tool, finds many applications and is particularly beneficial to edge extraction, clip-art JPEG artifact removal, and non-photorealistic effect generation. </w:t>
       </w:r>
     </w:p>
     <w:p>
@@ -311,25 +1733,37 @@
       <w:pPr>
         <w:pStyle w:val="Heading1"/>
       </w:pPr>
-      <w:r>
-        <w:t xml:space="preserve">User Guide </w:t>
+      <w:bookmarkStart w:id="6" w:name="_Toc437371215"/>
+      <w:r>
+        <w:t>User Guide</w:t>
+      </w:r>
+      <w:bookmarkEnd w:id="6"/>
+      <w:r>
+        <w:t xml:space="preserve"> </w:t>
       </w:r>
     </w:p>
     <w:p>
       <w:pPr>
         <w:pStyle w:val="Heading1"/>
       </w:pPr>
-      <w:r>
-        <w:t xml:space="preserve">Comments </w:t>
+      <w:bookmarkStart w:id="7" w:name="_Toc437371216"/>
+      <w:r>
+        <w:t>Comments</w:t>
+      </w:r>
+      <w:bookmarkEnd w:id="7"/>
+      <w:r>
+        <w:t xml:space="preserve"> </w:t>
       </w:r>
     </w:p>
     <w:p>
       <w:pPr>
         <w:pStyle w:val="Heading1"/>
       </w:pPr>
+      <w:bookmarkStart w:id="8" w:name="_Toc437371217"/>
       <w:r>
         <w:t>Future Research</w:t>
       </w:r>
+      <w:bookmarkEnd w:id="8"/>
     </w:p>
     <w:sectPr>
       <w:pgSz w:w="12240" w:h="15840"/>
@@ -342,7 +1776,7 @@
 </file>
 
 <file path=word/styles.xml><?xml version="1.0" encoding="utf-8"?>
-<w:styles xmlns:mc="http://schemas.openxmlformats.org/markup-compatibility/2006" xmlns:r="http://schemas.openxmlformats.org/officeDocument/2006/relationships" xmlns:w="http://schemas.openxmlformats.org/wordprocessingml/2006/main" xmlns:w14="http://schemas.microsoft.com/office/word/2010/wordml" xmlns:w15="http://schemas.microsoft.com/office/word/2012/wordml" mc:Ignorable="w14 w15">
+<w:styles xmlns:mc="http://schemas.openxmlformats.org/markup-compatibility/2006" xmlns:r="http://schemas.openxmlformats.org/officeDocument/2006/relationships" xmlns:w="http://schemas.openxmlformats.org/wordprocessingml/2006/main" xmlns:w14="http://schemas.microsoft.com/office/word/2010/wordml" xmlns:w15="http://schemas.microsoft.com/office/word/2012/wordml" xmlns:w16se="http://schemas.microsoft.com/office/word/2015/wordml/symex" mc:Ignorable="w14 w15 w16se">
   <w:docDefaults>
     <w:rPrDefault>
       <w:rPr>
@@ -354,7 +1788,7 @@
     </w:rPrDefault>
     <w:pPrDefault/>
   </w:docDefaults>
-  <w:latentStyles w:defLockedState="0" w:defUIPriority="99" w:defSemiHidden="0" w:defUnhideWhenUsed="0" w:defQFormat="0" w:count="380">
+  <w:latentStyles w:defLockedState="0" w:defUIPriority="99" w:defSemiHidden="0" w:defUnhideWhenUsed="0" w:defQFormat="0" w:count="371">
     <w:lsdException w:name="Normal" w:uiPriority="0" w:qFormat="1"/>
     <w:lsdException w:name="heading 1" w:uiPriority="9" w:qFormat="1"/>
     <w:lsdException w:name="heading 2" w:semiHidden="1" w:uiPriority="9" w:unhideWhenUsed="1" w:qFormat="1"/>
@@ -511,15 +1945,6 @@
     <w:lsdException w:name="Balloon Text" w:semiHidden="1" w:unhideWhenUsed="1"/>
     <w:lsdException w:name="Table Grid" w:uiPriority="39"/>
     <w:lsdException w:name="Table Theme" w:semiHidden="1" w:unhideWhenUsed="1"/>
-    <w:lsdException w:name="Note Level 1" w:semiHidden="1" w:unhideWhenUsed="1"/>
-    <w:lsdException w:name="Note Level 2" w:semiHidden="1" w:unhideWhenUsed="1"/>
-    <w:lsdException w:name="Note Level 3" w:semiHidden="1" w:unhideWhenUsed="1"/>
-    <w:lsdException w:name="Note Level 4" w:semiHidden="1" w:unhideWhenUsed="1"/>
-    <w:lsdException w:name="Note Level 5" w:semiHidden="1" w:unhideWhenUsed="1"/>
-    <w:lsdException w:name="Note Level 6" w:semiHidden="1" w:unhideWhenUsed="1"/>
-    <w:lsdException w:name="Note Level 7" w:semiHidden="1" w:unhideWhenUsed="1"/>
-    <w:lsdException w:name="Note Level 8" w:semiHidden="1" w:unhideWhenUsed="1"/>
-    <w:lsdException w:name="Note Level 9" w:semiHidden="1" w:unhideWhenUsed="1"/>
     <w:lsdException w:name="Placeholder Text" w:semiHidden="1"/>
     <w:lsdException w:name="No Spacing" w:uiPriority="1" w:qFormat="1"/>
     <w:lsdException w:name="Light Shading" w:uiPriority="60"/>
@@ -747,17 +2172,17 @@
     <w:link w:val="Heading1Char"/>
     <w:uiPriority w:val="9"/>
     <w:qFormat/>
-    <w:rsid w:val="00EF35EC"/>
+    <w:rsid w:val="00B706B9"/>
     <w:pPr>
       <w:keepNext/>
       <w:keepLines/>
-      <w:spacing w:before="240"/>
+      <w:spacing w:before="240" w:after="120"/>
+      <w:jc w:val="both"/>
       <w:outlineLvl w:val="0"/>
     </w:pPr>
     <w:rPr>
       <w:rFonts w:asciiTheme="majorHAnsi" w:eastAsiaTheme="majorEastAsia" w:hAnsiTheme="majorHAnsi" w:cstheme="majorBidi"/>
-      <w:color w:val="2E74B5" w:themeColor="accent1" w:themeShade="BF"/>
-      <w:sz w:val="32"/>
+      <w:sz w:val="36"/>
       <w:szCs w:val="32"/>
     </w:rPr>
   </w:style>
@@ -786,7 +2211,6 @@
   <w:style w:type="character" w:default="1" w:styleId="DefaultParagraphFont">
     <w:name w:val="Default Paragraph Font"/>
     <w:uiPriority w:val="1"/>
-    <w:semiHidden/>
     <w:unhideWhenUsed/>
   </w:style>
   <w:style w:type="table" w:default="1" w:styleId="TableNormal">
@@ -861,11 +2285,10 @@
     <w:basedOn w:val="DefaultParagraphFont"/>
     <w:link w:val="Heading1"/>
     <w:uiPriority w:val="9"/>
-    <w:rsid w:val="00EF35EC"/>
+    <w:rsid w:val="00B706B9"/>
     <w:rPr>
       <w:rFonts w:asciiTheme="majorHAnsi" w:eastAsiaTheme="majorEastAsia" w:hAnsiTheme="majorHAnsi" w:cstheme="majorBidi"/>
-      <w:color w:val="2E74B5" w:themeColor="accent1" w:themeShade="BF"/>
-      <w:sz w:val="32"/>
+      <w:sz w:val="36"/>
       <w:szCs w:val="32"/>
     </w:rPr>
   </w:style>
@@ -915,6 +2338,132 @@
       <w:color w:val="0563C1" w:themeColor="hyperlink"/>
       <w:u w:val="single"/>
     </w:rPr>
+  </w:style>
+  <w:style w:type="paragraph" w:styleId="Caption">
+    <w:name w:val="caption"/>
+    <w:basedOn w:val="Normal"/>
+    <w:next w:val="Normal"/>
+    <w:uiPriority w:val="35"/>
+    <w:unhideWhenUsed/>
+    <w:qFormat/>
+    <w:rsid w:val="00DE46EE"/>
+    <w:pPr>
+      <w:spacing w:after="200"/>
+    </w:pPr>
+    <w:rPr>
+      <w:i/>
+      <w:iCs/>
+      <w:color w:val="44546A" w:themeColor="text2"/>
+      <w:sz w:val="18"/>
+      <w:szCs w:val="18"/>
+    </w:rPr>
+  </w:style>
+  <w:style w:type="character" w:styleId="Emphasis">
+    <w:name w:val="Emphasis"/>
+    <w:basedOn w:val="DefaultParagraphFont"/>
+    <w:uiPriority w:val="20"/>
+    <w:qFormat/>
+    <w:rsid w:val="00B706B9"/>
+    <w:rPr>
+      <w:i/>
+      <w:iCs/>
+      <w:color w:val="auto"/>
+      <w:sz w:val="28"/>
+    </w:rPr>
+  </w:style>
+  <w:style w:type="character" w:styleId="SubtleEmphasis">
+    <w:name w:val="Subtle Emphasis"/>
+    <w:basedOn w:val="DefaultParagraphFont"/>
+    <w:uiPriority w:val="19"/>
+    <w:qFormat/>
+    <w:rsid w:val="00030A71"/>
+    <w:rPr>
+      <w:i/>
+      <w:iCs/>
+      <w:color w:val="404040" w:themeColor="text1" w:themeTint="BF"/>
+    </w:rPr>
+  </w:style>
+  <w:style w:type="character" w:styleId="IntenseEmphasis">
+    <w:name w:val="Intense Emphasis"/>
+    <w:basedOn w:val="DefaultParagraphFont"/>
+    <w:uiPriority w:val="21"/>
+    <w:qFormat/>
+    <w:rsid w:val="00B706B9"/>
+    <w:rPr>
+      <w:i/>
+      <w:iCs/>
+      <w:color w:val="767171" w:themeColor="background2" w:themeShade="80"/>
+      <w:sz w:val="26"/>
+      <w:szCs w:val="26"/>
+    </w:rPr>
+  </w:style>
+  <w:style w:type="paragraph" w:customStyle="1" w:styleId="code">
+    <w:name w:val="code"/>
+    <w:basedOn w:val="Normal"/>
+    <w:link w:val="codeChar"/>
+    <w:qFormat/>
+    <w:rsid w:val="009A562D"/>
+    <w:rPr>
+      <w:rFonts w:ascii="Courier New" w:hAnsi="Courier New" w:cs="Courier New"/>
+    </w:rPr>
+  </w:style>
+  <w:style w:type="paragraph" w:styleId="ListParagraph">
+    <w:name w:val="List Paragraph"/>
+    <w:basedOn w:val="Normal"/>
+    <w:uiPriority w:val="34"/>
+    <w:qFormat/>
+    <w:rsid w:val="00354CFB"/>
+    <w:pPr>
+      <w:ind w:left="720"/>
+      <w:contextualSpacing/>
+    </w:pPr>
+  </w:style>
+  <w:style w:type="character" w:customStyle="1" w:styleId="codeChar">
+    <w:name w:val="code Char"/>
+    <w:basedOn w:val="DefaultParagraphFont"/>
+    <w:link w:val="code"/>
+    <w:rsid w:val="009A562D"/>
+    <w:rPr>
+      <w:rFonts w:ascii="Courier New" w:hAnsi="Courier New" w:cs="Courier New"/>
+    </w:rPr>
+  </w:style>
+  <w:style w:type="paragraph" w:styleId="TOCHeading">
+    <w:name w:val="TOC Heading"/>
+    <w:basedOn w:val="Heading1"/>
+    <w:next w:val="Normal"/>
+    <w:uiPriority w:val="39"/>
+    <w:unhideWhenUsed/>
+    <w:qFormat/>
+    <w:rsid w:val="00B706B9"/>
+    <w:pPr>
+      <w:spacing w:line="259" w:lineRule="auto"/>
+      <w:outlineLvl w:val="9"/>
+    </w:pPr>
+  </w:style>
+  <w:style w:type="paragraph" w:styleId="TOC1">
+    <w:name w:val="toc 1"/>
+    <w:basedOn w:val="Normal"/>
+    <w:next w:val="Normal"/>
+    <w:autoRedefine/>
+    <w:uiPriority w:val="39"/>
+    <w:unhideWhenUsed/>
+    <w:rsid w:val="00B706B9"/>
+    <w:pPr>
+      <w:spacing w:after="100"/>
+    </w:pPr>
+  </w:style>
+  <w:style w:type="paragraph" w:styleId="TOC2">
+    <w:name w:val="toc 2"/>
+    <w:basedOn w:val="Normal"/>
+    <w:next w:val="Normal"/>
+    <w:autoRedefine/>
+    <w:uiPriority w:val="39"/>
+    <w:unhideWhenUsed/>
+    <w:rsid w:val="00B706B9"/>
+    <w:pPr>
+      <w:spacing w:after="100"/>
+      <w:ind w:left="240"/>
+    </w:pPr>
   </w:style>
 </w:styles>
 </file>
@@ -1178,4 +2727,16 @@
     </a:ext>
   </a:extLst>
 </a:theme>
+</file>
+
+<file path=customXml/item1.xml><?xml version="1.0" encoding="utf-8"?>
+<b:Sources xmlns:b="http://schemas.openxmlformats.org/officeDocument/2006/bibliography" xmlns="http://schemas.openxmlformats.org/officeDocument/2006/bibliography" SelectedStyle="\APASixthEditionOfficeOnline.xsl" StyleName="APA" Version="6"/>
+</file>
+
+<file path=customXml/itemProps1.xml><?xml version="1.0" encoding="utf-8"?>
+<ds:datastoreItem xmlns:ds="http://schemas.openxmlformats.org/officeDocument/2006/customXml" ds:itemID="{4A459A5B-7BEA-4C98-A3F8-723193CBC157}">
+  <ds:schemaRefs>
+    <ds:schemaRef ds:uri="http://schemas.openxmlformats.org/officeDocument/2006/bibliography"/>
+  </ds:schemaRefs>
+</ds:datastoreItem>
 </file>
</xml_diff>

<commit_message>
Finished majority of writup, tweaked gui
</commit_message>
<xml_diff>
--- a/Writeup.docx
+++ b/Writeup.docx
@@ -1,13 +1,19 @@
 
 <file path=word/document.xml><?xml version="1.0" encoding="utf-8"?>
-<w:document xmlns:wpc="http://schemas.microsoft.com/office/word/2010/wordprocessingCanvas" xmlns:cx="http://schemas.microsoft.com/office/drawing/2014/chartex" xmlns:cx1="http://schemas.microsoft.com/office/drawing/2015/9/8/chartex" xmlns:mc="http://schemas.openxmlformats.org/markup-compatibility/2006" xmlns:o="urn:schemas-microsoft-com:office:office" xmlns:r="http://schemas.openxmlformats.org/officeDocument/2006/relationships" xmlns:m="http://schemas.openxmlformats.org/officeDocument/2006/math" xmlns:v="urn:schemas-microsoft-com:vml" xmlns:wp14="http://schemas.microsoft.com/office/word/2010/wordprocessingDrawing" xmlns:wp="http://schemas.openxmlformats.org/drawingml/2006/wordprocessingDrawing" xmlns:w10="urn:schemas-microsoft-com:office:word" xmlns:w="http://schemas.openxmlformats.org/wordprocessingml/2006/main" xmlns:w14="http://schemas.microsoft.com/office/word/2010/wordml" xmlns:w15="http://schemas.microsoft.com/office/word/2012/wordml" xmlns:w16se="http://schemas.microsoft.com/office/word/2015/wordml/symex" xmlns:wpg="http://schemas.microsoft.com/office/word/2010/wordprocessingGroup" xmlns:wpi="http://schemas.microsoft.com/office/word/2010/wordprocessingInk" xmlns:wne="http://schemas.microsoft.com/office/word/2006/wordml" xmlns:wps="http://schemas.microsoft.com/office/word/2010/wordprocessingShape" mc:Ignorable="w14 w15 w16se wp14">
+<w:document xmlns:wpc="http://schemas.microsoft.com/office/word/2010/wordprocessingCanvas" xmlns:mo="http://schemas.microsoft.com/office/mac/office/2008/main" xmlns:mc="http://schemas.openxmlformats.org/markup-compatibility/2006" xmlns:mv="urn:schemas-microsoft-com:mac:vml" xmlns:o="urn:schemas-microsoft-com:office:office" xmlns:r="http://schemas.openxmlformats.org/officeDocument/2006/relationships" xmlns:m="http://schemas.openxmlformats.org/officeDocument/2006/math" xmlns:v="urn:schemas-microsoft-com:vml" xmlns:wp14="http://schemas.microsoft.com/office/word/2010/wordprocessingDrawing" xmlns:wp="http://schemas.openxmlformats.org/drawingml/2006/wordprocessingDrawing" xmlns:w10="urn:schemas-microsoft-com:office:word" xmlns:w="http://schemas.openxmlformats.org/wordprocessingml/2006/main" xmlns:w14="http://schemas.microsoft.com/office/word/2010/wordml" xmlns:w15="http://schemas.microsoft.com/office/word/2012/wordml" xmlns:wpg="http://schemas.microsoft.com/office/word/2010/wordprocessingGroup" xmlns:wpi="http://schemas.microsoft.com/office/word/2010/wordprocessingInk" xmlns:wne="http://schemas.microsoft.com/office/word/2006/wordml" xmlns:wps="http://schemas.microsoft.com/office/word/2010/wordprocessingShape" mc:Ignorable="w14 w15 wp14">
   <w:body>
     <w:p>
       <w:pPr>
         <w:pStyle w:val="Title"/>
         <w:jc w:val="center"/>
-      </w:pPr>
-      <w:r>
+        <w:rPr>
+          <w:color w:val="9050C7"/>
+        </w:rPr>
+      </w:pPr>
+      <w:r>
+        <w:rPr>
+          <w:color w:val="9050C7"/>
+        </w:rPr>
         <w:t>Cartoon Transformation</w:t>
       </w:r>
     </w:p>
@@ -20,6 +26,20 @@
         </w:rPr>
       </w:pPr>
     </w:p>
+    <w:p/>
+    <w:p/>
+    <w:p/>
+    <w:p>
+      <w:r>
+        <w:t>INSERT PIC</w:t>
+      </w:r>
+    </w:p>
+    <w:p/>
+    <w:p/>
+    <w:p/>
+    <w:p/>
+    <w:p/>
+    <w:p/>
     <w:p>
       <w:pPr>
         <w:pStyle w:val="Subtitle"/>
@@ -32,6 +52,21 @@
         <w:rPr>
           <w:sz w:val="28"/>
         </w:rPr>
+        <w:t>Jake Garrison</w:t>
+      </w:r>
+    </w:p>
+    <w:p>
+      <w:pPr>
+        <w:pStyle w:val="Subtitle"/>
+        <w:jc w:val="center"/>
+        <w:rPr>
+          <w:sz w:val="28"/>
+        </w:rPr>
+      </w:pPr>
+      <w:r>
+        <w:rPr>
+          <w:sz w:val="28"/>
+        </w:rPr>
         <w:t>EE</w:t>
       </w:r>
       <w:r>
@@ -57,24 +92,6 @@
           <w:sz w:val="28"/>
         </w:rPr>
         <w:t xml:space="preserve"> -</w:t>
-      </w:r>
-      <w:r>
-        <w:rPr>
-          <w:sz w:val="28"/>
-        </w:rPr>
-        <w:t xml:space="preserve">- Jake Garrison </w:t>
-      </w:r>
-      <w:r>
-        <w:rPr>
-          <w:sz w:val="28"/>
-        </w:rPr>
-        <w:t>-</w:t>
-      </w:r>
-      <w:r>
-        <w:rPr>
-          <w:sz w:val="28"/>
-        </w:rPr>
-        <w:t>-</w:t>
       </w:r>
       <w:r>
         <w:rPr>
@@ -87,6 +104,11 @@
     <w:p/>
     <w:sdt>
       <w:sdtPr>
+        <w:rPr>
+          <w:rFonts w:asciiTheme="minorHAnsi" w:eastAsiaTheme="minorHAnsi" w:hAnsiTheme="minorHAnsi" w:cstheme="minorBidi"/>
+          <w:sz w:val="24"/>
+          <w:szCs w:val="24"/>
+        </w:rPr>
         <w:id w:val="-1410233088"/>
         <w:docPartObj>
           <w:docPartGallery w:val="Table of Contents"/>
@@ -95,12 +117,10 @@
       </w:sdtPr>
       <w:sdtEndPr>
         <w:rPr>
-          <w:rFonts w:asciiTheme="minorHAnsi" w:eastAsiaTheme="minorHAnsi" w:hAnsiTheme="minorHAnsi" w:cstheme="minorBidi"/>
           <w:b/>
           <w:bCs/>
           <w:noProof/>
-          <w:sz w:val="24"/>
-          <w:szCs w:val="24"/>
+          <w:color w:val="auto"/>
         </w:rPr>
       </w:sdtEndPr>
       <w:sdtContent>
@@ -119,6 +139,7 @@
               <w:tab w:val="right" w:leader="dot" w:pos="9350"/>
             </w:tabs>
             <w:rPr>
+              <w:rFonts w:eastAsiaTheme="minorEastAsia"/>
               <w:noProof/>
             </w:rPr>
           </w:pPr>
@@ -131,7 +152,7 @@
           <w:r>
             <w:fldChar w:fldCharType="separate"/>
           </w:r>
-          <w:hyperlink w:anchor="_Toc437371209" w:history="1">
+          <w:hyperlink w:anchor="_Toc437377055" w:history="1">
             <w:r>
               <w:rPr>
                 <w:rStyle w:val="Hyperlink"/>
@@ -158,7 +179,7 @@
                 <w:noProof/>
                 <w:webHidden/>
               </w:rPr>
-              <w:instrText xml:space="preserve"> PAGEREF _Toc437371209 \h </w:instrText>
+              <w:instrText xml:space="preserve"> PAGEREF _Toc437377055 \h </w:instrText>
             </w:r>
             <w:r>
               <w:rPr>
@@ -178,7 +199,7 @@
                 <w:noProof/>
                 <w:webHidden/>
               </w:rPr>
-              <w:t>1</w:t>
+              <w:t>2</w:t>
             </w:r>
             <w:r>
               <w:rPr>
@@ -196,10 +217,11 @@
               <w:tab w:val="right" w:leader="dot" w:pos="9350"/>
             </w:tabs>
             <w:rPr>
+              <w:rFonts w:eastAsiaTheme="minorEastAsia"/>
               <w:noProof/>
             </w:rPr>
           </w:pPr>
-          <w:hyperlink w:anchor="_Toc437371210" w:history="1">
+          <w:hyperlink w:anchor="_Toc437377056" w:history="1">
             <w:r>
               <w:rPr>
                 <w:rStyle w:val="Hyperlink"/>
@@ -226,7 +248,7 @@
                 <w:noProof/>
                 <w:webHidden/>
               </w:rPr>
-              <w:instrText xml:space="preserve"> PAGEREF _Toc437371210 \h </w:instrText>
+              <w:instrText xml:space="preserve"> PAGEREF _Toc437377056 \h </w:instrText>
             </w:r>
             <w:r>
               <w:rPr>
@@ -246,7 +268,7 @@
                 <w:noProof/>
                 <w:webHidden/>
               </w:rPr>
-              <w:t>2</w:t>
+              <w:t>3</w:t>
             </w:r>
             <w:r>
               <w:rPr>
@@ -264,10 +286,11 @@
               <w:tab w:val="right" w:leader="dot" w:pos="9350"/>
             </w:tabs>
             <w:rPr>
+              <w:rFonts w:eastAsiaTheme="minorEastAsia"/>
               <w:noProof/>
             </w:rPr>
           </w:pPr>
-          <w:hyperlink w:anchor="_Toc437371211" w:history="1">
+          <w:hyperlink w:anchor="_Toc437377057" w:history="1">
             <w:r>
               <w:rPr>
                 <w:rStyle w:val="Hyperlink"/>
@@ -275,7 +298,7 @@
                 <w:iCs/>
                 <w:noProof/>
               </w:rPr>
-              <w:t>Global Controls:</w:t>
+              <w:t>Global Controls</w:t>
             </w:r>
             <w:r>
               <w:rPr>
@@ -296,7 +319,7 @@
                 <w:noProof/>
                 <w:webHidden/>
               </w:rPr>
-              <w:instrText xml:space="preserve"> PAGEREF _Toc437371211 \h </w:instrText>
+              <w:instrText xml:space="preserve"> PAGEREF _Toc437377057 \h </w:instrText>
             </w:r>
             <w:r>
               <w:rPr>
@@ -316,7 +339,7 @@
                 <w:noProof/>
                 <w:webHidden/>
               </w:rPr>
-              <w:t>2</w:t>
+              <w:t>3</w:t>
             </w:r>
             <w:r>
               <w:rPr>
@@ -334,10 +357,11 @@
               <w:tab w:val="right" w:leader="dot" w:pos="9350"/>
             </w:tabs>
             <w:rPr>
+              <w:rFonts w:eastAsiaTheme="minorEastAsia"/>
               <w:noProof/>
             </w:rPr>
           </w:pPr>
-          <w:hyperlink w:anchor="_Toc437371212" w:history="1">
+          <w:hyperlink w:anchor="_Toc437377058" w:history="1">
             <w:r>
               <w:rPr>
                 <w:rStyle w:val="Hyperlink"/>
@@ -345,7 +369,7 @@
                 <w:iCs/>
                 <w:noProof/>
               </w:rPr>
-              <w:t>Effect Parameters:</w:t>
+              <w:t>Effect Parameters</w:t>
             </w:r>
             <w:r>
               <w:rPr>
@@ -366,7 +390,7 @@
                 <w:noProof/>
                 <w:webHidden/>
               </w:rPr>
-              <w:instrText xml:space="preserve"> PAGEREF _Toc437371212 \h </w:instrText>
+              <w:instrText xml:space="preserve"> PAGEREF _Toc437377058 \h </w:instrText>
             </w:r>
             <w:r>
               <w:rPr>
@@ -386,7 +410,7 @@
                 <w:noProof/>
                 <w:webHidden/>
               </w:rPr>
-              <w:t>3</w:t>
+              <w:t>4</w:t>
             </w:r>
             <w:r>
               <w:rPr>
@@ -404,16 +428,17 @@
               <w:tab w:val="right" w:leader="dot" w:pos="9350"/>
             </w:tabs>
             <w:rPr>
+              <w:rFonts w:eastAsiaTheme="minorEastAsia"/>
               <w:noProof/>
             </w:rPr>
           </w:pPr>
-          <w:hyperlink w:anchor="_Toc437371213" w:history="1">
+          <w:hyperlink w:anchor="_Toc437377059" w:history="1">
             <w:r>
               <w:rPr>
                 <w:rStyle w:val="Hyperlink"/>
                 <w:noProof/>
               </w:rPr>
-              <w:t>Transformation</w:t>
+              <w:t>Implementation</w:t>
             </w:r>
             <w:r>
               <w:rPr>
@@ -434,7 +459,7 @@
                 <w:noProof/>
                 <w:webHidden/>
               </w:rPr>
-              <w:instrText xml:space="preserve"> PAGEREF _Toc437371213 \h </w:instrText>
+              <w:instrText xml:space="preserve"> PAGEREF _Toc437377059 \h </w:instrText>
             </w:r>
             <w:r>
               <w:rPr>
@@ -454,7 +479,149 @@
                 <w:noProof/>
                 <w:webHidden/>
               </w:rPr>
-              <w:t>4</w:t>
+              <w:t>5</w:t>
+            </w:r>
+            <w:r>
+              <w:rPr>
+                <w:noProof/>
+                <w:webHidden/>
+              </w:rPr>
+              <w:fldChar w:fldCharType="end"/>
+            </w:r>
+          </w:hyperlink>
+        </w:p>
+        <w:p>
+          <w:pPr>
+            <w:pStyle w:val="TOC2"/>
+            <w:tabs>
+              <w:tab w:val="right" w:leader="dot" w:pos="9350"/>
+            </w:tabs>
+            <w:rPr>
+              <w:rFonts w:eastAsiaTheme="minorEastAsia"/>
+              <w:noProof/>
+            </w:rPr>
+          </w:pPr>
+          <w:hyperlink w:anchor="_Toc437377060" w:history="1">
+            <w:r>
+              <w:rPr>
+                <w:rStyle w:val="Hyperlink"/>
+                <w:i/>
+                <w:iCs/>
+                <w:noProof/>
+              </w:rPr>
+              <w:t>Color Mode</w:t>
+            </w:r>
+            <w:r>
+              <w:rPr>
+                <w:noProof/>
+                <w:webHidden/>
+              </w:rPr>
+              <w:tab/>
+            </w:r>
+            <w:r>
+              <w:rPr>
+                <w:noProof/>
+                <w:webHidden/>
+              </w:rPr>
+              <w:fldChar w:fldCharType="begin"/>
+            </w:r>
+            <w:r>
+              <w:rPr>
+                <w:noProof/>
+                <w:webHidden/>
+              </w:rPr>
+              <w:instrText xml:space="preserve"> PAGEREF _Toc437377060 \h </w:instrText>
+            </w:r>
+            <w:r>
+              <w:rPr>
+                <w:noProof/>
+                <w:webHidden/>
+              </w:rPr>
+            </w:r>
+            <w:r>
+              <w:rPr>
+                <w:noProof/>
+                <w:webHidden/>
+              </w:rPr>
+              <w:fldChar w:fldCharType="separate"/>
+            </w:r>
+            <w:r>
+              <w:rPr>
+                <w:noProof/>
+                <w:webHidden/>
+              </w:rPr>
+              <w:t>5</w:t>
+            </w:r>
+            <w:r>
+              <w:rPr>
+                <w:noProof/>
+                <w:webHidden/>
+              </w:rPr>
+              <w:fldChar w:fldCharType="end"/>
+            </w:r>
+          </w:hyperlink>
+        </w:p>
+        <w:p>
+          <w:pPr>
+            <w:pStyle w:val="TOC2"/>
+            <w:tabs>
+              <w:tab w:val="right" w:leader="dot" w:pos="9350"/>
+            </w:tabs>
+            <w:rPr>
+              <w:rFonts w:eastAsiaTheme="minorEastAsia"/>
+              <w:noProof/>
+            </w:rPr>
+          </w:pPr>
+          <w:hyperlink w:anchor="_Toc437377061" w:history="1">
+            <w:r>
+              <w:rPr>
+                <w:rStyle w:val="Hyperlink"/>
+                <w:i/>
+                <w:iCs/>
+                <w:noProof/>
+              </w:rPr>
+              <w:t>Binary Mode</w:t>
+            </w:r>
+            <w:r>
+              <w:rPr>
+                <w:noProof/>
+                <w:webHidden/>
+              </w:rPr>
+              <w:tab/>
+            </w:r>
+            <w:r>
+              <w:rPr>
+                <w:noProof/>
+                <w:webHidden/>
+              </w:rPr>
+              <w:fldChar w:fldCharType="begin"/>
+            </w:r>
+            <w:r>
+              <w:rPr>
+                <w:noProof/>
+                <w:webHidden/>
+              </w:rPr>
+              <w:instrText xml:space="preserve"> PAGEREF _Toc437377061 \h </w:instrText>
+            </w:r>
+            <w:r>
+              <w:rPr>
+                <w:noProof/>
+                <w:webHidden/>
+              </w:rPr>
+            </w:r>
+            <w:r>
+              <w:rPr>
+                <w:noProof/>
+                <w:webHidden/>
+              </w:rPr>
+              <w:fldChar w:fldCharType="separate"/>
+            </w:r>
+            <w:r>
+              <w:rPr>
+                <w:noProof/>
+                <w:webHidden/>
+              </w:rPr>
+              <w:t>5</w:t>
             </w:r>
             <w:r>
               <w:rPr>
@@ -472,16 +639,17 @@
               <w:tab w:val="right" w:leader="dot" w:pos="9350"/>
             </w:tabs>
             <w:rPr>
+              <w:rFonts w:eastAsiaTheme="minorEastAsia"/>
               <w:noProof/>
             </w:rPr>
           </w:pPr>
-          <w:hyperlink w:anchor="_Toc437371214" w:history="1">
+          <w:hyperlink w:anchor="_Toc437377062" w:history="1">
             <w:r>
               <w:rPr>
                 <w:rStyle w:val="Hyperlink"/>
                 <w:noProof/>
               </w:rPr>
-              <w:t>Implementation</w:t>
+              <w:t>User Guide</w:t>
             </w:r>
             <w:r>
               <w:rPr>
@@ -502,7 +670,7 @@
                 <w:noProof/>
                 <w:webHidden/>
               </w:rPr>
-              <w:instrText xml:space="preserve"> PAGEREF _Toc437371214 \h </w:instrText>
+              <w:instrText xml:space="preserve"> PAGEREF _Toc437377062 \h </w:instrText>
             </w:r>
             <w:r>
               <w:rPr>
@@ -522,7 +690,7 @@
                 <w:noProof/>
                 <w:webHidden/>
               </w:rPr>
-              <w:t>4</w:t>
+              <w:t>6</w:t>
             </w:r>
             <w:r>
               <w:rPr>
@@ -540,16 +708,17 @@
               <w:tab w:val="right" w:leader="dot" w:pos="9350"/>
             </w:tabs>
             <w:rPr>
+              <w:rFonts w:eastAsiaTheme="minorEastAsia"/>
               <w:noProof/>
             </w:rPr>
           </w:pPr>
-          <w:hyperlink w:anchor="_Toc437371215" w:history="1">
+          <w:hyperlink w:anchor="_Toc437377063" w:history="1">
             <w:r>
               <w:rPr>
                 <w:rStyle w:val="Hyperlink"/>
                 <w:noProof/>
               </w:rPr>
-              <w:t>User Guide</w:t>
+              <w:t>Comments</w:t>
             </w:r>
             <w:r>
               <w:rPr>
@@ -570,7 +739,7 @@
                 <w:noProof/>
                 <w:webHidden/>
               </w:rPr>
-              <w:instrText xml:space="preserve"> PAGEREF _Toc437371215 \h </w:instrText>
+              <w:instrText xml:space="preserve"> PAGEREF _Toc437377063 \h </w:instrText>
             </w:r>
             <w:r>
               <w:rPr>
@@ -590,7 +759,7 @@
                 <w:noProof/>
                 <w:webHidden/>
               </w:rPr>
-              <w:t>4</w:t>
+              <w:t>6</w:t>
             </w:r>
             <w:r>
               <w:rPr>
@@ -608,16 +777,17 @@
               <w:tab w:val="right" w:leader="dot" w:pos="9350"/>
             </w:tabs>
             <w:rPr>
+              <w:rFonts w:eastAsiaTheme="minorEastAsia"/>
               <w:noProof/>
             </w:rPr>
           </w:pPr>
-          <w:hyperlink w:anchor="_Toc437371216" w:history="1">
+          <w:hyperlink w:anchor="_Toc437377064" w:history="1">
             <w:r>
               <w:rPr>
                 <w:rStyle w:val="Hyperlink"/>
                 <w:noProof/>
               </w:rPr>
-              <w:t>Comments</w:t>
+              <w:t>Future Research</w:t>
             </w:r>
             <w:r>
               <w:rPr>
@@ -638,7 +808,7 @@
                 <w:noProof/>
                 <w:webHidden/>
               </w:rPr>
-              <w:instrText xml:space="preserve"> PAGEREF _Toc437371216 \h </w:instrText>
+              <w:instrText xml:space="preserve"> PAGEREF _Toc437377064 \h </w:instrText>
             </w:r>
             <w:r>
               <w:rPr>
@@ -658,75 +828,7 @@
                 <w:noProof/>
                 <w:webHidden/>
               </w:rPr>
-              <w:t>4</w:t>
-            </w:r>
-            <w:r>
-              <w:rPr>
-                <w:noProof/>
-                <w:webHidden/>
-              </w:rPr>
-              <w:fldChar w:fldCharType="end"/>
-            </w:r>
-          </w:hyperlink>
-        </w:p>
-        <w:p>
-          <w:pPr>
-            <w:pStyle w:val="TOC1"/>
-            <w:tabs>
-              <w:tab w:val="right" w:leader="dot" w:pos="9350"/>
-            </w:tabs>
-            <w:rPr>
-              <w:noProof/>
-            </w:rPr>
-          </w:pPr>
-          <w:hyperlink w:anchor="_Toc437371217" w:history="1">
-            <w:r>
-              <w:rPr>
-                <w:rStyle w:val="Hyperlink"/>
-                <w:noProof/>
-              </w:rPr>
-              <w:t>Future Research</w:t>
-            </w:r>
-            <w:r>
-              <w:rPr>
-                <w:noProof/>
-                <w:webHidden/>
-              </w:rPr>
-              <w:tab/>
-            </w:r>
-            <w:r>
-              <w:rPr>
-                <w:noProof/>
-                <w:webHidden/>
-              </w:rPr>
-              <w:fldChar w:fldCharType="begin"/>
-            </w:r>
-            <w:r>
-              <w:rPr>
-                <w:noProof/>
-                <w:webHidden/>
-              </w:rPr>
-              <w:instrText xml:space="preserve"> PAGEREF _Toc437371217 \h </w:instrText>
-            </w:r>
-            <w:r>
-              <w:rPr>
-                <w:noProof/>
-                <w:webHidden/>
-              </w:rPr>
-            </w:r>
-            <w:r>
-              <w:rPr>
-                <w:noProof/>
-                <w:webHidden/>
-              </w:rPr>
-              <w:fldChar w:fldCharType="separate"/>
-            </w:r>
-            <w:r>
-              <w:rPr>
-                <w:noProof/>
-                <w:webHidden/>
-              </w:rPr>
-              <w:t>4</w:t>
+              <w:t>6</w:t>
             </w:r>
             <w:r>
               <w:rPr>
@@ -759,7 +861,6 @@
           <w:szCs w:val="32"/>
         </w:rPr>
       </w:pPr>
-      <w:bookmarkStart w:id="0" w:name="_Toc437371209"/>
       <w:r>
         <w:br w:type="page"/>
       </w:r>
@@ -768,6 +869,7 @@
       <w:pPr>
         <w:pStyle w:val="Heading1"/>
       </w:pPr>
+      <w:bookmarkStart w:id="0" w:name="_Toc437377055"/>
       <w:r>
         <w:lastRenderedPageBreak/>
         <w:t>Features</w:t>
@@ -895,7 +997,7 @@
       <w:pPr>
         <w:pStyle w:val="Heading1"/>
       </w:pPr>
-      <w:bookmarkStart w:id="1" w:name="_Toc437371210"/>
+      <w:bookmarkStart w:id="1" w:name="_Toc437377056"/>
       <w:r>
         <w:lastRenderedPageBreak/>
         <w:t>Functions</w:t>
@@ -929,7 +1031,7 @@
                     </pic:cNvPicPr>
                   </pic:nvPicPr>
                   <pic:blipFill>
-                    <a:blip r:embed="rId5">
+                    <a:blip r:embed="rId6">
                       <a:extLst>
                         <a:ext uri="{28A0092B-C50C-407E-A947-70E740481C1C}">
                           <a14:useLocalDpi xmlns:a14="http://schemas.microsoft.com/office/drawing/2010/main" val="0"/>
@@ -964,7 +1066,1618 @@
     <w:p>
       <w:pPr>
         <w:pStyle w:val="Caption"/>
-        <w:jc w:val="both"/>
+        <w:jc w:val="center"/>
+      </w:pPr>
+      <w:r>
+        <w:t xml:space="preserve">Figure </w:t>
+      </w:r>
+      <w:r>
+        <w:fldChar w:fldCharType="begin"/>
+      </w:r>
+      <w:r>
+        <w:instrText xml:space="preserve"> SEQ Figure \* ARABIC </w:instrText>
+      </w:r>
+      <w:r>
+        <w:fldChar w:fldCharType="separate"/>
+      </w:r>
+      <w:r>
+        <w:rPr>
+          <w:noProof/>
+        </w:rPr>
+        <w:t>1</w:t>
+      </w:r>
+      <w:r>
+        <w:rPr>
+          <w:noProof/>
+        </w:rPr>
+        <w:fldChar w:fldCharType="end"/>
+      </w:r>
+      <w:r>
+        <w:t>: GUI wireframe</w:t>
+      </w:r>
+    </w:p>
+    <w:p>
+      <w:pPr>
+        <w:jc w:val="both"/>
+      </w:pPr>
+      <w:r>
+        <w:t xml:space="preserve">The GUI has many functions and parameters that can be set via sliders. There are also different </w:t>
+      </w:r>
+      <w:r>
+        <w:t>selectable</w:t>
+      </w:r>
+      <w:r>
+        <w:t xml:space="preserve"> modes which influence the direct behavior of the sliders</w:t>
+      </w:r>
+      <w:r>
+        <w:t>.</w:t>
+      </w:r>
+    </w:p>
+    <w:p>
+      <w:pPr>
+        <w:jc w:val="both"/>
+      </w:pPr>
+    </w:p>
+    <w:p>
+      <w:pPr>
+        <w:pStyle w:val="Heading2"/>
+        <w:spacing w:after="60"/>
+        <w:jc w:val="both"/>
+        <w:rPr>
+          <w:rStyle w:val="Emphasis"/>
+        </w:rPr>
+      </w:pPr>
+      <w:bookmarkStart w:id="2" w:name="_Toc437377057"/>
+      <w:r>
+        <w:rPr>
+          <w:rStyle w:val="Emphasis"/>
+        </w:rPr>
+        <w:t>Global Controls</w:t>
+      </w:r>
+      <w:bookmarkEnd w:id="2"/>
+    </w:p>
+    <w:p>
+      <w:pPr>
+        <w:jc w:val="both"/>
+      </w:pPr>
+      <w:r>
+        <w:t>The global parameters are located along the bottom row and are made up of global controls for working with the effects. The functionality is summarized below.</w:t>
+      </w:r>
+    </w:p>
+    <w:p>
+      <w:pPr>
+        <w:pStyle w:val="Subtitle"/>
+        <w:spacing w:before="120" w:after="60"/>
+        <w:jc w:val="both"/>
+        <w:rPr>
+          <w:rStyle w:val="IntenseEmphasis"/>
+        </w:rPr>
+      </w:pPr>
+      <w:r>
+        <w:rPr>
+          <w:rStyle w:val="IntenseEmphasis"/>
+        </w:rPr>
+        <w:t>Mode</w:t>
+      </w:r>
+    </w:p>
+    <w:p>
+      <w:pPr>
+        <w:jc w:val="both"/>
+      </w:pPr>
+      <w:r>
+        <w:t xml:space="preserve">Toggles between the </w:t>
+      </w:r>
+      <w:r>
+        <w:rPr>
+          <w:rStyle w:val="codeChar"/>
+          <w:szCs w:val="21"/>
+        </w:rPr>
+        <w:t>Color</w:t>
+      </w:r>
+      <w:r>
+        <w:t xml:space="preserve"> and </w:t>
+      </w:r>
+      <w:r>
+        <w:rPr>
+          <w:rStyle w:val="codeChar"/>
+          <w:szCs w:val="21"/>
+        </w:rPr>
+        <w:t>Binary</w:t>
+      </w:r>
+      <w:r>
+        <w:t xml:space="preserve"> modes. </w:t>
+      </w:r>
+      <w:r>
+        <w:rPr>
+          <w:rStyle w:val="codeChar"/>
+          <w:szCs w:val="21"/>
+        </w:rPr>
+        <w:t>Color</w:t>
+      </w:r>
+      <w:r>
+        <w:t xml:space="preserve"> is meant to transform the image into a color, hand drawn cartoon. All color information in the original image is retained and gradient minimization is used along with other edge related effects to produce the output. </w:t>
+      </w:r>
+    </w:p>
+    <w:p>
+      <w:pPr>
+        <w:jc w:val="both"/>
+      </w:pPr>
+      <w:r>
+        <w:t xml:space="preserve">In </w:t>
+      </w:r>
+      <w:r>
+        <w:rPr>
+          <w:rStyle w:val="codeChar"/>
+          <w:szCs w:val="21"/>
+        </w:rPr>
+        <w:t>Binary</w:t>
+      </w:r>
+      <w:r>
+        <w:t xml:space="preserve"> mode, the output is meant to resemble that of a black and white newspaper graphic</w:t>
+      </w:r>
+      <w:r>
+        <w:t>, or pop art from the ‘60s</w:t>
+      </w:r>
+      <w:r>
+        <w:t xml:space="preserve">. Color information is </w:t>
+      </w:r>
+      <w:r>
+        <w:t>lost;</w:t>
+      </w:r>
+      <w:r>
+        <w:t xml:space="preserve"> </w:t>
+      </w:r>
+      <w:r>
+        <w:t>however,</w:t>
+      </w:r>
+      <w:r>
+        <w:t xml:space="preserve"> color masks can be applied using the </w:t>
+      </w:r>
+      <w:r>
+        <w:rPr>
+          <w:rStyle w:val="codeChar"/>
+          <w:szCs w:val="21"/>
+        </w:rPr>
+        <w:t>Color Tweak</w:t>
+      </w:r>
+      <w:r>
+        <w:t xml:space="preserve"> slider</w:t>
+      </w:r>
+      <w:r>
+        <w:t>.</w:t>
+      </w:r>
+    </w:p>
+    <w:p>
+      <w:pPr>
+        <w:pStyle w:val="Subtitle"/>
+        <w:spacing w:before="120" w:after="60"/>
+        <w:jc w:val="both"/>
+        <w:rPr>
+          <w:rStyle w:val="IntenseEmphasis"/>
+        </w:rPr>
+      </w:pPr>
+      <w:r>
+        <w:rPr>
+          <w:rStyle w:val="IntenseEmphasis"/>
+        </w:rPr>
+        <w:t>Color Representation</w:t>
+      </w:r>
+    </w:p>
+    <w:p>
+      <w:pPr>
+        <w:jc w:val="both"/>
+      </w:pPr>
+      <w:r>
+        <w:lastRenderedPageBreak/>
+        <w:t xml:space="preserve">In addition to the mode selection, the output color representation can be further modified with the </w:t>
+      </w:r>
+      <w:r>
+        <w:rPr>
+          <w:rStyle w:val="codeChar"/>
+          <w:szCs w:val="21"/>
+        </w:rPr>
+        <w:t>Invert</w:t>
+      </w:r>
+      <w:r>
+        <w:t xml:space="preserve"> and </w:t>
+      </w:r>
+      <w:r>
+        <w:rPr>
+          <w:rStyle w:val="codeChar"/>
+          <w:szCs w:val="21"/>
+        </w:rPr>
+        <w:t>BW</w:t>
+      </w:r>
+      <w:r>
+        <w:t xml:space="preserve"> radio buttons. These toggles are fairly straightforward and work in all modes. In color, </w:t>
+      </w:r>
+      <w:r>
+        <w:rPr>
+          <w:rStyle w:val="codeChar"/>
+          <w:szCs w:val="21"/>
+        </w:rPr>
+        <w:t>BW</w:t>
+      </w:r>
+      <w:r>
+        <w:t xml:space="preserve"> converts to grayscale, and in </w:t>
+      </w:r>
+      <w:r>
+        <w:rPr>
+          <w:rStyle w:val="codeChar"/>
+          <w:szCs w:val="21"/>
+        </w:rPr>
+        <w:t>binary</w:t>
+      </w:r>
+      <w:r>
+        <w:t xml:space="preserve">, removes the colored mask. The </w:t>
+      </w:r>
+      <w:r>
+        <w:rPr>
+          <w:rStyle w:val="codeChar"/>
+          <w:szCs w:val="21"/>
+        </w:rPr>
+        <w:t>Invert</w:t>
+      </w:r>
+      <w:r>
+        <w:t xml:space="preserve"> option inverts the colors. In </w:t>
+      </w:r>
+      <w:r>
+        <w:rPr>
+          <w:rStyle w:val="codeChar"/>
+          <w:szCs w:val="21"/>
+        </w:rPr>
+        <w:t>binary</w:t>
+      </w:r>
+      <w:r>
+        <w:t xml:space="preserve"> mode, this</w:t>
+      </w:r>
+      <w:r>
+        <w:t xml:space="preserve"> essentially exposes the edges.</w:t>
+      </w:r>
+    </w:p>
+    <w:p>
+      <w:pPr>
+        <w:pStyle w:val="Subtitle"/>
+        <w:spacing w:before="120" w:after="60"/>
+        <w:jc w:val="both"/>
+        <w:rPr>
+          <w:rStyle w:val="IntenseEmphasis"/>
+        </w:rPr>
+      </w:pPr>
+      <w:r>
+        <w:rPr>
+          <w:rStyle w:val="IntenseEmphasis"/>
+        </w:rPr>
+        <w:t>Load</w:t>
+      </w:r>
+    </w:p>
+    <w:p>
+      <w:pPr>
+        <w:jc w:val="both"/>
+      </w:pPr>
+      <w:r>
+        <w:t>Prompts the user to load a local image file.</w:t>
+      </w:r>
+    </w:p>
+    <w:p>
+      <w:pPr>
+        <w:pStyle w:val="Subtitle"/>
+        <w:spacing w:before="120" w:after="60"/>
+        <w:jc w:val="both"/>
+        <w:rPr>
+          <w:rStyle w:val="IntenseEmphasis"/>
+        </w:rPr>
+      </w:pPr>
+      <w:r>
+        <w:rPr>
+          <w:rStyle w:val="IntenseEmphasis"/>
+        </w:rPr>
+        <w:t>Apply</w:t>
+      </w:r>
+    </w:p>
+    <w:p>
+      <w:pPr>
+        <w:jc w:val="both"/>
+      </w:pPr>
+      <w:r>
+        <w:t>Applies the current parameters to the image and displays the output.</w:t>
+      </w:r>
+    </w:p>
+    <w:p>
+      <w:pPr>
+        <w:pStyle w:val="Subtitle"/>
+        <w:spacing w:before="120" w:after="60"/>
+        <w:jc w:val="both"/>
+        <w:rPr>
+          <w:rStyle w:val="IntenseEmphasis"/>
+        </w:rPr>
+      </w:pPr>
+      <w:r>
+        <w:rPr>
+          <w:rStyle w:val="IntenseEmphasis"/>
+        </w:rPr>
+        <w:t>Reset</w:t>
+      </w:r>
+    </w:p>
+    <w:p>
+      <w:pPr>
+        <w:jc w:val="both"/>
+      </w:pPr>
+      <w:r>
+        <w:t>Clears the input and output images</w:t>
+      </w:r>
+    </w:p>
+    <w:p>
+      <w:pPr>
+        <w:pStyle w:val="Subtitle"/>
+        <w:spacing w:before="120" w:after="60"/>
+        <w:jc w:val="both"/>
+        <w:rPr>
+          <w:rStyle w:val="IntenseEmphasis"/>
+        </w:rPr>
+      </w:pPr>
+      <w:r>
+        <w:rPr>
+          <w:rStyle w:val="IntenseEmphasis"/>
+        </w:rPr>
+        <w:t>Save</w:t>
+      </w:r>
+    </w:p>
+    <w:p>
+      <w:pPr>
+        <w:jc w:val="both"/>
+      </w:pPr>
+      <w:r>
+        <w:t>Prompts the user to save the output to file</w:t>
+      </w:r>
+    </w:p>
+    <w:p>
+      <w:pPr>
+        <w:jc w:val="both"/>
+        <w:rPr>
+          <w:rStyle w:val="SubtleEmphasis"/>
+        </w:rPr>
+      </w:pPr>
+    </w:p>
+    <w:p>
+      <w:pPr>
+        <w:pStyle w:val="Heading2"/>
+        <w:spacing w:after="60"/>
+        <w:jc w:val="both"/>
+        <w:rPr>
+          <w:rStyle w:val="Emphasis"/>
+        </w:rPr>
+      </w:pPr>
+      <w:bookmarkStart w:id="3" w:name="_Toc437377058"/>
+      <w:r>
+        <w:rPr>
+          <w:rStyle w:val="Emphasis"/>
+        </w:rPr>
+        <w:t>Effect Parameters</w:t>
+      </w:r>
+      <w:bookmarkEnd w:id="3"/>
+    </w:p>
+    <w:p>
+      <w:pPr>
+        <w:jc w:val="both"/>
+      </w:pPr>
+      <w:r>
+        <w:t>There are a number of effect sliders that can parameterize the overall transformation applied to the output.</w:t>
+      </w:r>
+    </w:p>
+    <w:p>
+      <w:pPr>
+        <w:pStyle w:val="Subtitle"/>
+        <w:spacing w:before="120" w:after="60"/>
+        <w:jc w:val="both"/>
+        <w:rPr>
+          <w:rStyle w:val="IntenseEmphasis"/>
+        </w:rPr>
+      </w:pPr>
+      <w:r>
+        <w:rPr>
+          <w:rStyle w:val="IntenseEmphasis"/>
+        </w:rPr>
+        <w:t>Color Tweak</w:t>
+      </w:r>
+    </w:p>
+    <w:p>
+      <w:pPr>
+        <w:jc w:val="both"/>
+      </w:pPr>
+      <w:r>
+        <w:t xml:space="preserve">In </w:t>
+      </w:r>
+      <w:r>
+        <w:rPr>
+          <w:rStyle w:val="codeChar"/>
+          <w:szCs w:val="21"/>
+        </w:rPr>
+        <w:t>Color</w:t>
+      </w:r>
+      <w:r>
+        <w:t xml:space="preserve"> mode, this adjusts the color </w:t>
+      </w:r>
+      <w:r>
+        <w:rPr>
+          <w:i/>
+        </w:rPr>
+        <w:t>quantization</w:t>
+      </w:r>
+      <w:r>
+        <w:t xml:space="preserve">, spanning from 1 to 255. Lowering this </w:t>
+      </w:r>
+      <w:r>
+        <w:t>reduces the color gradients and available colors in the display palette.</w:t>
+      </w:r>
+    </w:p>
+    <w:p>
+      <w:pPr>
+        <w:jc w:val="both"/>
+        <w:rPr>
+          <w:rStyle w:val="SubtleEmphasis"/>
+          <w:i w:val="0"/>
+          <w:iCs w:val="0"/>
+          <w:color w:val="auto"/>
+        </w:rPr>
+      </w:pPr>
+      <w:r>
+        <w:t xml:space="preserve">In </w:t>
+      </w:r>
+      <w:r>
+        <w:rPr>
+          <w:rStyle w:val="codeChar"/>
+          <w:szCs w:val="21"/>
+        </w:rPr>
+        <w:t>Binary</w:t>
+      </w:r>
+      <w:r>
+        <w:t xml:space="preserve"> mode, this adjusts the </w:t>
+      </w:r>
+      <w:r>
+        <w:rPr>
+          <w:i/>
+        </w:rPr>
+        <w:t>hue</w:t>
+      </w:r>
+      <w:r>
+        <w:t xml:space="preserve"> of the mask, spanning from 0 to 255. In </w:t>
+      </w:r>
+      <w:r>
+        <w:rPr>
+          <w:rStyle w:val="codeChar"/>
+          <w:szCs w:val="21"/>
+        </w:rPr>
+        <w:t>BW</w:t>
+      </w:r>
+      <w:r>
+        <w:t xml:space="preserve"> mode, this slider has no effect.</w:t>
+      </w:r>
+    </w:p>
+    <w:p>
+      <w:pPr>
+        <w:pStyle w:val="Subtitle"/>
+        <w:spacing w:before="120" w:after="60"/>
+        <w:jc w:val="both"/>
+        <w:rPr>
+          <w:rStyle w:val="IntenseEmphasis"/>
+        </w:rPr>
+      </w:pPr>
+      <w:r>
+        <w:rPr>
+          <w:rStyle w:val="IntenseEmphasis"/>
+        </w:rPr>
+        <w:t>Smoothness</w:t>
+      </w:r>
+    </w:p>
+    <w:p>
+      <w:pPr>
+        <w:jc w:val="both"/>
+      </w:pPr>
+      <w:r>
+        <w:t xml:space="preserve">This is the main parameter for the </w:t>
+      </w:r>
+      <w:r>
+        <w:rPr>
+          <w:i/>
+        </w:rPr>
+        <w:t>gradient minimization</w:t>
+      </w:r>
+      <w:r>
+        <w:t>. Increasing this will consequently produce a smoother image with less detail and color gradient, and also require fewer iterations in processing.</w:t>
+      </w:r>
+    </w:p>
+    <w:p>
+      <w:pPr>
+        <w:pStyle w:val="Subtitle"/>
+        <w:spacing w:before="120" w:after="60"/>
+        <w:jc w:val="both"/>
+        <w:rPr>
+          <w:rStyle w:val="IntenseEmphasis"/>
+        </w:rPr>
+      </w:pPr>
+      <w:r>
+        <w:rPr>
+          <w:rStyle w:val="IntenseEmphasis"/>
+        </w:rPr>
+        <w:t>Detail</w:t>
+      </w:r>
+    </w:p>
+    <w:p>
+      <w:pPr>
+        <w:jc w:val="both"/>
+      </w:pPr>
+      <w:r>
+        <w:t>Decreasing this parameter will remove finer details from the output creating a simpler output. Rather than filtering based of gradient and frequency, this parameter is based off feature density. Features that don’t meet the minimum area defined by this parameter are removed.</w:t>
+      </w:r>
+    </w:p>
+    <w:p>
+      <w:pPr>
+        <w:pStyle w:val="Subtitle"/>
+        <w:spacing w:before="120" w:after="60"/>
+        <w:jc w:val="both"/>
+        <w:rPr>
+          <w:rStyle w:val="IntenseEmphasis"/>
+        </w:rPr>
+      </w:pPr>
+      <w:r>
+        <w:rPr>
+          <w:rStyle w:val="IntenseEmphasis"/>
+        </w:rPr>
+        <w:t>Morph Toggle</w:t>
+      </w:r>
+    </w:p>
+    <w:p>
+      <w:pPr>
+        <w:jc w:val="both"/>
+      </w:pPr>
+      <w:r>
+        <w:t>Toggles whether the morphological transformations are applied to the output. The sliders below this are enabled or disabled based on the toggle. The transformation attempts to add a more human style to the extracted borders using erosion for line border thickness, and dilation with a customizable line structuring element.</w:t>
+      </w:r>
+    </w:p>
+    <w:p>
+      <w:pPr>
+        <w:pStyle w:val="Subtitle"/>
+        <w:spacing w:before="120" w:after="60"/>
+        <w:jc w:val="both"/>
+        <w:rPr>
+          <w:rStyle w:val="IntenseEmphasis"/>
+        </w:rPr>
+      </w:pPr>
+      <w:r>
+        <w:rPr>
+          <w:rStyle w:val="IntenseEmphasis"/>
+        </w:rPr>
+        <w:t>Stroke Thickness</w:t>
+      </w:r>
+    </w:p>
+    <w:p>
+      <w:pPr>
+        <w:jc w:val="both"/>
+      </w:pPr>
+      <w:r>
+        <w:t>Controls the thickness of the extracted borders using erosion with a disk structuring element.</w:t>
+      </w:r>
+    </w:p>
+    <w:p>
+      <w:pPr>
+        <w:pStyle w:val="Subtitle"/>
+        <w:spacing w:before="120" w:after="60"/>
+        <w:jc w:val="both"/>
+        <w:rPr>
+          <w:rStyle w:val="IntenseEmphasis"/>
+        </w:rPr>
+      </w:pPr>
+      <w:r>
+        <w:rPr>
+          <w:rStyle w:val="IntenseEmphasis"/>
+        </w:rPr>
+        <w:lastRenderedPageBreak/>
+        <w:t>Stroke Length</w:t>
+      </w:r>
+    </w:p>
+    <w:p>
+      <w:pPr>
+        <w:jc w:val="both"/>
+      </w:pPr>
+      <w:r>
+        <w:t>Modulates the length of the line segment used in the dilation process</w:t>
+      </w:r>
+    </w:p>
+    <w:p>
+      <w:pPr>
+        <w:pStyle w:val="Subtitle"/>
+        <w:spacing w:before="120" w:after="60"/>
+        <w:jc w:val="both"/>
+        <w:rPr>
+          <w:rStyle w:val="IntenseEmphasis"/>
+        </w:rPr>
+      </w:pPr>
+      <w:r>
+        <w:rPr>
+          <w:rStyle w:val="IntenseEmphasis"/>
+        </w:rPr>
+        <w:t>Stroke Angle</w:t>
+      </w:r>
+    </w:p>
+    <w:p>
+      <w:pPr>
+        <w:jc w:val="both"/>
+      </w:pPr>
+      <w:r>
+        <w:t>Modulates the angle of the line segment used in the dilation process; from 0 to 360 deg.</w:t>
+      </w:r>
+    </w:p>
+    <w:p>
+      <w:pPr>
+        <w:pStyle w:val="Heading1"/>
+      </w:pPr>
+      <w:bookmarkStart w:id="4" w:name="_Toc437377059"/>
+      <w:r>
+        <w:t>Implementation</w:t>
+      </w:r>
+      <w:bookmarkEnd w:id="4"/>
+    </w:p>
+    <w:p>
+      <w:pPr>
+        <w:widowControl w:val="0"/>
+        <w:autoSpaceDE w:val="0"/>
+        <w:autoSpaceDN w:val="0"/>
+        <w:adjustRightInd w:val="0"/>
+        <w:spacing w:after="240" w:line="280" w:lineRule="atLeast"/>
+        <w:jc w:val="both"/>
+        <w:rPr>
+          <w:rFonts w:cs="Times"/>
+        </w:rPr>
+      </w:pPr>
+      <w:r>
+        <w:rPr>
+          <w:rFonts w:cs="Times"/>
+        </w:rPr>
+        <w:t>The general implementation strategy</w:t>
+      </w:r>
+      <w:r>
+        <w:rPr>
+          <w:rFonts w:cs="Times"/>
+        </w:rPr>
+        <w:t xml:space="preserve"> is covered first, then the discussion is split into a section for both modes.</w:t>
+      </w:r>
+    </w:p>
+    <w:p>
+      <w:pPr>
+        <w:widowControl w:val="0"/>
+        <w:autoSpaceDE w:val="0"/>
+        <w:autoSpaceDN w:val="0"/>
+        <w:adjustRightInd w:val="0"/>
+        <w:rPr>
+          <w:rFonts w:cs="Times"/>
+        </w:rPr>
+      </w:pPr>
+      <w:r>
+        <w:rPr>
+          <w:rFonts w:cs="Times"/>
+        </w:rPr>
+        <w:t>All code is developed in Matlab, and it has been tested on version 2015b. Some of the functionality relies on the Image Processing Toolbox.</w:t>
+      </w:r>
+      <w:r>
+        <w:rPr>
+          <w:rFonts w:cs="Times"/>
+        </w:rPr>
+        <w:t xml:space="preserve"> The </w:t>
+      </w:r>
+      <w:r>
+        <w:rPr>
+          <w:rFonts w:cs="Times"/>
+          <w:i/>
+        </w:rPr>
+        <w:t>input</w:t>
+      </w:r>
+      <w:r>
+        <w:rPr>
+          <w:rFonts w:cs="Times"/>
+        </w:rPr>
+        <w:t xml:space="preserve"> image must be of the form </w:t>
+      </w:r>
+      <w:r>
+        <w:rPr>
+          <w:rStyle w:val="codeChar"/>
+          <w:szCs w:val="21"/>
+        </w:rPr>
+        <w:t>*.bmp, *.</w:t>
+      </w:r>
+      <w:proofErr w:type="spellStart"/>
+      <w:r>
+        <w:rPr>
+          <w:rStyle w:val="codeChar"/>
+          <w:szCs w:val="21"/>
+        </w:rPr>
+        <w:t>tif</w:t>
+      </w:r>
+      <w:proofErr w:type="spellEnd"/>
+      <w:r>
+        <w:rPr>
+          <w:rStyle w:val="codeChar"/>
+          <w:szCs w:val="21"/>
+        </w:rPr>
+        <w:t xml:space="preserve"> *.jpg, *.</w:t>
+      </w:r>
+      <w:proofErr w:type="spellStart"/>
+      <w:r>
+        <w:rPr>
+          <w:rStyle w:val="codeChar"/>
+          <w:szCs w:val="21"/>
+        </w:rPr>
+        <w:t>hdf</w:t>
+      </w:r>
+      <w:proofErr w:type="spellEnd"/>
+      <w:r>
+        <w:rPr>
+          <w:rStyle w:val="codeChar"/>
+          <w:szCs w:val="21"/>
+        </w:rPr>
+        <w:t xml:space="preserve">. </w:t>
+      </w:r>
+      <w:r>
+        <w:rPr>
+          <w:rFonts w:cs="Times"/>
+        </w:rPr>
+        <w:t xml:space="preserve">The </w:t>
+      </w:r>
+      <w:r>
+        <w:rPr>
+          <w:rFonts w:cs="Times"/>
+          <w:i/>
+        </w:rPr>
+        <w:t>output</w:t>
+      </w:r>
+      <w:r>
+        <w:rPr>
+          <w:rFonts w:cs="Times"/>
+        </w:rPr>
+        <w:t xml:space="preserve"> is saved as a </w:t>
+      </w:r>
+      <w:r>
+        <w:rPr>
+          <w:rStyle w:val="codeChar"/>
+          <w:szCs w:val="21"/>
+        </w:rPr>
+        <w:t>*.</w:t>
+      </w:r>
+      <w:r>
+        <w:rPr>
+          <w:rStyle w:val="codeChar"/>
+          <w:szCs w:val="21"/>
+        </w:rPr>
+        <w:t>jpg.</w:t>
+      </w:r>
+      <w:r>
+        <w:rPr>
+          <w:rFonts w:cs="Times"/>
+        </w:rPr>
+        <w:t xml:space="preserve"> </w:t>
+      </w:r>
+    </w:p>
+    <w:p>
+      <w:pPr>
+        <w:widowControl w:val="0"/>
+        <w:autoSpaceDE w:val="0"/>
+        <w:autoSpaceDN w:val="0"/>
+        <w:adjustRightInd w:val="0"/>
+        <w:rPr>
+          <w:rFonts w:cs="Times"/>
+        </w:rPr>
+      </w:pPr>
+    </w:p>
+    <w:p>
+      <w:pPr>
+        <w:widowControl w:val="0"/>
+        <w:autoSpaceDE w:val="0"/>
+        <w:autoSpaceDN w:val="0"/>
+        <w:adjustRightInd w:val="0"/>
+        <w:rPr>
+          <w:rFonts w:ascii="Courier" w:hAnsi="Courier"/>
+        </w:rPr>
+      </w:pPr>
+      <w:r>
+        <w:rPr>
+          <w:rFonts w:cs="Times"/>
+        </w:rPr>
+        <w:t xml:space="preserve">The processing time is mainly dependent on the </w:t>
+      </w:r>
+      <w:proofErr w:type="spellStart"/>
+      <w:r>
+        <w:rPr>
+          <w:rFonts w:cs="Times"/>
+        </w:rPr>
+        <w:t>inut</w:t>
+      </w:r>
+      <w:proofErr w:type="spellEnd"/>
+      <w:r>
+        <w:rPr>
+          <w:rFonts w:cs="Times"/>
+        </w:rPr>
+        <w:t xml:space="preserve"> image size. In general, the </w:t>
+      </w:r>
+      <w:r>
+        <w:rPr>
+          <w:rStyle w:val="codeChar"/>
+        </w:rPr>
+        <w:t>Color</w:t>
+      </w:r>
+      <w:r>
+        <w:rPr>
+          <w:rFonts w:cs="Times"/>
+        </w:rPr>
+        <w:t xml:space="preserve"> mode takes between 3 to 8 seconds due to the </w:t>
+      </w:r>
+      <w:r>
+        <w:rPr>
+          <w:rStyle w:val="codeChar"/>
+        </w:rPr>
+        <w:t>FFT</w:t>
+      </w:r>
+      <w:r>
+        <w:rPr>
+          <w:rFonts w:cs="Times"/>
+        </w:rPr>
+        <w:t xml:space="preserve"> and </w:t>
+      </w:r>
+      <w:r>
+        <w:rPr>
+          <w:rStyle w:val="codeChar"/>
+        </w:rPr>
+        <w:t xml:space="preserve">IFFT </w:t>
+      </w:r>
+      <w:r>
+        <w:rPr>
+          <w:rFonts w:cs="Times"/>
+        </w:rPr>
+        <w:t xml:space="preserve">required and the gradient optimization process. In </w:t>
+      </w:r>
+      <w:r>
+        <w:rPr>
+          <w:rStyle w:val="codeChar"/>
+        </w:rPr>
+        <w:t>B</w:t>
+      </w:r>
+      <w:r>
+        <w:rPr>
+          <w:rStyle w:val="codeChar"/>
+        </w:rPr>
+        <w:t>inary</w:t>
+      </w:r>
+      <w:r>
+        <w:rPr>
+          <w:rFonts w:cs="Times"/>
+        </w:rPr>
+        <w:t xml:space="preserve"> mode, processing usually takes less than a second. While this code isn’t optimized for speed, many considerations were accounted for in the implementation to help speed it up. For example,</w:t>
+      </w:r>
+      <w:r>
+        <w:rPr>
+          <w:rFonts w:cs="Times"/>
+        </w:rPr>
+        <w:t xml:space="preserve"> a</w:t>
+      </w:r>
+      <w:r>
+        <w:rPr>
+          <w:rFonts w:cs="Times"/>
+        </w:rPr>
+        <w:t xml:space="preserve"> simple </w:t>
+      </w:r>
+      <w:r>
+        <w:rPr>
+          <w:rStyle w:val="codeChar"/>
+        </w:rPr>
+        <w:t>Sobel</w:t>
+      </w:r>
+      <w:r>
+        <w:rPr>
+          <w:rFonts w:cs="Times"/>
+        </w:rPr>
+        <w:t xml:space="preserve"> edge detection </w:t>
+      </w:r>
+      <w:r>
+        <w:rPr>
+          <w:rFonts w:cs="Times"/>
+        </w:rPr>
+        <w:t xml:space="preserve">is </w:t>
+      </w:r>
+      <w:r>
+        <w:rPr>
+          <w:rFonts w:cs="Times"/>
+        </w:rPr>
+        <w:t xml:space="preserve">used rather than a slower more accurate </w:t>
+      </w:r>
+      <w:r>
+        <w:rPr>
+          <w:rStyle w:val="codeChar"/>
+        </w:rPr>
+        <w:t>Canny</w:t>
+      </w:r>
+      <w:r>
+        <w:rPr>
+          <w:rFonts w:cs="Times"/>
+        </w:rPr>
+        <w:t xml:space="preserve"> detection. Operations were </w:t>
+      </w:r>
+      <w:proofErr w:type="spellStart"/>
+      <w:r>
+        <w:rPr>
+          <w:rFonts w:cs="Times"/>
+        </w:rPr>
+        <w:t>vectorized</w:t>
+      </w:r>
+      <w:proofErr w:type="spellEnd"/>
+      <w:r>
+        <w:rPr>
+          <w:rFonts w:cs="Times"/>
+        </w:rPr>
+        <w:t xml:space="preserve"> as well to avoid loops as much as possible. </w:t>
+      </w:r>
+      <w:r>
+        <w:rPr>
+          <w:rFonts w:cs="Times"/>
+        </w:rPr>
+        <w:t xml:space="preserve">Both modes rely on processing a binary representation of the input through the same </w:t>
+      </w:r>
+      <w:r>
+        <w:rPr>
+          <w:rStyle w:val="codeChar"/>
+        </w:rPr>
+        <w:t>Area Filter</w:t>
+      </w:r>
+      <w:r>
+        <w:rPr>
+          <w:rFonts w:cs="Times"/>
+        </w:rPr>
+        <w:t xml:space="preserve"> fed into the </w:t>
+      </w:r>
+      <w:r>
+        <w:rPr>
+          <w:rStyle w:val="codeChar"/>
+        </w:rPr>
+        <w:t>Morphological Transform</w:t>
+      </w:r>
+      <w:r>
+        <w:rPr>
+          <w:rStyle w:val="codeChar"/>
+        </w:rPr>
+        <w:t xml:space="preserve"> </w:t>
+      </w:r>
+      <w:r>
+        <w:rPr>
+          <w:rFonts w:cs="Times"/>
+        </w:rPr>
+        <w:t>block</w:t>
+      </w:r>
+      <w:r>
+        <w:rPr>
+          <w:rFonts w:cs="Times"/>
+        </w:rPr>
+        <w:t>.</w:t>
+      </w:r>
+    </w:p>
+    <w:p>
+      <w:pPr>
+        <w:pStyle w:val="Subtitle"/>
+        <w:spacing w:before="180" w:after="60"/>
+        <w:jc w:val="both"/>
+        <w:rPr>
+          <w:rStyle w:val="IntenseEmphasis"/>
+        </w:rPr>
+      </w:pPr>
+      <w:r>
+        <w:rPr>
+          <w:rStyle w:val="IntenseEmphasis"/>
+        </w:rPr>
+        <w:t xml:space="preserve">Area Filter </w:t>
+      </w:r>
+    </w:p>
+    <w:p>
+      <w:pPr>
+        <w:widowControl w:val="0"/>
+        <w:autoSpaceDE w:val="0"/>
+        <w:autoSpaceDN w:val="0"/>
+        <w:adjustRightInd w:val="0"/>
+        <w:rPr>
+          <w:rFonts w:ascii="Courier" w:hAnsi="Courier"/>
+        </w:rPr>
+      </w:pPr>
+      <w:r>
+        <w:t xml:space="preserve">The area takes binary input and computes the pixel density of the black pixels. If the density for a cluster, or feature is below the value specified in the </w:t>
+      </w:r>
+      <w:r>
+        <w:rPr>
+          <w:rStyle w:val="codeChar"/>
+        </w:rPr>
+        <w:t xml:space="preserve">Detail </w:t>
+      </w:r>
+      <w:r>
+        <w:t>parameter, that feature is erased. This effectively removes small details that frequently occur in nature, but are usually not included in a cartoon.</w:t>
+      </w:r>
+      <w:r>
+        <w:rPr>
+          <w:rFonts w:cs="Times"/>
+        </w:rPr>
+        <w:t xml:space="preserve"> </w:t>
+      </w:r>
+      <w:r>
+        <w:rPr>
+          <w:rFonts w:cs="Times"/>
+        </w:rPr>
+        <w:t xml:space="preserve">In Matlab this is achieved with the </w:t>
+      </w:r>
+      <w:proofErr w:type="spellStart"/>
+      <w:r>
+        <w:rPr>
+          <w:rStyle w:val="codeChar"/>
+        </w:rPr>
+        <w:t>bwareaopen</w:t>
+      </w:r>
+      <w:proofErr w:type="spellEnd"/>
+      <w:r>
+        <w:rPr>
+          <w:rFonts w:ascii="Courier" w:hAnsi="Courier"/>
+        </w:rPr>
+        <w:t xml:space="preserve"> </w:t>
+      </w:r>
+      <w:r>
+        <w:rPr>
+          <w:rFonts w:cs="Times"/>
+        </w:rPr>
+        <w:t>command.</w:t>
+      </w:r>
+    </w:p>
+    <w:p>
+      <w:pPr>
+        <w:pStyle w:val="Subtitle"/>
+        <w:spacing w:before="120" w:after="60"/>
+        <w:jc w:val="both"/>
+        <w:rPr>
+          <w:rStyle w:val="IntenseEmphasis"/>
+        </w:rPr>
+      </w:pPr>
+      <w:r>
+        <w:rPr>
+          <w:rStyle w:val="IntenseEmphasis"/>
+        </w:rPr>
+        <w:t>Morphological Transform</w:t>
+      </w:r>
+    </w:p>
+    <w:p>
+      <w:pPr>
+        <w:widowControl w:val="0"/>
+        <w:autoSpaceDE w:val="0"/>
+        <w:autoSpaceDN w:val="0"/>
+        <w:adjustRightInd w:val="0"/>
+        <w:rPr>
+          <w:rFonts w:cs="Times"/>
+        </w:rPr>
+      </w:pPr>
+      <w:r>
+        <w:rPr>
+          <w:rFonts w:cs="Times"/>
+        </w:rPr>
+        <w:t xml:space="preserve">The morphological transform block aims to add human artifacts to the output such as stroke simulation and variable edge thickness. The thickness is achieved by applying </w:t>
+      </w:r>
+      <w:r>
+        <w:rPr>
+          <w:rStyle w:val="codeChar"/>
+        </w:rPr>
+        <w:t>erosion</w:t>
+      </w:r>
+      <w:r>
+        <w:rPr>
+          <w:rFonts w:cs="Times"/>
+        </w:rPr>
+        <w:t xml:space="preserve"> with a disc structuring element that takes user input for radius. This effectively thickens all black pixels of the binary input. The stroke pattern and variable thickness is achieved by using </w:t>
+      </w:r>
+      <w:r>
+        <w:rPr>
+          <w:rStyle w:val="codeChar"/>
+        </w:rPr>
+        <w:t>dilation</w:t>
+      </w:r>
+      <w:r>
+        <w:rPr>
+          <w:rFonts w:cs="Times"/>
+        </w:rPr>
+        <w:t xml:space="preserve"> with a line structuring element to erase black pixels. Depending on the angle and length specified by the user, the patter can have a variable effect. Often it adds stroke patterns that may happen when an artist has their hand at a constant angle. It also produces interesting variable thickness, especially on rounded edges.</w:t>
+      </w:r>
+    </w:p>
+    <w:p>
+      <w:pPr>
+        <w:pStyle w:val="Heading2"/>
+        <w:spacing w:after="60"/>
+        <w:jc w:val="both"/>
+        <w:rPr>
+          <w:rStyle w:val="Emphasis"/>
+        </w:rPr>
+      </w:pPr>
+      <w:bookmarkStart w:id="5" w:name="_Toc437377060"/>
+      <w:r>
+        <w:rPr>
+          <w:rStyle w:val="Emphasis"/>
+        </w:rPr>
+        <w:t>Color Mode</w:t>
+      </w:r>
+      <w:bookmarkEnd w:id="5"/>
+      <w:r>
+        <w:rPr>
+          <w:rStyle w:val="Emphasis"/>
+        </w:rPr>
+        <w:t xml:space="preserve"> </w:t>
+      </w:r>
+    </w:p>
+    <w:p>
+      <w:pPr>
+        <w:pStyle w:val="Subtitle"/>
+        <w:spacing w:before="180" w:after="60"/>
+        <w:jc w:val="both"/>
+        <w:rPr>
+          <w:rStyle w:val="IntenseEmphasis"/>
+        </w:rPr>
+      </w:pPr>
+      <w:r>
+        <w:rPr>
+          <w:rStyle w:val="IntenseEmphasis"/>
+        </w:rPr>
+        <w:t>Gradient Smoothing</w:t>
+      </w:r>
+      <w:r>
+        <w:rPr>
+          <w:rStyle w:val="IntenseEmphasis"/>
+        </w:rPr>
+        <w:t xml:space="preserve"> and Sharpening</w:t>
+      </w:r>
+    </w:p>
+    <w:p>
+      <w:pPr>
+        <w:widowControl w:val="0"/>
+        <w:autoSpaceDE w:val="0"/>
+        <w:autoSpaceDN w:val="0"/>
+        <w:adjustRightInd w:val="0"/>
+        <w:spacing w:after="240" w:line="280" w:lineRule="atLeast"/>
+        <w:jc w:val="both"/>
+      </w:pPr>
+      <w:r>
+        <w:t xml:space="preserve">The </w:t>
+      </w:r>
+      <w:hyperlink r:id="rId7" w:history="1">
+        <w:r>
+          <w:rPr>
+            <w:rStyle w:val="Hyperlink"/>
+          </w:rPr>
+          <w:t>gradient minimization method</w:t>
+        </w:r>
+      </w:hyperlink>
+      <w:r>
+        <w:t xml:space="preserve"> </w:t>
+      </w:r>
+      <w:r>
+        <w:rPr>
+          <w:rFonts w:cs="Times"/>
+        </w:rPr>
+        <w:t xml:space="preserve">is </w:t>
+      </w:r>
+      <w:r>
+        <w:rPr>
+          <w:rFonts w:cs="Times"/>
+        </w:rPr>
+        <w:t xml:space="preserve">effective for sharpening major edges by increasing the steepness of transition while eliminating </w:t>
+      </w:r>
+      <w:r>
+        <w:rPr>
+          <w:rFonts w:cs="Times"/>
+        </w:rPr>
+        <w:t>a significant</w:t>
+      </w:r>
+      <w:r>
+        <w:rPr>
+          <w:rFonts w:cs="Times"/>
+        </w:rPr>
+        <w:t xml:space="preserve"> degree of low-amplitude structures.</w:t>
+      </w:r>
+      <w:r>
+        <w:rPr>
+          <w:rFonts w:cs="Times"/>
+        </w:rPr>
+        <w:t xml:space="preserve"> The </w:t>
+      </w:r>
+      <w:r>
+        <w:rPr>
+          <w:rFonts w:cs="Times"/>
+        </w:rPr>
+        <w:lastRenderedPageBreak/>
+        <w:t>result is strengthened edges and flattened color gradient with high frequency details attenuated. This contradictory</w:t>
+      </w:r>
+      <w:r>
+        <w:rPr>
+          <w:rFonts w:cs="Times"/>
+        </w:rPr>
+        <w:t xml:space="preserve"> effect </w:t>
+      </w:r>
+      <w:r>
+        <w:rPr>
+          <w:rFonts w:cs="Times"/>
+        </w:rPr>
+        <w:t xml:space="preserve">relies on an </w:t>
+      </w:r>
+      <w:r>
+        <w:rPr>
+          <w:rFonts w:cs="Times"/>
+        </w:rPr>
+        <w:t xml:space="preserve">optimization </w:t>
+      </w:r>
+      <w:r>
+        <w:rPr>
+          <w:rFonts w:cs="Times"/>
+        </w:rPr>
+        <w:t>routine</w:t>
+      </w:r>
+      <w:r>
+        <w:rPr>
+          <w:rFonts w:cs="Times"/>
+        </w:rPr>
+        <w:t xml:space="preserve"> </w:t>
+      </w:r>
+      <w:r>
+        <w:rPr>
+          <w:rFonts w:cs="Times"/>
+        </w:rPr>
+        <w:t>that utilizes</w:t>
+      </w:r>
+      <w:r>
+        <w:rPr>
+          <w:rFonts w:cs="Times"/>
+          <w:position w:val="-6"/>
+          <w:sz w:val="18"/>
+          <w:szCs w:val="18"/>
+        </w:rPr>
+        <w:t xml:space="preserve"> </w:t>
+      </w:r>
+      <w:r>
+        <w:rPr>
+          <w:rFonts w:cs="Times"/>
+        </w:rPr>
+        <w:t>gradient minimization, which control</w:t>
+      </w:r>
+      <w:r>
+        <w:rPr>
+          <w:rFonts w:cs="Times"/>
+        </w:rPr>
+        <w:t>s</w:t>
+      </w:r>
+      <w:r>
+        <w:rPr>
+          <w:rFonts w:cs="Times"/>
+        </w:rPr>
+        <w:t xml:space="preserve"> how many non-zero gradients are </w:t>
+      </w:r>
+      <w:r>
+        <w:rPr>
+          <w:rFonts w:cs="Times"/>
+        </w:rPr>
+        <w:t>rejected in the transformation process</w:t>
+      </w:r>
+      <w:r>
+        <w:rPr>
+          <w:rFonts w:cs="Times"/>
+        </w:rPr>
+        <w:t xml:space="preserve">. </w:t>
+      </w:r>
+      <w:r>
+        <w:rPr>
+          <w:rFonts w:cs="Times"/>
+        </w:rPr>
+        <w:t xml:space="preserve">This method </w:t>
+      </w:r>
+      <w:r>
+        <w:rPr>
+          <w:rFonts w:cs="Times"/>
+        </w:rPr>
+        <w:t>globally locates impor</w:t>
+      </w:r>
+      <w:r>
+        <w:rPr>
+          <w:rFonts w:cs="Times"/>
+        </w:rPr>
+        <w:t>tant edges</w:t>
+      </w:r>
+      <w:r>
+        <w:rPr>
+          <w:rFonts w:cs="Times"/>
+        </w:rPr>
+        <w:t xml:space="preserve"> and doesn’t rely on any local features, making it very universal</w:t>
+      </w:r>
+      <w:r>
+        <w:rPr>
+          <w:rFonts w:cs="Times"/>
+        </w:rPr>
+        <w:t xml:space="preserve">. </w:t>
+      </w:r>
+      <w:r>
+        <w:rPr>
+          <w:rFonts w:cs="Times"/>
+        </w:rPr>
+        <w:t xml:space="preserve">The runtime can be controlled by lowering the </w:t>
+      </w:r>
+      <w:proofErr w:type="spellStart"/>
+      <w:r>
+        <w:rPr>
+          <w:rStyle w:val="codeChar"/>
+        </w:rPr>
+        <w:t>max_beta</w:t>
+      </w:r>
+      <w:proofErr w:type="spellEnd"/>
+      <w:r>
+        <w:rPr>
+          <w:rStyle w:val="codeChar"/>
+        </w:rPr>
+        <w:t xml:space="preserve"> </w:t>
+      </w:r>
+      <w:r>
+        <w:t>since the</w:t>
+      </w:r>
+      <w:r>
+        <w:rPr>
+          <w:rFonts w:cs="Times"/>
+        </w:rPr>
+        <w:t xml:space="preserve"> </w:t>
+      </w:r>
+      <w:r>
+        <w:rPr>
+          <w:rStyle w:val="codeChar"/>
+        </w:rPr>
+        <w:t>while</w:t>
+      </w:r>
+      <w:r>
+        <w:rPr>
+          <w:rFonts w:cs="Times"/>
+        </w:rPr>
+        <w:t xml:space="preserve"> loop executes until the </w:t>
+      </w:r>
+      <w:proofErr w:type="spellStart"/>
+      <w:r>
+        <w:rPr>
+          <w:rStyle w:val="codeChar"/>
+        </w:rPr>
+        <w:t>max_beta</w:t>
+      </w:r>
+      <w:proofErr w:type="spellEnd"/>
+      <w:r>
+        <w:t xml:space="preserve"> value is reach. A larger</w:t>
+      </w:r>
+      <w:r>
+        <w:rPr>
+          <w:rStyle w:val="codeChar"/>
+        </w:rPr>
+        <w:t xml:space="preserve"> </w:t>
+      </w:r>
+      <w:proofErr w:type="spellStart"/>
+      <w:r>
+        <w:rPr>
+          <w:rStyle w:val="codeChar"/>
+        </w:rPr>
+        <w:t>max_beta</w:t>
+      </w:r>
+      <w:proofErr w:type="spellEnd"/>
+      <w:r>
+        <w:t>, however is a more optimized result.</w:t>
+      </w:r>
+    </w:p>
+    <w:p>
+      <w:pPr>
+        <w:pStyle w:val="Subtitle"/>
+        <w:spacing w:before="180" w:after="60"/>
+        <w:jc w:val="both"/>
+        <w:rPr>
+          <w:rStyle w:val="IntenseEmphasis"/>
+        </w:rPr>
+      </w:pPr>
+      <w:r>
+        <w:rPr>
+          <w:rStyle w:val="IntenseEmphasis"/>
+        </w:rPr>
+        <w:t>Sobel Edge</w:t>
+      </w:r>
+    </w:p>
+    <w:p>
+      <w:pPr>
+        <w:widowControl w:val="0"/>
+        <w:autoSpaceDE w:val="0"/>
+        <w:autoSpaceDN w:val="0"/>
+        <w:adjustRightInd w:val="0"/>
+        <w:rPr>
+          <w:rFonts w:ascii="Courier" w:hAnsi="Courier"/>
+        </w:rPr>
+      </w:pPr>
+      <w:r>
+        <w:t xml:space="preserve">Simple Sobel edge detection is used to extract some of the defining edges to thicken and add strokes to. Other methods could be used, but Sobel is ideal for speed. The Matlab command used is </w:t>
+      </w:r>
+      <w:proofErr w:type="gramStart"/>
+      <w:r>
+        <w:rPr>
+          <w:rStyle w:val="codeChar"/>
+        </w:rPr>
+        <w:t>edge(</w:t>
+      </w:r>
+      <w:proofErr w:type="spellStart"/>
+      <w:proofErr w:type="gramEnd"/>
+      <w:r>
+        <w:rPr>
+          <w:rStyle w:val="codeChar"/>
+        </w:rPr>
+        <w:t>Img</w:t>
+      </w:r>
+      <w:proofErr w:type="spellEnd"/>
+      <w:r>
+        <w:rPr>
+          <w:rStyle w:val="codeChar"/>
+        </w:rPr>
+        <w:t>, 'Sobel')</w:t>
+      </w:r>
+      <w:r>
+        <w:rPr>
+          <w:rStyle w:val="codeChar"/>
+        </w:rPr>
+        <w:t>.</w:t>
+      </w:r>
+    </w:p>
+    <w:p>
+      <w:pPr>
+        <w:pStyle w:val="Subtitle"/>
+        <w:spacing w:before="180" w:after="60"/>
+        <w:jc w:val="both"/>
+        <w:rPr>
+          <w:rStyle w:val="IntenseEmphasis"/>
+        </w:rPr>
+      </w:pPr>
+      <w:r>
+        <w:rPr>
+          <w:rStyle w:val="IntenseEmphasis"/>
+        </w:rPr>
+        <w:t>Quantization</w:t>
+      </w:r>
+    </w:p>
+    <w:p>
+      <w:pPr>
+        <w:widowControl w:val="0"/>
+        <w:autoSpaceDE w:val="0"/>
+        <w:autoSpaceDN w:val="0"/>
+        <w:adjustRightInd w:val="0"/>
+        <w:rPr>
+          <w:rFonts w:ascii="Courier" w:hAnsi="Courier"/>
+        </w:rPr>
+      </w:pPr>
+      <w:r>
+        <w:t>Color quantization is used to reduce the color</w:t>
+      </w:r>
+      <w:r>
+        <w:t xml:space="preserve"> palette to be closer to what an artist may have. This effectively eliminates color gradients and instead has more abrupt color shifts. The Matlab command used is </w:t>
+      </w:r>
+      <w:r>
+        <w:rPr>
+          <w:rFonts w:ascii="Courier" w:hAnsi="Courier" w:cs="Courier"/>
+          <w:color w:val="000000"/>
+          <w:sz w:val="20"/>
+          <w:szCs w:val="20"/>
+        </w:rPr>
+        <w:t>rgb2ind</w:t>
+      </w:r>
+      <w:r>
+        <w:rPr>
+          <w:rStyle w:val="codeChar"/>
+        </w:rPr>
+        <w:t>(</w:t>
+      </w:r>
+      <w:proofErr w:type="gramStart"/>
+      <w:r>
+        <w:rPr>
+          <w:rStyle w:val="codeChar"/>
+        </w:rPr>
+        <w:t>Img,</w:t>
+      </w:r>
+      <w:proofErr w:type="spellStart"/>
+      <w:r>
+        <w:rPr>
+          <w:rStyle w:val="codeChar"/>
+        </w:rPr>
+        <w:t>colordepth</w:t>
+      </w:r>
+      <w:proofErr w:type="spellEnd"/>
+      <w:proofErr w:type="gramEnd"/>
+      <w:r>
+        <w:rPr>
+          <w:rStyle w:val="codeChar"/>
+        </w:rPr>
+        <w:t>,'</w:t>
+      </w:r>
+      <w:proofErr w:type="spellStart"/>
+      <w:r>
+        <w:rPr>
+          <w:rStyle w:val="codeChar"/>
+        </w:rPr>
+        <w:t>nodither</w:t>
+      </w:r>
+      <w:proofErr w:type="spellEnd"/>
+      <w:r>
+        <w:rPr>
+          <w:rStyle w:val="codeChar"/>
+        </w:rPr>
+        <w:t xml:space="preserve">'). </w:t>
+      </w:r>
+      <w:r>
+        <w:t>The dither option produces mixed results and often adds dot or fuzziness.</w:t>
+      </w:r>
+    </w:p>
+    <w:p/>
+    <w:p/>
+    <w:p>
+      <w:r>
+        <w:rPr>
+          <w:rStyle w:val="Emphasis"/>
+          <w:i/>
+          <w:noProof/>
+        </w:rPr>
+        <w:drawing>
+          <wp:inline distT="0" distB="0" distL="0" distR="0" wp14:anchorId="148DD09B" wp14:editId="2D6091FB">
+            <wp:extent cx="5938520" cy="1406525"/>
+            <wp:effectExtent l="0" t="0" r="5080" b="0"/>
+            <wp:docPr id="3" name="Picture 3" descr="report%20assets/Color-Mode.png"/>
+            <wp:cNvGraphicFramePr>
+              <a:graphicFrameLocks xmlns:a="http://schemas.openxmlformats.org/drawingml/2006/main" noChangeAspect="1"/>
+            </wp:cNvGraphicFramePr>
+            <a:graphic xmlns:a="http://schemas.openxmlformats.org/drawingml/2006/main">
+              <a:graphicData uri="http://schemas.openxmlformats.org/drawingml/2006/picture">
+                <pic:pic xmlns:pic="http://schemas.openxmlformats.org/drawingml/2006/picture">
+                  <pic:nvPicPr>
+                    <pic:cNvPr id="0" name="Picture 2" descr="report%20assets/Color-Mode.png"/>
+                    <pic:cNvPicPr>
+                      <a:picLocks noChangeAspect="1" noChangeArrowheads="1"/>
+                    </pic:cNvPicPr>
+                  </pic:nvPicPr>
+                  <pic:blipFill>
+                    <a:blip r:embed="rId8">
+                      <a:extLst>
+                        <a:ext uri="{28A0092B-C50C-407E-A947-70E740481C1C}">
+                          <a14:useLocalDpi xmlns:a14="http://schemas.microsoft.com/office/drawing/2010/main" val="0"/>
+                        </a:ext>
+                      </a:extLst>
+                    </a:blip>
+                    <a:srcRect/>
+                    <a:stretch>
+                      <a:fillRect/>
+                    </a:stretch>
+                  </pic:blipFill>
+                  <pic:spPr bwMode="auto">
+                    <a:xfrm>
+                      <a:off x="0" y="0"/>
+                      <a:ext cx="5938520" cy="1406525"/>
+                    </a:xfrm>
+                    <a:prstGeom prst="rect">
+                      <a:avLst/>
+                    </a:prstGeom>
+                    <a:noFill/>
+                    <a:ln>
+                      <a:noFill/>
+                    </a:ln>
+                  </pic:spPr>
+                </pic:pic>
+              </a:graphicData>
+            </a:graphic>
+          </wp:inline>
+        </w:drawing>
+      </w:r>
+    </w:p>
+    <w:p>
+      <w:pPr>
+        <w:pStyle w:val="Caption"/>
+        <w:jc w:val="center"/>
+        <w:rPr>
+          <w:rStyle w:val="Emphasis"/>
+          <w:i w:val="0"/>
+        </w:rPr>
       </w:pPr>
       <w:r>
         <w:t xml:space="preserve">Figure </w:t>
@@ -974,34 +2687,12 @@
           <w:rPr>
             <w:noProof/>
           </w:rPr>
-          <w:t>1</w:t>
+          <w:t>2</w:t>
         </w:r>
       </w:fldSimple>
       <w:r>
-        <w:t>: GUI wireframe</w:t>
-      </w:r>
-    </w:p>
-    <w:p>
-      <w:pPr>
-        <w:jc w:val="both"/>
-      </w:pPr>
-      <w:r>
-        <w:t xml:space="preserve">The GUI has many functions and parameters that can be set via sliders. There are also different </w:t>
-      </w:r>
-      <w:r>
-        <w:t>selectable</w:t>
-      </w:r>
-      <w:r>
-        <w:t xml:space="preserve"> modes which influence the direct behavior of the sliders</w:t>
-      </w:r>
-      <w:r>
-        <w:t>.</w:t>
-      </w:r>
-    </w:p>
-    <w:p>
-      <w:pPr>
-        <w:jc w:val="both"/>
-      </w:pPr>
+        <w:t>: Block diagram for Color Mode</w:t>
+      </w:r>
     </w:p>
     <w:p>
       <w:pPr>
@@ -1012,331 +2703,6 @@
           <w:rStyle w:val="Emphasis"/>
         </w:rPr>
       </w:pPr>
-      <w:bookmarkStart w:id="2" w:name="_Toc437371211"/>
-      <w:r>
-        <w:rPr>
-          <w:rStyle w:val="Emphasis"/>
-        </w:rPr>
-        <w:t>Global Controls:</w:t>
-      </w:r>
-      <w:bookmarkEnd w:id="2"/>
-    </w:p>
-    <w:p>
-      <w:pPr>
-        <w:jc w:val="both"/>
-      </w:pPr>
-      <w:r>
-        <w:t>The global parameters are located along the bottom row and are made up of global controls for working with the effects. The functionality is summarized below.</w:t>
-      </w:r>
-    </w:p>
-    <w:p>
-      <w:pPr>
-        <w:pStyle w:val="Subtitle"/>
-        <w:spacing w:before="120" w:after="60"/>
-        <w:ind w:left="720"/>
-        <w:jc w:val="both"/>
-        <w:rPr>
-          <w:rStyle w:val="IntenseEmphasis"/>
-          <w:color w:val="767171" w:themeColor="background2" w:themeShade="80"/>
-        </w:rPr>
-      </w:pPr>
-      <w:r>
-        <w:rPr>
-          <w:rStyle w:val="IntenseEmphasis"/>
-          <w:color w:val="767171" w:themeColor="background2" w:themeShade="80"/>
-        </w:rPr>
-        <w:t>Mode</w:t>
-      </w:r>
-    </w:p>
-    <w:p>
-      <w:pPr>
-        <w:ind w:left="720"/>
-        <w:jc w:val="both"/>
-      </w:pPr>
-      <w:r>
-        <w:t xml:space="preserve">Toggles between the </w:t>
-      </w:r>
-      <w:r>
-        <w:rPr>
-          <w:rStyle w:val="codeChar"/>
-        </w:rPr>
-        <w:t>Color</w:t>
-      </w:r>
-      <w:r>
-        <w:t xml:space="preserve"> and </w:t>
-      </w:r>
-      <w:r>
-        <w:rPr>
-          <w:rStyle w:val="codeChar"/>
-        </w:rPr>
-        <w:t>Binary</w:t>
-      </w:r>
-      <w:r>
-        <w:t xml:space="preserve"> modes. </w:t>
-      </w:r>
-      <w:r>
-        <w:rPr>
-          <w:rStyle w:val="codeChar"/>
-        </w:rPr>
-        <w:t>Color</w:t>
-      </w:r>
-      <w:r>
-        <w:t xml:space="preserve"> is meant to transform the image into a color, hand drawn cartoon. All color information in the original image is retained and gradient minimization is used along with other edge related effects to produce the output. </w:t>
-      </w:r>
-    </w:p>
-    <w:p>
-      <w:pPr>
-        <w:ind w:left="720"/>
-        <w:jc w:val="both"/>
-      </w:pPr>
-      <w:r>
-        <w:t xml:space="preserve">In </w:t>
-      </w:r>
-      <w:r>
-        <w:rPr>
-          <w:rStyle w:val="codeChar"/>
-        </w:rPr>
-        <w:t>Binary</w:t>
-      </w:r>
-      <w:r>
-        <w:t xml:space="preserve"> mode, the output is meant to resemble that of a black and white newspaper graphic</w:t>
-      </w:r>
-      <w:r>
-        <w:t>, or pop art from the ‘60s</w:t>
-      </w:r>
-      <w:r>
-        <w:t xml:space="preserve">. Color information is </w:t>
-      </w:r>
-      <w:r>
-        <w:t>lost;</w:t>
-      </w:r>
-      <w:r>
-        <w:t xml:space="preserve"> </w:t>
-      </w:r>
-      <w:r>
-        <w:t>however,</w:t>
-      </w:r>
-      <w:r>
-        <w:t xml:space="preserve"> color masks can be applied using the </w:t>
-      </w:r>
-      <w:r>
-        <w:rPr>
-          <w:rStyle w:val="codeChar"/>
-        </w:rPr>
-        <w:t>Color Tweak</w:t>
-      </w:r>
-      <w:r>
-        <w:t xml:space="preserve"> slider</w:t>
-      </w:r>
-      <w:r>
-        <w:t>.</w:t>
-      </w:r>
-    </w:p>
-    <w:p>
-      <w:pPr>
-        <w:pStyle w:val="Subtitle"/>
-        <w:spacing w:before="120" w:after="60"/>
-        <w:ind w:left="720"/>
-        <w:jc w:val="both"/>
-        <w:rPr>
-          <w:rStyle w:val="IntenseEmphasis"/>
-          <w:color w:val="767171" w:themeColor="background2" w:themeShade="80"/>
-        </w:rPr>
-      </w:pPr>
-      <w:r>
-        <w:rPr>
-          <w:rStyle w:val="IntenseEmphasis"/>
-          <w:color w:val="767171" w:themeColor="background2" w:themeShade="80"/>
-        </w:rPr>
-        <w:t>Color Representation</w:t>
-      </w:r>
-    </w:p>
-    <w:p>
-      <w:pPr>
-        <w:ind w:left="720"/>
-        <w:jc w:val="both"/>
-      </w:pPr>
-      <w:r>
-        <w:lastRenderedPageBreak/>
-        <w:t xml:space="preserve">In addition to the mode selection, the output color representation can be further modified with the </w:t>
-      </w:r>
-      <w:r>
-        <w:rPr>
-          <w:rStyle w:val="codeChar"/>
-        </w:rPr>
-        <w:t>Invert</w:t>
-      </w:r>
-      <w:r>
-        <w:t xml:space="preserve"> and </w:t>
-      </w:r>
-      <w:r>
-        <w:rPr>
-          <w:rStyle w:val="codeChar"/>
-        </w:rPr>
-        <w:t>BW</w:t>
-      </w:r>
-      <w:r>
-        <w:t xml:space="preserve"> radio buttons. These toggles are fairly straightforward and work in all modes. In color, </w:t>
-      </w:r>
-      <w:r>
-        <w:rPr>
-          <w:rStyle w:val="codeChar"/>
-        </w:rPr>
-        <w:t>BW</w:t>
-      </w:r>
-      <w:r>
-        <w:t xml:space="preserve"> converts to grayscale, and in </w:t>
-      </w:r>
-      <w:r>
-        <w:rPr>
-          <w:rStyle w:val="codeChar"/>
-        </w:rPr>
-        <w:t>binary</w:t>
-      </w:r>
-      <w:r>
-        <w:t xml:space="preserve">, removes the colored mask. The </w:t>
-      </w:r>
-      <w:r>
-        <w:rPr>
-          <w:rStyle w:val="codeChar"/>
-        </w:rPr>
-        <w:t>Invert</w:t>
-      </w:r>
-      <w:r>
-        <w:t xml:space="preserve"> option inverts the colors. In </w:t>
-      </w:r>
-      <w:r>
-        <w:rPr>
-          <w:rStyle w:val="codeChar"/>
-        </w:rPr>
-        <w:t>binary</w:t>
-      </w:r>
-      <w:r>
-        <w:t xml:space="preserve"> mode, this</w:t>
-      </w:r>
-      <w:r>
-        <w:t xml:space="preserve"> essentially exposes the edges.</w:t>
-      </w:r>
-    </w:p>
-    <w:p>
-      <w:pPr>
-        <w:pStyle w:val="Subtitle"/>
-        <w:spacing w:before="120" w:after="60"/>
-        <w:ind w:left="720"/>
-        <w:jc w:val="both"/>
-        <w:rPr>
-          <w:rStyle w:val="IntenseEmphasis"/>
-          <w:color w:val="767171" w:themeColor="background2" w:themeShade="80"/>
-        </w:rPr>
-      </w:pPr>
-      <w:r>
-        <w:rPr>
-          <w:rStyle w:val="IntenseEmphasis"/>
-          <w:color w:val="767171" w:themeColor="background2" w:themeShade="80"/>
-        </w:rPr>
-        <w:t>Load</w:t>
-      </w:r>
-    </w:p>
-    <w:p>
-      <w:pPr>
-        <w:ind w:left="720"/>
-        <w:jc w:val="both"/>
-      </w:pPr>
-      <w:r>
-        <w:t>Prompts the user to load a local image file.</w:t>
-      </w:r>
-    </w:p>
-    <w:p>
-      <w:pPr>
-        <w:pStyle w:val="Subtitle"/>
-        <w:spacing w:before="120" w:after="60"/>
-        <w:ind w:left="720"/>
-        <w:jc w:val="both"/>
-        <w:rPr>
-          <w:rStyle w:val="IntenseEmphasis"/>
-          <w:color w:val="767171" w:themeColor="background2" w:themeShade="80"/>
-        </w:rPr>
-      </w:pPr>
-      <w:r>
-        <w:rPr>
-          <w:rStyle w:val="IntenseEmphasis"/>
-          <w:color w:val="767171" w:themeColor="background2" w:themeShade="80"/>
-        </w:rPr>
-        <w:t>Apply</w:t>
-      </w:r>
-    </w:p>
-    <w:p>
-      <w:pPr>
-        <w:ind w:left="720"/>
-        <w:jc w:val="both"/>
-      </w:pPr>
-      <w:r>
-        <w:t>Applies the current parameters to the image and displays the output.</w:t>
-      </w:r>
-    </w:p>
-    <w:p>
-      <w:pPr>
-        <w:pStyle w:val="Subtitle"/>
-        <w:spacing w:before="120" w:after="60"/>
-        <w:ind w:left="720"/>
-        <w:jc w:val="both"/>
-        <w:rPr>
-          <w:rStyle w:val="IntenseEmphasis"/>
-          <w:color w:val="767171" w:themeColor="background2" w:themeShade="80"/>
-        </w:rPr>
-      </w:pPr>
-      <w:r>
-        <w:rPr>
-          <w:rStyle w:val="IntenseEmphasis"/>
-          <w:color w:val="767171" w:themeColor="background2" w:themeShade="80"/>
-        </w:rPr>
-        <w:t>Reset</w:t>
-      </w:r>
-    </w:p>
-    <w:p>
-      <w:pPr>
-        <w:ind w:left="720"/>
-        <w:jc w:val="both"/>
-      </w:pPr>
-      <w:r>
-        <w:t>Clears the input and output images</w:t>
-      </w:r>
-    </w:p>
-    <w:p>
-      <w:pPr>
-        <w:pStyle w:val="Subtitle"/>
-        <w:spacing w:before="120" w:after="60"/>
-        <w:ind w:left="720"/>
-        <w:jc w:val="both"/>
-        <w:rPr>
-          <w:rStyle w:val="IntenseEmphasis"/>
-          <w:color w:val="767171" w:themeColor="background2" w:themeShade="80"/>
-        </w:rPr>
-      </w:pPr>
-      <w:r>
-        <w:rPr>
-          <w:rStyle w:val="IntenseEmphasis"/>
-          <w:color w:val="767171" w:themeColor="background2" w:themeShade="80"/>
-        </w:rPr>
-        <w:t>Save</w:t>
-      </w:r>
-    </w:p>
-    <w:p>
-      <w:pPr>
-        <w:ind w:left="720"/>
-        <w:jc w:val="both"/>
-      </w:pPr>
-      <w:r>
-        <w:t>Prompts the user to save the output to file</w:t>
-      </w:r>
-    </w:p>
-    <w:p>
-      <w:pPr>
-        <w:jc w:val="both"/>
-        <w:rPr>
-          <w:rStyle w:val="SubtleEmphasis"/>
-        </w:rPr>
-      </w:pPr>
     </w:p>
     <w:p>
       <w:pPr>
@@ -1347,384 +2713,333 @@
           <w:rStyle w:val="Emphasis"/>
         </w:rPr>
       </w:pPr>
-      <w:bookmarkStart w:id="3" w:name="_Toc437371212"/>
+      <w:bookmarkStart w:id="6" w:name="_Toc437377061"/>
       <w:r>
         <w:rPr>
           <w:rStyle w:val="Emphasis"/>
         </w:rPr>
-        <w:t>Effect Parameters:</w:t>
-      </w:r>
-      <w:bookmarkEnd w:id="3"/>
-    </w:p>
-    <w:p>
-      <w:pPr>
-        <w:jc w:val="both"/>
-      </w:pPr>
-      <w:r>
-        <w:t>There are a number of effect sliders that can parameterize the overall transformation applied to the output.</w:t>
-      </w:r>
+        <w:t>Binary Mode</w:t>
+      </w:r>
+      <w:bookmarkEnd w:id="6"/>
     </w:p>
     <w:p>
       <w:pPr>
         <w:pStyle w:val="Subtitle"/>
-        <w:spacing w:before="120" w:after="60"/>
-        <w:ind w:left="720"/>
-        <w:jc w:val="both"/>
-        <w:rPr>
-          <w:rStyle w:val="IntenseEmphasis"/>
-          <w:color w:val="767171" w:themeColor="background2" w:themeShade="80"/>
-        </w:rPr>
-      </w:pPr>
-      <w:r>
-        <w:rPr>
-          <w:rStyle w:val="IntenseEmphasis"/>
-          <w:color w:val="767171" w:themeColor="background2" w:themeShade="80"/>
-        </w:rPr>
-        <w:t>Color Tweak</w:t>
-      </w:r>
-    </w:p>
-    <w:p>
-      <w:pPr>
-        <w:ind w:left="720"/>
-        <w:jc w:val="both"/>
-      </w:pPr>
-      <w:r>
-        <w:t xml:space="preserve">In </w:t>
-      </w:r>
-      <w:r>
-        <w:rPr>
-          <w:rStyle w:val="codeChar"/>
-        </w:rPr>
-        <w:t>Color</w:t>
-      </w:r>
-      <w:r>
-        <w:t xml:space="preserve"> mode, this adjusts the color </w:t>
-      </w:r>
-      <w:r>
-        <w:rPr>
-          <w:i/>
-        </w:rPr>
-        <w:t>quantization</w:t>
-      </w:r>
-      <w:r>
-        <w:t xml:space="preserve">, spanning from 1 to 255. Lowering this </w:t>
-      </w:r>
-      <w:r>
-        <w:t>reduces the color gradients and available colors in the display palette.</w:t>
-      </w:r>
-    </w:p>
-    <w:p>
-      <w:pPr>
-        <w:ind w:left="720"/>
-        <w:jc w:val="both"/>
-        <w:rPr>
-          <w:rStyle w:val="SubtleEmphasis"/>
-          <w:i w:val="0"/>
-          <w:iCs w:val="0"/>
-          <w:color w:val="auto"/>
-        </w:rPr>
-      </w:pPr>
-      <w:r>
-        <w:t xml:space="preserve">In </w:t>
-      </w:r>
-      <w:r>
-        <w:rPr>
-          <w:rStyle w:val="codeChar"/>
+        <w:spacing w:before="180" w:after="60"/>
+        <w:jc w:val="both"/>
+        <w:rPr>
+          <w:rStyle w:val="IntenseEmphasis"/>
+        </w:rPr>
+      </w:pPr>
+      <w:r>
+        <w:rPr>
+          <w:rStyle w:val="IntenseEmphasis"/>
         </w:rPr>
         <w:t>Binary</w:t>
       </w:r>
-      <w:r>
-        <w:t xml:space="preserve"> mode, this adjusts the </w:t>
-      </w:r>
-      <w:r>
-        <w:rPr>
-          <w:i/>
-        </w:rPr>
-        <w:t>hue</w:t>
-      </w:r>
-      <w:r>
-        <w:t xml:space="preserve"> of the mask, spanning from 0 to 255. In </w:t>
-      </w:r>
-      <w:r>
-        <w:rPr>
-          <w:rStyle w:val="codeChar"/>
-        </w:rPr>
-        <w:t>BW</w:t>
-      </w:r>
-      <w:r>
-        <w:t xml:space="preserve"> mode, this slider has no effect.</w:t>
-      </w:r>
-    </w:p>
-    <w:p>
-      <w:pPr>
-        <w:pStyle w:val="Subtitle"/>
-        <w:spacing w:before="120" w:after="60"/>
-        <w:ind w:left="720"/>
-        <w:jc w:val="both"/>
-        <w:rPr>
-          <w:rStyle w:val="IntenseEmphasis"/>
-          <w:color w:val="767171" w:themeColor="background2" w:themeShade="80"/>
-        </w:rPr>
-      </w:pPr>
-      <w:r>
-        <w:rPr>
-          <w:rStyle w:val="IntenseEmphasis"/>
-          <w:color w:val="767171" w:themeColor="background2" w:themeShade="80"/>
-        </w:rPr>
-        <w:t>Smoothness</w:t>
-      </w:r>
-    </w:p>
-    <w:p>
-      <w:pPr>
-        <w:ind w:left="720"/>
-        <w:jc w:val="both"/>
-      </w:pPr>
-      <w:r>
-        <w:t xml:space="preserve">This is the main parameter for the </w:t>
-      </w:r>
-      <w:r>
-        <w:rPr>
-          <w:i/>
-        </w:rPr>
-        <w:t>gradient minimization</w:t>
-      </w:r>
-      <w:r>
-        <w:t>. Increasing this will consequently produce a smoother image with less detail and color gradient, and also require fewer iterations in processing.</w:t>
-      </w:r>
-    </w:p>
-    <w:p>
-      <w:pPr>
-        <w:pStyle w:val="Subtitle"/>
-        <w:spacing w:before="120" w:after="60"/>
-        <w:ind w:left="720"/>
-        <w:jc w:val="both"/>
-        <w:rPr>
-          <w:rStyle w:val="IntenseEmphasis"/>
-          <w:color w:val="767171" w:themeColor="background2" w:themeShade="80"/>
-        </w:rPr>
-      </w:pPr>
-      <w:r>
-        <w:rPr>
-          <w:rStyle w:val="IntenseEmphasis"/>
-          <w:color w:val="767171" w:themeColor="background2" w:themeShade="80"/>
-        </w:rPr>
-        <w:t>Detail</w:t>
-      </w:r>
-    </w:p>
-    <w:p>
-      <w:pPr>
-        <w:ind w:left="720"/>
-        <w:jc w:val="both"/>
-      </w:pPr>
-      <w:r>
-        <w:t>Decreasing this parameter will remove finer details from the output creating a simpler output. Rather than filtering based of gradient and frequency, this parameter is based off feature density. Features that don’t meet the minimum area defined by this parameter are removed.</w:t>
-      </w:r>
-    </w:p>
-    <w:p>
-      <w:pPr>
-        <w:pStyle w:val="Subtitle"/>
-        <w:spacing w:before="120" w:after="60"/>
-        <w:ind w:left="720"/>
-        <w:jc w:val="both"/>
-        <w:rPr>
-          <w:rStyle w:val="IntenseEmphasis"/>
-          <w:color w:val="767171" w:themeColor="background2" w:themeShade="80"/>
-        </w:rPr>
-      </w:pPr>
-      <w:r>
-        <w:rPr>
-          <w:rStyle w:val="IntenseEmphasis"/>
-          <w:color w:val="767171" w:themeColor="background2" w:themeShade="80"/>
-        </w:rPr>
-        <w:t>Morph Toggle</w:t>
-      </w:r>
-    </w:p>
-    <w:p>
-      <w:pPr>
-        <w:ind w:left="720"/>
-        <w:jc w:val="both"/>
-      </w:pPr>
-      <w:r>
-        <w:t>Toggles whether the morphological transformations are applied to the output. The sliders below this are enabled or disabled based on the toggle. The transformation attempts to add a more human style to the extracted borders using erosion for line border thickness, and dilation with a customizable line structuring element.</w:t>
-      </w:r>
-    </w:p>
-    <w:p>
-      <w:pPr>
-        <w:pStyle w:val="Subtitle"/>
-        <w:spacing w:before="120" w:after="60"/>
-        <w:ind w:left="720"/>
-        <w:jc w:val="both"/>
-        <w:rPr>
-          <w:rStyle w:val="IntenseEmphasis"/>
-          <w:color w:val="767171" w:themeColor="background2" w:themeShade="80"/>
-        </w:rPr>
-      </w:pPr>
-      <w:r>
-        <w:rPr>
-          <w:rStyle w:val="IntenseEmphasis"/>
-          <w:color w:val="767171" w:themeColor="background2" w:themeShade="80"/>
-        </w:rPr>
-        <w:t>Stroke Thickness</w:t>
-      </w:r>
-    </w:p>
-    <w:p>
-      <w:pPr>
-        <w:ind w:left="720"/>
-        <w:jc w:val="both"/>
-      </w:pPr>
-      <w:r>
-        <w:lastRenderedPageBreak/>
-        <w:t>Controls the thickness of the extracted borders using erosion with a disk structuring element.</w:t>
-      </w:r>
-    </w:p>
-    <w:p>
-      <w:pPr>
-        <w:pStyle w:val="Subtitle"/>
-        <w:spacing w:before="120" w:after="60"/>
-        <w:ind w:left="720"/>
-        <w:jc w:val="both"/>
-        <w:rPr>
-          <w:rStyle w:val="IntenseEmphasis"/>
-          <w:color w:val="767171" w:themeColor="background2" w:themeShade="80"/>
-        </w:rPr>
-      </w:pPr>
-      <w:r>
-        <w:rPr>
-          <w:rStyle w:val="IntenseEmphasis"/>
-          <w:color w:val="767171" w:themeColor="background2" w:themeShade="80"/>
-        </w:rPr>
-        <w:t>Stroke Length</w:t>
-      </w:r>
-    </w:p>
-    <w:p>
-      <w:pPr>
-        <w:ind w:left="720"/>
-        <w:jc w:val="both"/>
-      </w:pPr>
-      <w:r>
-        <w:t>Modulates the length of the line segment used in the dilation process</w:t>
-      </w:r>
-    </w:p>
-    <w:p>
-      <w:pPr>
-        <w:pStyle w:val="Subtitle"/>
-        <w:spacing w:before="120" w:after="60"/>
-        <w:ind w:left="720"/>
-        <w:jc w:val="both"/>
-        <w:rPr>
-          <w:rStyle w:val="IntenseEmphasis"/>
-          <w:color w:val="767171" w:themeColor="background2" w:themeShade="80"/>
-        </w:rPr>
-      </w:pPr>
-      <w:r>
-        <w:rPr>
-          <w:rStyle w:val="IntenseEmphasis"/>
-          <w:color w:val="767171" w:themeColor="background2" w:themeShade="80"/>
-        </w:rPr>
-        <w:t>Stroke Angle</w:t>
-      </w:r>
-    </w:p>
-    <w:p>
-      <w:pPr>
-        <w:ind w:left="720"/>
-        <w:jc w:val="both"/>
-      </w:pPr>
-      <w:r>
-        <w:t>Modulates the angle</w:t>
-      </w:r>
-      <w:r>
-        <w:t xml:space="preserve"> of the line segment used in the dilation process</w:t>
-      </w:r>
-      <w:r>
-        <w:t>; from 0 to 360 deg.</w:t>
-      </w:r>
-    </w:p>
-    <w:p>
-      <w:pPr>
-        <w:pStyle w:val="Heading1"/>
-      </w:pPr>
-      <w:bookmarkStart w:id="4" w:name="_Toc437371214"/>
-      <w:bookmarkStart w:id="5" w:name="_GoBack"/>
-      <w:bookmarkEnd w:id="5"/>
-      <w:r>
-        <w:t>Implementation</w:t>
-      </w:r>
-      <w:bookmarkEnd w:id="4"/>
-    </w:p>
-    <w:p>
-      <w:pPr>
-        <w:widowControl w:val="0"/>
-        <w:autoSpaceDE w:val="0"/>
-        <w:autoSpaceDN w:val="0"/>
-        <w:adjustRightInd w:val="0"/>
-        <w:spacing w:after="240" w:line="280" w:lineRule="atLeast"/>
-        <w:jc w:val="both"/>
-        <w:rPr>
-          <w:rFonts w:ascii="Times" w:hAnsi="Times" w:cs="Times"/>
-        </w:rPr>
-      </w:pPr>
-      <w:r>
-        <w:rPr>
-          <w:rFonts w:ascii="Times" w:hAnsi="Times" w:cs="Times"/>
-        </w:rPr>
-        <w:t xml:space="preserve">We present a new image editing method, particularly effective for sharpening major edges by increasing the steepness of transition while eliminating a manageable degree of low-amplitude structures. The seemingly contradictive effect is achieved in an optimization framework making use of </w:t>
-      </w:r>
-      <w:r>
-        <w:rPr>
-          <w:rFonts w:ascii="Times" w:hAnsi="Times" w:cs="Times"/>
-          <w:i/>
-          <w:iCs/>
-        </w:rPr>
-        <w:t>L</w:t>
-      </w:r>
-      <w:r>
-        <w:rPr>
-          <w:rFonts w:ascii="Times" w:hAnsi="Times" w:cs="Times"/>
-          <w:position w:val="-6"/>
+    </w:p>
+    <w:p>
+      <w:pPr>
+        <w:rPr>
+          <w:rFonts w:ascii="Times New Roman" w:eastAsia="Times New Roman" w:hAnsi="Times New Roman" w:cs="Times New Roman"/>
+        </w:rPr>
+      </w:pPr>
+      <w:r>
+        <w:t xml:space="preserve">The first step here is to convert </w:t>
+      </w:r>
+      <w:r>
+        <w:t xml:space="preserve">the input to binary. The binary threshold is specified with the </w:t>
+      </w:r>
+      <w:proofErr w:type="spellStart"/>
+      <w:r>
+        <w:rPr>
+          <w:rStyle w:val="codeChar"/>
+        </w:rPr>
+        <w:t>graythresh</w:t>
+      </w:r>
+      <w:proofErr w:type="spellEnd"/>
+      <w:r>
+        <w:rPr>
+          <w:rStyle w:val="codeChar"/>
+        </w:rPr>
+        <w:t>(</w:t>
+      </w:r>
+      <w:proofErr w:type="spellStart"/>
+      <w:r>
+        <w:rPr>
+          <w:rStyle w:val="codeChar"/>
+        </w:rPr>
+        <w:t>Img</w:t>
+      </w:r>
+      <w:proofErr w:type="spellEnd"/>
+      <w:r>
+        <w:rPr>
+          <w:rFonts w:ascii="Menlo" w:eastAsia="Times New Roman" w:hAnsi="Menlo" w:cs="Menlo"/>
+          <w:color w:val="404040"/>
           <w:sz w:val="18"/>
           <w:szCs w:val="18"/>
-        </w:rPr>
-        <w:t xml:space="preserve">0 </w:t>
-      </w:r>
-      <w:r>
+          <w:shd w:val="clear" w:color="auto" w:fill="FFFFFF"/>
+        </w:rPr>
+        <w:t>)</w:t>
+      </w:r>
+      <w:r>
+        <w:rPr>
+          <w:rFonts w:ascii="Menlo" w:eastAsia="Times New Roman" w:hAnsi="Menlo" w:cs="Menlo"/>
+          <w:color w:val="404040"/>
+          <w:sz w:val="18"/>
+          <w:szCs w:val="18"/>
+          <w:shd w:val="clear" w:color="auto" w:fill="FFFFFF"/>
+        </w:rPr>
+        <w:t xml:space="preserve"> </w:t>
+      </w:r>
+      <w:r>
+        <w:rPr>
+          <w:rFonts w:eastAsia="Times New Roman" w:cs="Menlo"/>
+          <w:color w:val="404040"/>
+          <w:shd w:val="clear" w:color="auto" w:fill="FFFFFF"/>
+        </w:rPr>
+        <w:t xml:space="preserve">command which </w:t>
+      </w:r>
+      <w:r>
+        <w:rPr>
+          <w:rFonts w:eastAsia="Times New Roman" w:cs="Menlo"/>
+          <w:color w:val="000000" w:themeColor="text1"/>
+          <w:shd w:val="clear" w:color="auto" w:fill="FFFFFF"/>
+        </w:rPr>
+        <w:t xml:space="preserve">uses </w:t>
+      </w:r>
+      <w:r>
+        <w:rPr>
+          <w:rFonts w:eastAsia="Times New Roman" w:cs="Arial"/>
+          <w:color w:val="000000" w:themeColor="text1"/>
+          <w:spacing w:val="-4"/>
+          <w:shd w:val="clear" w:color="auto" w:fill="FFFFFF"/>
+        </w:rPr>
+        <w:t>Otsu's method</w:t>
+      </w:r>
+      <w:r>
+        <w:rPr>
+          <w:rFonts w:eastAsia="Times New Roman" w:cs="Arial"/>
+          <w:color w:val="000000" w:themeColor="text1"/>
+          <w:spacing w:val="-4"/>
+          <w:shd w:val="clear" w:color="auto" w:fill="FFFFFF"/>
+        </w:rPr>
+        <w:t>.</w:t>
+      </w:r>
+    </w:p>
+    <w:p>
+      <w:pPr>
+        <w:pStyle w:val="Subtitle"/>
+        <w:spacing w:before="180" w:after="60"/>
+        <w:jc w:val="both"/>
+        <w:rPr>
+          <w:rStyle w:val="IntenseEmphasis"/>
+        </w:rPr>
+      </w:pPr>
+      <w:r>
+        <w:rPr>
+          <w:rStyle w:val="IntenseEmphasis"/>
+        </w:rPr>
+        <w:t>Hue</w:t>
+      </w:r>
+    </w:p>
+    <w:p>
+      <w:r>
+        <w:t xml:space="preserve">A colored mask is created based off the </w:t>
+      </w:r>
+      <w:r>
+        <w:rPr>
+          <w:i/>
+        </w:rPr>
+        <w:t xml:space="preserve">hue </w:t>
+      </w:r>
+      <w:r>
+        <w:t>user input. This mask is multiplied by the binary image to fill in the white pixels with the color mask.</w:t>
+      </w:r>
+    </w:p>
+    <w:p>
+      <w:pPr>
+        <w:pStyle w:val="Subtitle"/>
+        <w:spacing w:before="180" w:after="60"/>
+        <w:jc w:val="both"/>
+        <w:rPr>
+          <w:rStyle w:val="IntenseEmphasis"/>
+        </w:rPr>
+      </w:pPr>
+      <w:r>
+        <w:rPr>
+          <w:rStyle w:val="IntenseEmphasis"/>
+        </w:rPr>
+        <w:t>Boundary Emphasis</w:t>
+      </w:r>
+    </w:p>
+    <w:p>
+      <w:pPr>
+        <w:rPr>
+          <w:rFonts w:ascii="Times New Roman" w:eastAsia="Times New Roman" w:hAnsi="Times New Roman" w:cs="Times New Roman"/>
+        </w:rPr>
+      </w:pPr>
+      <w:r>
+        <w:t xml:space="preserve">Using the command </w:t>
+      </w:r>
+      <w:proofErr w:type="spellStart"/>
+      <w:r>
+        <w:rPr>
+          <w:rStyle w:val="codeChar"/>
+        </w:rPr>
+        <w:t>bwboundaries</w:t>
+      </w:r>
+      <w:proofErr w:type="spellEnd"/>
+      <w:r>
+        <w:rPr>
+          <w:rStyle w:val="codeChar"/>
+        </w:rPr>
+        <w:t>(</w:t>
+      </w:r>
+      <w:proofErr w:type="spellStart"/>
+      <w:r>
+        <w:rPr>
+          <w:rStyle w:val="codeChar"/>
+        </w:rPr>
+        <w:t>Img</w:t>
+      </w:r>
+      <w:proofErr w:type="spellEnd"/>
+      <w:r>
+        <w:rPr>
+          <w:rStyle w:val="codeChar"/>
+        </w:rPr>
+        <w:t>)</w:t>
+      </w:r>
+      <w:r>
+        <w:rPr>
+          <w:rStyle w:val="codeChar"/>
+        </w:rPr>
+        <w:t>,</w:t>
+      </w:r>
+      <w:r>
+        <w:rPr>
+          <w:rFonts w:ascii="Arial" w:eastAsia="Times New Roman" w:hAnsi="Arial" w:cs="Arial"/>
+          <w:color w:val="404040"/>
+          <w:sz w:val="18"/>
+          <w:szCs w:val="18"/>
+          <w:shd w:val="clear" w:color="auto" w:fill="FFFFFF"/>
+        </w:rPr>
+        <w:t> </w:t>
+      </w:r>
+      <w:r>
+        <w:t>the exterior boundaries of objects</w:t>
+      </w:r>
+      <w:r>
+        <w:t xml:space="preserve"> is traced</w:t>
+      </w:r>
+      <w:r>
+        <w:t>, as well as boundaries of holes inside these objects</w:t>
+      </w:r>
+      <w:r>
+        <w:t>. Due to the Are</w:t>
+      </w:r>
+      <w:r>
+        <w:t xml:space="preserve">a Filter applied before, most holes </w:t>
+      </w:r>
+      <w:r>
+        <w:lastRenderedPageBreak/>
+        <w:t xml:space="preserve">inside boundaries </w:t>
+      </w:r>
+      <w:r>
+        <w:t>are removed, but any remaining ones are removed in this process. Only the exterior boundaries are kept and added to the image. This approach offers much more control over which edges are included.</w:t>
+      </w:r>
+    </w:p>
+    <w:p/>
+    <w:p/>
+    <w:p>
+      <w:r>
+        <w:rPr>
+          <w:noProof/>
+        </w:rPr>
+        <w:drawing>
+          <wp:inline distT="0" distB="0" distL="0" distR="0" wp14:anchorId="65B114AC" wp14:editId="5555EC5F">
+            <wp:extent cx="5938520" cy="1195705"/>
+            <wp:effectExtent l="0" t="0" r="5080" b="0"/>
+            <wp:docPr id="4" name="Picture 4" descr="report%20assets/Binary-Mode.png"/>
+            <wp:cNvGraphicFramePr>
+              <a:graphicFrameLocks xmlns:a="http://schemas.openxmlformats.org/drawingml/2006/main" noChangeAspect="1"/>
+            </wp:cNvGraphicFramePr>
+            <a:graphic xmlns:a="http://schemas.openxmlformats.org/drawingml/2006/main">
+              <a:graphicData uri="http://schemas.openxmlformats.org/drawingml/2006/picture">
+                <pic:pic xmlns:pic="http://schemas.openxmlformats.org/drawingml/2006/picture">
+                  <pic:nvPicPr>
+                    <pic:cNvPr id="0" name="Picture 3" descr="report%20assets/Binary-Mode.png"/>
+                    <pic:cNvPicPr>
+                      <a:picLocks noChangeAspect="1" noChangeArrowheads="1"/>
+                    </pic:cNvPicPr>
+                  </pic:nvPicPr>
+                  <pic:blipFill>
+                    <a:blip r:embed="rId9">
+                      <a:extLst>
+                        <a:ext uri="{28A0092B-C50C-407E-A947-70E740481C1C}">
+                          <a14:useLocalDpi xmlns:a14="http://schemas.microsoft.com/office/drawing/2010/main" val="0"/>
+                        </a:ext>
+                      </a:extLst>
+                    </a:blip>
+                    <a:srcRect/>
+                    <a:stretch>
+                      <a:fillRect/>
+                    </a:stretch>
+                  </pic:blipFill>
+                  <pic:spPr bwMode="auto">
+                    <a:xfrm>
+                      <a:off x="0" y="0"/>
+                      <a:ext cx="5938520" cy="1195705"/>
+                    </a:xfrm>
+                    <a:prstGeom prst="rect">
+                      <a:avLst/>
+                    </a:prstGeom>
+                    <a:noFill/>
+                    <a:ln>
+                      <a:noFill/>
+                    </a:ln>
+                  </pic:spPr>
+                </pic:pic>
+              </a:graphicData>
+            </a:graphic>
+          </wp:inline>
+        </w:drawing>
+      </w:r>
+    </w:p>
+    <w:p>
+      <w:pPr>
+        <w:pStyle w:val="Caption"/>
+        <w:jc w:val="center"/>
         <w:rPr>
           <w:rFonts w:ascii="Times" w:hAnsi="Times" w:cs="Times"/>
         </w:rPr>
-        <w:t xml:space="preserve">gradient minimization, which can globally control how many non-zero gradients are resulted in to approximate prominent structure in a sparsity-control manner. Un- like other edge-preserving smoothing approaches, our method does not depend on local features, but instead globally locates </w:t>
-      </w:r>
-      <w:proofErr w:type="spellStart"/>
-      <w:r>
-        <w:rPr>
-          <w:rFonts w:ascii="Times" w:hAnsi="Times" w:cs="Times"/>
-        </w:rPr>
-        <w:t>impor</w:t>
-      </w:r>
-      <w:proofErr w:type="spellEnd"/>
-      <w:r>
-        <w:rPr>
-          <w:rFonts w:ascii="Times" w:hAnsi="Times" w:cs="Times"/>
-        </w:rPr>
-        <w:t xml:space="preserve">- </w:t>
-      </w:r>
-      <w:proofErr w:type="spellStart"/>
-      <w:r>
-        <w:rPr>
-          <w:rFonts w:ascii="Times" w:hAnsi="Times" w:cs="Times"/>
-        </w:rPr>
-        <w:t>tant</w:t>
-      </w:r>
-      <w:proofErr w:type="spellEnd"/>
-      <w:r>
-        <w:rPr>
-          <w:rFonts w:ascii="Times" w:hAnsi="Times" w:cs="Times"/>
-        </w:rPr>
-        <w:t xml:space="preserve"> edges. It, as a fundamental tool, finds many applications and is particularly beneficial to edge extraction, clip-art JPEG artifact removal, and non-photorealistic effect generation. </w:t>
+      </w:pPr>
+      <w:r>
+        <w:t xml:space="preserve">Figure </w:t>
+      </w:r>
+      <w:fldSimple w:instr=" SEQ Figure \* ARABIC ">
+        <w:r>
+          <w:rPr>
+            <w:noProof/>
+          </w:rPr>
+          <w:t>3</w:t>
+        </w:r>
+      </w:fldSimple>
+      <w:r>
+        <w:t>: Block diagram for Binary Mode</w:t>
       </w:r>
     </w:p>
     <w:p>
       <w:pPr>
         <w:pStyle w:val="Heading1"/>
       </w:pPr>
+      <w:bookmarkStart w:id="7" w:name="_Toc437377062"/>
+      <w:bookmarkStart w:id="8" w:name="_GoBack"/>
+      <w:bookmarkEnd w:id="8"/>
+      <w:r>
+        <w:t>User Guide</w:t>
+      </w:r>
+      <w:bookmarkEnd w:id="7"/>
       <w:r>
         <w:t xml:space="preserve"> </w:t>
       </w:r>
@@ -1733,11 +3048,11 @@
       <w:pPr>
         <w:pStyle w:val="Heading1"/>
       </w:pPr>
-      <w:bookmarkStart w:id="6" w:name="_Toc437371215"/>
-      <w:r>
-        <w:t>User Guide</w:t>
-      </w:r>
-      <w:bookmarkEnd w:id="6"/>
+      <w:bookmarkStart w:id="9" w:name="_Toc437377063"/>
+      <w:r>
+        <w:t>Comments</w:t>
+      </w:r>
+      <w:bookmarkEnd w:id="9"/>
       <w:r>
         <w:t xml:space="preserve"> </w:t>
       </w:r>
@@ -1746,24 +3061,11 @@
       <w:pPr>
         <w:pStyle w:val="Heading1"/>
       </w:pPr>
-      <w:bookmarkStart w:id="7" w:name="_Toc437371216"/>
-      <w:r>
-        <w:t>Comments</w:t>
-      </w:r>
-      <w:bookmarkEnd w:id="7"/>
-      <w:r>
-        <w:t xml:space="preserve"> </w:t>
-      </w:r>
-    </w:p>
-    <w:p>
-      <w:pPr>
-        <w:pStyle w:val="Heading1"/>
-      </w:pPr>
-      <w:bookmarkStart w:id="8" w:name="_Toc437371217"/>
+      <w:bookmarkStart w:id="10" w:name="_Toc437377064"/>
       <w:r>
         <w:t>Future Research</w:t>
       </w:r>
-      <w:bookmarkEnd w:id="8"/>
+      <w:bookmarkEnd w:id="10"/>
     </w:p>
     <w:sectPr>
       <w:pgSz w:w="12240" w:h="15840"/>
@@ -1775,8 +3077,129 @@
 </w:document>
 </file>
 
+<file path=word/numbering.xml><?xml version="1.0" encoding="utf-8"?>
+<w:numbering xmlns:wpc="http://schemas.microsoft.com/office/word/2010/wordprocessingCanvas" xmlns:mo="http://schemas.microsoft.com/office/mac/office/2008/main" xmlns:mc="http://schemas.openxmlformats.org/markup-compatibility/2006" xmlns:mv="urn:schemas-microsoft-com:mac:vml" xmlns:o="urn:schemas-microsoft-com:office:office" xmlns:r="http://schemas.openxmlformats.org/officeDocument/2006/relationships" xmlns:m="http://schemas.openxmlformats.org/officeDocument/2006/math" xmlns:v="urn:schemas-microsoft-com:vml" xmlns:wp14="http://schemas.microsoft.com/office/word/2010/wordprocessingDrawing" xmlns:wp="http://schemas.openxmlformats.org/drawingml/2006/wordprocessingDrawing" xmlns:w10="urn:schemas-microsoft-com:office:word" xmlns:w="http://schemas.openxmlformats.org/wordprocessingml/2006/main" xmlns:w14="http://schemas.microsoft.com/office/word/2010/wordml" xmlns:w15="http://schemas.microsoft.com/office/word/2012/wordml" xmlns:wpg="http://schemas.microsoft.com/office/word/2010/wordprocessingGroup" xmlns:wpi="http://schemas.microsoft.com/office/word/2010/wordprocessingInk" xmlns:wne="http://schemas.microsoft.com/office/word/2006/wordml" xmlns:wps="http://schemas.microsoft.com/office/word/2010/wordprocessingShape" mc:Ignorable="w14 w15 wp14">
+  <w:abstractNum w:abstractNumId="0">
+    <w:nsid w:val="093A2C96"/>
+    <w:multiLevelType w:val="hybridMultilevel"/>
+    <w:tmpl w:val="7F148DB6"/>
+    <w:lvl w:ilvl="0" w:tplc="04090001">
+      <w:start w:val="1"/>
+      <w:numFmt w:val="bullet"/>
+      <w:lvlText w:val=""/>
+      <w:lvlJc w:val="left"/>
+      <w:pPr>
+        <w:ind w:left="720" w:hanging="360"/>
+      </w:pPr>
+      <w:rPr>
+        <w:rFonts w:ascii="Symbol" w:hAnsi="Symbol" w:hint="default"/>
+      </w:rPr>
+    </w:lvl>
+    <w:lvl w:ilvl="1" w:tplc="04090003" w:tentative="1">
+      <w:start w:val="1"/>
+      <w:numFmt w:val="bullet"/>
+      <w:lvlText w:val="o"/>
+      <w:lvlJc w:val="left"/>
+      <w:pPr>
+        <w:ind w:left="1440" w:hanging="360"/>
+      </w:pPr>
+      <w:rPr>
+        <w:rFonts w:ascii="Courier New" w:hAnsi="Courier New" w:cs="Courier New" w:hint="default"/>
+      </w:rPr>
+    </w:lvl>
+    <w:lvl w:ilvl="2" w:tplc="04090005" w:tentative="1">
+      <w:start w:val="1"/>
+      <w:numFmt w:val="bullet"/>
+      <w:lvlText w:val=""/>
+      <w:lvlJc w:val="left"/>
+      <w:pPr>
+        <w:ind w:left="2160" w:hanging="360"/>
+      </w:pPr>
+      <w:rPr>
+        <w:rFonts w:ascii="Wingdings" w:hAnsi="Wingdings" w:hint="default"/>
+      </w:rPr>
+    </w:lvl>
+    <w:lvl w:ilvl="3" w:tplc="04090001" w:tentative="1">
+      <w:start w:val="1"/>
+      <w:numFmt w:val="bullet"/>
+      <w:lvlText w:val=""/>
+      <w:lvlJc w:val="left"/>
+      <w:pPr>
+        <w:ind w:left="2880" w:hanging="360"/>
+      </w:pPr>
+      <w:rPr>
+        <w:rFonts w:ascii="Symbol" w:hAnsi="Symbol" w:hint="default"/>
+      </w:rPr>
+    </w:lvl>
+    <w:lvl w:ilvl="4" w:tplc="04090003" w:tentative="1">
+      <w:start w:val="1"/>
+      <w:numFmt w:val="bullet"/>
+      <w:lvlText w:val="o"/>
+      <w:lvlJc w:val="left"/>
+      <w:pPr>
+        <w:ind w:left="3600" w:hanging="360"/>
+      </w:pPr>
+      <w:rPr>
+        <w:rFonts w:ascii="Courier New" w:hAnsi="Courier New" w:cs="Courier New" w:hint="default"/>
+      </w:rPr>
+    </w:lvl>
+    <w:lvl w:ilvl="5" w:tplc="04090005" w:tentative="1">
+      <w:start w:val="1"/>
+      <w:numFmt w:val="bullet"/>
+      <w:lvlText w:val=""/>
+      <w:lvlJc w:val="left"/>
+      <w:pPr>
+        <w:ind w:left="4320" w:hanging="360"/>
+      </w:pPr>
+      <w:rPr>
+        <w:rFonts w:ascii="Wingdings" w:hAnsi="Wingdings" w:hint="default"/>
+      </w:rPr>
+    </w:lvl>
+    <w:lvl w:ilvl="6" w:tplc="04090001" w:tentative="1">
+      <w:start w:val="1"/>
+      <w:numFmt w:val="bullet"/>
+      <w:lvlText w:val=""/>
+      <w:lvlJc w:val="left"/>
+      <w:pPr>
+        <w:ind w:left="5040" w:hanging="360"/>
+      </w:pPr>
+      <w:rPr>
+        <w:rFonts w:ascii="Symbol" w:hAnsi="Symbol" w:hint="default"/>
+      </w:rPr>
+    </w:lvl>
+    <w:lvl w:ilvl="7" w:tplc="04090003" w:tentative="1">
+      <w:start w:val="1"/>
+      <w:numFmt w:val="bullet"/>
+      <w:lvlText w:val="o"/>
+      <w:lvlJc w:val="left"/>
+      <w:pPr>
+        <w:ind w:left="5760" w:hanging="360"/>
+      </w:pPr>
+      <w:rPr>
+        <w:rFonts w:ascii="Courier New" w:hAnsi="Courier New" w:cs="Courier New" w:hint="default"/>
+      </w:rPr>
+    </w:lvl>
+    <w:lvl w:ilvl="8" w:tplc="04090005" w:tentative="1">
+      <w:start w:val="1"/>
+      <w:numFmt w:val="bullet"/>
+      <w:lvlText w:val=""/>
+      <w:lvlJc w:val="left"/>
+      <w:pPr>
+        <w:ind w:left="6480" w:hanging="360"/>
+      </w:pPr>
+      <w:rPr>
+        <w:rFonts w:ascii="Wingdings" w:hAnsi="Wingdings" w:hint="default"/>
+      </w:rPr>
+    </w:lvl>
+  </w:abstractNum>
+  <w:num w:numId="1">
+    <w:abstractNumId w:val="0"/>
+  </w:num>
+</w:numbering>
+</file>
+
 <file path=word/styles.xml><?xml version="1.0" encoding="utf-8"?>
-<w:styles xmlns:mc="http://schemas.openxmlformats.org/markup-compatibility/2006" xmlns:r="http://schemas.openxmlformats.org/officeDocument/2006/relationships" xmlns:w="http://schemas.openxmlformats.org/wordprocessingml/2006/main" xmlns:w14="http://schemas.microsoft.com/office/word/2010/wordml" xmlns:w15="http://schemas.microsoft.com/office/word/2012/wordml" xmlns:w16se="http://schemas.microsoft.com/office/word/2015/wordml/symex" mc:Ignorable="w14 w15 w16se">
+<w:styles xmlns:mc="http://schemas.openxmlformats.org/markup-compatibility/2006" xmlns:r="http://schemas.openxmlformats.org/officeDocument/2006/relationships" xmlns:w="http://schemas.openxmlformats.org/wordprocessingml/2006/main" xmlns:w14="http://schemas.microsoft.com/office/word/2010/wordml" xmlns:w15="http://schemas.microsoft.com/office/word/2012/wordml" mc:Ignorable="w14 w15">
   <w:docDefaults>
     <w:rPrDefault>
       <w:rPr>
@@ -1788,7 +3211,7 @@
     </w:rPrDefault>
     <w:pPrDefault/>
   </w:docDefaults>
-  <w:latentStyles w:defLockedState="0" w:defUIPriority="99" w:defSemiHidden="0" w:defUnhideWhenUsed="0" w:defQFormat="0" w:count="371">
+  <w:latentStyles w:defLockedState="0" w:defUIPriority="99" w:defSemiHidden="0" w:defUnhideWhenUsed="0" w:defQFormat="0" w:count="380">
     <w:lsdException w:name="Normal" w:uiPriority="0" w:qFormat="1"/>
     <w:lsdException w:name="heading 1" w:uiPriority="9" w:qFormat="1"/>
     <w:lsdException w:name="heading 2" w:semiHidden="1" w:uiPriority="9" w:unhideWhenUsed="1" w:qFormat="1"/>
@@ -2172,7 +3595,7 @@
     <w:link w:val="Heading1Char"/>
     <w:uiPriority w:val="9"/>
     <w:qFormat/>
-    <w:rsid w:val="00B706B9"/>
+    <w:rsid w:val="004C5A0A"/>
     <w:pPr>
       <w:keepNext/>
       <w:keepLines/>
@@ -2182,6 +3605,7 @@
     </w:pPr>
     <w:rPr>
       <w:rFonts w:asciiTheme="majorHAnsi" w:eastAsiaTheme="majorEastAsia" w:hAnsiTheme="majorHAnsi" w:cstheme="majorBidi"/>
+      <w:color w:val="9050C7"/>
       <w:sz w:val="36"/>
       <w:szCs w:val="32"/>
     </w:rPr>
@@ -2285,9 +3709,10 @@
     <w:basedOn w:val="DefaultParagraphFont"/>
     <w:link w:val="Heading1"/>
     <w:uiPriority w:val="9"/>
-    <w:rsid w:val="00B706B9"/>
+    <w:rsid w:val="004C5A0A"/>
     <w:rPr>
       <w:rFonts w:asciiTheme="majorHAnsi" w:eastAsiaTheme="majorEastAsia" w:hAnsiTheme="majorHAnsi" w:cstheme="majorBidi"/>
+      <w:color w:val="9050C7"/>
       <w:sz w:val="36"/>
       <w:szCs w:val="32"/>
     </w:rPr>
@@ -2363,12 +3788,11 @@
     <w:basedOn w:val="DefaultParagraphFont"/>
     <w:uiPriority w:val="20"/>
     <w:qFormat/>
-    <w:rsid w:val="00B706B9"/>
+    <w:rsid w:val="009B349F"/>
     <w:rPr>
-      <w:i/>
       <w:iCs/>
-      <w:color w:val="auto"/>
-      <w:sz w:val="28"/>
+      <w:color w:val="9050C7"/>
+      <w:sz w:val="32"/>
     </w:rPr>
   </w:style>
   <w:style w:type="character" w:styleId="SubtleEmphasis">
@@ -2388,7 +3812,7 @@
     <w:basedOn w:val="DefaultParagraphFont"/>
     <w:uiPriority w:val="21"/>
     <w:qFormat/>
-    <w:rsid w:val="00B706B9"/>
+    <w:rsid w:val="000E233F"/>
     <w:rPr>
       <w:i/>
       <w:iCs/>
@@ -2402,9 +3826,10 @@
     <w:basedOn w:val="Normal"/>
     <w:link w:val="codeChar"/>
     <w:qFormat/>
-    <w:rsid w:val="009A562D"/>
+    <w:rsid w:val="00017DA9"/>
     <w:rPr>
       <w:rFonts w:ascii="Courier New" w:hAnsi="Courier New" w:cs="Courier New"/>
+      <w:sz w:val="21"/>
     </w:rPr>
   </w:style>
   <w:style w:type="paragraph" w:styleId="ListParagraph">
@@ -2422,9 +3847,10 @@
     <w:name w:val="code Char"/>
     <w:basedOn w:val="DefaultParagraphFont"/>
     <w:link w:val="code"/>
-    <w:rsid w:val="009A562D"/>
+    <w:rsid w:val="00017DA9"/>
     <w:rPr>
       <w:rFonts w:ascii="Courier New" w:hAnsi="Courier New" w:cs="Courier New"/>
+      <w:sz w:val="21"/>
     </w:rPr>
   </w:style>
   <w:style w:type="paragraph" w:styleId="TOCHeading">
@@ -2464,6 +3890,24 @@
       <w:spacing w:after="100"/>
       <w:ind w:left="240"/>
     </w:pPr>
+  </w:style>
+  <w:style w:type="character" w:customStyle="1" w:styleId="apple-converted-space">
+    <w:name w:val="apple-converted-space"/>
+    <w:basedOn w:val="DefaultParagraphFont"/>
+    <w:rsid w:val="000F72CD"/>
+  </w:style>
+  <w:style w:type="character" w:styleId="HTMLCode">
+    <w:name w:val="HTML Code"/>
+    <w:basedOn w:val="DefaultParagraphFont"/>
+    <w:uiPriority w:val="99"/>
+    <w:semiHidden/>
+    <w:unhideWhenUsed/>
+    <w:rsid w:val="000F72CD"/>
+    <w:rPr>
+      <w:rFonts w:ascii="Courier New" w:eastAsiaTheme="minorHAnsi" w:hAnsi="Courier New" w:cs="Courier New"/>
+      <w:sz w:val="20"/>
+      <w:szCs w:val="20"/>
+    </w:rPr>
   </w:style>
 </w:styles>
 </file>
@@ -2734,7 +4178,7 @@
 </file>
 
 <file path=customXml/itemProps1.xml><?xml version="1.0" encoding="utf-8"?>
-<ds:datastoreItem xmlns:ds="http://schemas.openxmlformats.org/officeDocument/2006/customXml" ds:itemID="{4A459A5B-7BEA-4C98-A3F8-723193CBC157}">
+<ds:datastoreItem xmlns:ds="http://schemas.openxmlformats.org/officeDocument/2006/customXml" ds:itemID="{1897D75B-2860-374B-B400-CD533B85AA02}">
   <ds:schemaRefs>
     <ds:schemaRef ds:uri="http://schemas.openxmlformats.org/officeDocument/2006/bibliography"/>
   </ds:schemaRefs>

</xml_diff>

<commit_message>
mid day update...reset and save started
</commit_message>
<xml_diff>
--- a/Writeup.docx
+++ b/Writeup.docx
@@ -106,6 +106,7 @@
       <w:sdtPr>
         <w:rPr>
           <w:rFonts w:asciiTheme="minorHAnsi" w:eastAsiaTheme="minorHAnsi" w:hAnsiTheme="minorHAnsi" w:cstheme="minorBidi"/>
+          <w:color w:val="auto"/>
           <w:sz w:val="24"/>
           <w:szCs w:val="24"/>
         </w:rPr>
@@ -120,7 +121,6 @@
           <w:b/>
           <w:bCs/>
           <w:noProof/>
-          <w:color w:val="auto"/>
         </w:rPr>
       </w:sdtEndPr>
       <w:sdtContent>
@@ -129,7 +129,12 @@
             <w:pStyle w:val="TOCHeading"/>
           </w:pPr>
           <w:r>
-            <w:t>Table of Contents</w:t>
+            <w:t>Ta</w:t>
+          </w:r>
+          <w:bookmarkStart w:id="0" w:name="_GoBack"/>
+          <w:bookmarkEnd w:id="0"/>
+          <w:r>
+            <w:t>ble of Contents</w:t>
           </w:r>
         </w:p>
         <w:p>
@@ -621,7 +626,7 @@
                 <w:noProof/>
                 <w:webHidden/>
               </w:rPr>
-              <w:t>5</w:t>
+              <w:t>6</w:t>
             </w:r>
             <w:r>
               <w:rPr>
@@ -690,7 +695,7 @@
                 <w:noProof/>
                 <w:webHidden/>
               </w:rPr>
-              <w:t>6</w:t>
+              <w:t>7</w:t>
             </w:r>
             <w:r>
               <w:rPr>
@@ -759,7 +764,7 @@
                 <w:noProof/>
                 <w:webHidden/>
               </w:rPr>
-              <w:t>6</w:t>
+              <w:t>7</w:t>
             </w:r>
             <w:r>
               <w:rPr>
@@ -828,7 +833,7 @@
                 <w:noProof/>
                 <w:webHidden/>
               </w:rPr>
-              <w:t>6</w:t>
+              <w:t>8</w:t>
             </w:r>
             <w:r>
               <w:rPr>
@@ -869,12 +874,12 @@
       <w:pPr>
         <w:pStyle w:val="Heading1"/>
       </w:pPr>
-      <w:bookmarkStart w:id="0" w:name="_Toc437377055"/>
+      <w:bookmarkStart w:id="1" w:name="_Toc437377055"/>
       <w:r>
         <w:lastRenderedPageBreak/>
         <w:t>Features</w:t>
       </w:r>
-      <w:bookmarkEnd w:id="0"/>
+      <w:bookmarkEnd w:id="1"/>
       <w:r>
         <w:t xml:space="preserve"> </w:t>
       </w:r>
@@ -997,12 +1002,14 @@
       <w:pPr>
         <w:pStyle w:val="Heading1"/>
       </w:pPr>
-      <w:bookmarkStart w:id="1" w:name="_Toc437377056"/>
+      <w:bookmarkStart w:id="2" w:name="_Toc437377056"/>
+      <w:bookmarkStart w:id="3" w:name="_Ref437431020"/>
       <w:r>
         <w:lastRenderedPageBreak/>
         <w:t>Functions</w:t>
       </w:r>
-      <w:bookmarkEnd w:id="1"/>
+      <w:bookmarkEnd w:id="2"/>
+      <w:bookmarkEnd w:id="3"/>
     </w:p>
     <w:p>
       <w:pPr>
@@ -1068,6 +1075,8 @@
         <w:pStyle w:val="Caption"/>
         <w:jc w:val="center"/>
       </w:pPr>
+      <w:bookmarkStart w:id="4" w:name="_Ref437430914"/>
+      <w:bookmarkStart w:id="5" w:name="_Ref437430865"/>
       <w:r>
         <w:t xml:space="preserve">Figure </w:t>
       </w:r>
@@ -1092,9 +1101,11 @@
         </w:rPr>
         <w:fldChar w:fldCharType="end"/>
       </w:r>
+      <w:bookmarkEnd w:id="4"/>
       <w:r>
         <w:t>: GUI wireframe</w:t>
       </w:r>
+      <w:bookmarkEnd w:id="5"/>
     </w:p>
     <w:p>
       <w:pPr>
@@ -1127,14 +1138,14 @@
           <w:rStyle w:val="Emphasis"/>
         </w:rPr>
       </w:pPr>
-      <w:bookmarkStart w:id="2" w:name="_Toc437377057"/>
+      <w:bookmarkStart w:id="6" w:name="_Toc437377057"/>
       <w:r>
         <w:rPr>
           <w:rStyle w:val="Emphasis"/>
         </w:rPr>
         <w:t>Global Controls</w:t>
       </w:r>
-      <w:bookmarkEnd w:id="2"/>
+      <w:bookmarkEnd w:id="6"/>
     </w:p>
     <w:p>
       <w:pPr>
@@ -1332,7 +1343,10 @@
         <w:t xml:space="preserve"> mode, this</w:t>
       </w:r>
       <w:r>
-        <w:t xml:space="preserve"> essentially exposes the edges.</w:t>
+        <w:t xml:space="preserve"> essentially exposes the edges, but seems to have buggy results depending on the other slider positions</w:t>
+      </w:r>
+      <w:r>
+        <w:t>.</w:t>
       </w:r>
     </w:p>
     <w:p>
@@ -1448,14 +1462,14 @@
           <w:rStyle w:val="Emphasis"/>
         </w:rPr>
       </w:pPr>
-      <w:bookmarkStart w:id="3" w:name="_Toc437377058"/>
+      <w:bookmarkStart w:id="7" w:name="_Toc437377058"/>
       <w:r>
         <w:rPr>
           <w:rStyle w:val="Emphasis"/>
         </w:rPr>
         <w:t>Effect Parameters</w:t>
       </w:r>
-      <w:bookmarkEnd w:id="3"/>
+      <w:bookmarkEnd w:id="7"/>
     </w:p>
     <w:p>
       <w:pPr>
@@ -1509,6 +1523,65 @@
       </w:r>
       <w:r>
         <w:t>reduces the color gradients and available colors in the display palette.</w:t>
+      </w:r>
+    </w:p>
+    <w:p>
+      <w:pPr>
+        <w:jc w:val="both"/>
+      </w:pPr>
+      <w:r>
+        <w:t xml:space="preserve">In </w:t>
+      </w:r>
+      <w:r>
+        <w:rPr>
+          <w:rStyle w:val="codeChar"/>
+          <w:szCs w:val="21"/>
+        </w:rPr>
+        <w:t>Binary</w:t>
+      </w:r>
+      <w:r>
+        <w:t xml:space="preserve"> mode, this adjusts the </w:t>
+      </w:r>
+      <w:r>
+        <w:rPr>
+          <w:i/>
+        </w:rPr>
+        <w:t>hue</w:t>
+      </w:r>
+      <w:r>
+        <w:t xml:space="preserve"> of the mask, spanning from 0 to 255. In </w:t>
+      </w:r>
+      <w:r>
+        <w:rPr>
+          <w:rStyle w:val="codeChar"/>
+          <w:szCs w:val="21"/>
+        </w:rPr>
+        <w:t>BW</w:t>
+      </w:r>
+      <w:r>
+        <w:t xml:space="preserve"> mode, this slider has no effect.</w:t>
+      </w:r>
+    </w:p>
+    <w:p>
+      <w:pPr>
+        <w:pStyle w:val="Subtitle"/>
+        <w:spacing w:before="120" w:after="60"/>
+        <w:jc w:val="both"/>
+        <w:rPr>
+          <w:rStyle w:val="IntenseEmphasis"/>
+        </w:rPr>
+      </w:pPr>
+      <w:r>
+        <w:rPr>
+          <w:rStyle w:val="IntenseEmphasis"/>
+        </w:rPr>
+        <w:t>Dither</w:t>
+      </w:r>
+      <w:r>
+        <w:rPr>
+          <w:rStyle w:val="IntenseEmphasis"/>
+        </w:rPr>
+        <w:t xml:space="preserve"> Toggle</w:t>
       </w:r>
     </w:p>
     <w:p>
@@ -1522,36 +1595,46 @@
         </w:rPr>
       </w:pPr>
       <w:r>
-        <w:t xml:space="preserve">In </w:t>
-      </w:r>
-      <w:r>
-        <w:rPr>
-          <w:rStyle w:val="codeChar"/>
-          <w:szCs w:val="21"/>
-        </w:rPr>
-        <w:t>Binary</w:t>
-      </w:r>
-      <w:r>
-        <w:t xml:space="preserve"> mode, this adjusts the </w:t>
-      </w:r>
-      <w:r>
-        <w:rPr>
-          <w:i/>
-        </w:rPr>
-        <w:t>hue</w:t>
-      </w:r>
-      <w:r>
-        <w:t xml:space="preserve"> of the mask, spanning from 0 to 255. In </w:t>
-      </w:r>
-      <w:r>
-        <w:rPr>
-          <w:rStyle w:val="codeChar"/>
-          <w:szCs w:val="21"/>
-        </w:rPr>
-        <w:t>BW</w:t>
-      </w:r>
-      <w:r>
-        <w:t xml:space="preserve"> mode, this slider has no effect.</w:t>
+        <w:rPr>
+          <w:rStyle w:val="SubtleEmphasis"/>
+          <w:i w:val="0"/>
+          <w:iCs w:val="0"/>
+          <w:color w:val="auto"/>
+        </w:rPr>
+        <w:t>Adds dithering to the output image</w:t>
+      </w:r>
+      <w:r>
+        <w:rPr>
+          <w:rStyle w:val="SubtleEmphasis"/>
+          <w:i w:val="0"/>
+          <w:iCs w:val="0"/>
+          <w:color w:val="auto"/>
+        </w:rPr>
+        <w:t xml:space="preserve">. Only works in </w:t>
+      </w:r>
+      <w:r>
+        <w:rPr>
+          <w:rStyle w:val="codeChar"/>
+        </w:rPr>
+        <w:t>Color</w:t>
+      </w:r>
+      <w:r>
+        <w:rPr>
+          <w:rStyle w:val="SubtleEmphasis"/>
+          <w:i w:val="0"/>
+          <w:iCs w:val="0"/>
+          <w:color w:val="auto"/>
+        </w:rPr>
+        <w:t xml:space="preserve"> mode</w:t>
+      </w:r>
+      <w:r>
+        <w:rPr>
+          <w:rStyle w:val="SubtleEmphasis"/>
+          <w:i w:val="0"/>
+          <w:iCs w:val="0"/>
+          <w:color w:val="auto"/>
+        </w:rPr>
+        <w:t>.</w:t>
       </w:r>
     </w:p>
     <w:p>
@@ -1648,6 +1731,7 @@
         <w:rPr>
           <w:rStyle w:val="IntenseEmphasis"/>
         </w:rPr>
+        <w:lastRenderedPageBreak/>
         <w:t>Stroke Thickness</w:t>
       </w:r>
     </w:p>
@@ -1672,7 +1756,6 @@
         <w:rPr>
           <w:rStyle w:val="IntenseEmphasis"/>
         </w:rPr>
-        <w:lastRenderedPageBreak/>
         <w:t>Stroke Length</w:t>
       </w:r>
     </w:p>
@@ -1712,11 +1795,11 @@
       <w:pPr>
         <w:pStyle w:val="Heading1"/>
       </w:pPr>
-      <w:bookmarkStart w:id="4" w:name="_Toc437377059"/>
+      <w:bookmarkStart w:id="8" w:name="_Toc437377059"/>
       <w:r>
         <w:t>Implementation</w:t>
       </w:r>
-      <w:bookmarkEnd w:id="4"/>
+      <w:bookmarkEnd w:id="8"/>
     </w:p>
     <w:p>
       <w:pPr>
@@ -1757,13 +1840,7 @@
         <w:rPr>
           <w:rFonts w:cs="Times"/>
         </w:rPr>
-        <w:t>All code is developed in Matlab, and it has been tested on version 2015b. Some of the functionality relies on the Image Processing Toolbox.</w:t>
-      </w:r>
-      <w:r>
-        <w:rPr>
-          <w:rFonts w:cs="Times"/>
-        </w:rPr>
-        <w:t xml:space="preserve"> The </w:t>
+        <w:t xml:space="preserve">All code is developed in Matlab, and it has been tested on version 2015b. Some of the functionality relies on the Image Processing Toolbox. The </w:t>
       </w:r>
       <w:r>
         <w:rPr>
@@ -1799,7 +1876,21 @@
           <w:rStyle w:val="codeChar"/>
           <w:szCs w:val="21"/>
         </w:rPr>
-        <w:t xml:space="preserve"> *.jpg, *.</w:t>
+        <w:t xml:space="preserve"> *.jpg,</w:t>
+      </w:r>
+      <w:r>
+        <w:rPr>
+          <w:rStyle w:val="codeChar"/>
+          <w:szCs w:val="21"/>
+        </w:rPr>
+        <w:t xml:space="preserve"> </w:t>
+      </w:r>
+      <w:r>
+        <w:rPr>
+          <w:rStyle w:val="codeChar"/>
+          <w:szCs w:val="21"/>
+        </w:rPr>
+        <w:t>*.</w:t>
       </w:r>
       <w:proofErr w:type="spellStart"/>
       <w:r>
@@ -1807,6 +1898,36 @@
           <w:rStyle w:val="codeChar"/>
           <w:szCs w:val="21"/>
         </w:rPr>
+        <w:t>p</w:t>
+      </w:r>
+      <w:r>
+        <w:rPr>
+          <w:rStyle w:val="codeChar"/>
+          <w:szCs w:val="21"/>
+        </w:rPr>
+        <w:t>n</w:t>
+      </w:r>
+      <w:r>
+        <w:rPr>
+          <w:rStyle w:val="codeChar"/>
+          <w:szCs w:val="21"/>
+        </w:rPr>
+        <w:t>g</w:t>
+      </w:r>
+      <w:proofErr w:type="spellEnd"/>
+      <w:r>
+        <w:rPr>
+          <w:rStyle w:val="codeChar"/>
+          <w:szCs w:val="21"/>
+        </w:rPr>
+        <w:t xml:space="preserve"> *.</w:t>
+      </w:r>
+      <w:proofErr w:type="spellStart"/>
+      <w:r>
+        <w:rPr>
+          <w:rStyle w:val="codeChar"/>
+          <w:szCs w:val="21"/>
+        </w:rPr>
         <w:t>hdf</w:t>
       </w:r>
       <w:proofErr w:type="spellEnd"/>
@@ -1834,14 +1955,14 @@
         <w:rPr>
           <w:rFonts w:cs="Times"/>
         </w:rPr>
-        <w:t xml:space="preserve"> is saved as a </w:t>
+        <w:t xml:space="preserve"> is saved as </w:t>
       </w:r>
       <w:r>
         <w:rPr>
           <w:rStyle w:val="codeChar"/>
           <w:szCs w:val="21"/>
         </w:rPr>
-        <w:t>*.</w:t>
+        <w:t>output.</w:t>
       </w:r>
       <w:r>
         <w:rPr>
@@ -2194,14 +2315,14 @@
           <w:rStyle w:val="Emphasis"/>
         </w:rPr>
       </w:pPr>
-      <w:bookmarkStart w:id="5" w:name="_Toc437377060"/>
+      <w:bookmarkStart w:id="9" w:name="_Toc437377060"/>
       <w:r>
         <w:rPr>
           <w:rStyle w:val="Emphasis"/>
         </w:rPr>
         <w:t>Color Mode</w:t>
       </w:r>
-      <w:bookmarkEnd w:id="5"/>
+      <w:bookmarkEnd w:id="9"/>
       <w:r>
         <w:rPr>
           <w:rStyle w:val="Emphasis"/>
@@ -2241,6 +2362,7 @@
         <w:jc w:val="both"/>
       </w:pPr>
       <w:r>
+        <w:lastRenderedPageBreak/>
         <w:t xml:space="preserve">The </w:t>
       </w:r>
       <w:hyperlink r:id="rId7" w:history="1">
@@ -2282,14 +2404,7 @@
         <w:rPr>
           <w:rFonts w:cs="Times"/>
         </w:rPr>
-        <w:t xml:space="preserve"> The </w:t>
-      </w:r>
-      <w:r>
-        <w:rPr>
-          <w:rFonts w:cs="Times"/>
-        </w:rPr>
-        <w:lastRenderedPageBreak/>
-        <w:t>result is strengthened edges and flattened color gradient with high frequency details attenuated. This contradictory</w:t>
+        <w:t xml:space="preserve"> The result is strengthened edges and flattened color gradient with high frequency details attenuated. This contradictory</w:t>
       </w:r>
       <w:r>
         <w:rPr>
@@ -2703,24 +2818,14 @@
           <w:rStyle w:val="Emphasis"/>
         </w:rPr>
       </w:pPr>
-    </w:p>
-    <w:p>
-      <w:pPr>
-        <w:pStyle w:val="Heading2"/>
-        <w:spacing w:after="60"/>
-        <w:jc w:val="both"/>
+      <w:bookmarkStart w:id="10" w:name="_Toc437377061"/>
+      <w:r>
         <w:rPr>
           <w:rStyle w:val="Emphasis"/>
         </w:rPr>
-      </w:pPr>
-      <w:bookmarkStart w:id="6" w:name="_Toc437377061"/>
-      <w:r>
-        <w:rPr>
-          <w:rStyle w:val="Emphasis"/>
-        </w:rPr>
         <w:t>Binary Mode</w:t>
       </w:r>
-      <w:bookmarkEnd w:id="6"/>
+      <w:bookmarkEnd w:id="10"/>
     </w:p>
     <w:p>
       <w:pPr>
@@ -3033,40 +3138,348 @@
       <w:pPr>
         <w:pStyle w:val="Heading1"/>
       </w:pPr>
-      <w:bookmarkStart w:id="7" w:name="_Toc437377062"/>
-      <w:bookmarkStart w:id="8" w:name="_GoBack"/>
-      <w:bookmarkEnd w:id="8"/>
+      <w:bookmarkStart w:id="11" w:name="_Toc437377062"/>
       <w:r>
         <w:t>User Guide</w:t>
       </w:r>
-      <w:bookmarkEnd w:id="7"/>
+      <w:bookmarkEnd w:id="11"/>
       <w:r>
         <w:t xml:space="preserve"> </w:t>
       </w:r>
     </w:p>
     <w:p>
+      <w:r>
+        <w:t xml:space="preserve">Usage is pretty straight forward. Refer to </w:t>
+      </w:r>
+      <w:r>
+        <w:fldChar w:fldCharType="begin"/>
+      </w:r>
+      <w:r>
+        <w:instrText xml:space="preserve"> REF _Ref437430914 \h </w:instrText>
+      </w:r>
+      <w:r>
+        <w:fldChar w:fldCharType="separate"/>
+      </w:r>
+      <w:r>
+        <w:t xml:space="preserve">Figure </w:t>
+      </w:r>
+      <w:r>
+        <w:rPr>
+          <w:noProof/>
+        </w:rPr>
+        <w:t>1</w:t>
+      </w:r>
+      <w:r>
+        <w:fldChar w:fldCharType="end"/>
+      </w:r>
+      <w:r>
+        <w:t xml:space="preserve"> for GUI layout information</w:t>
+      </w:r>
+    </w:p>
+    <w:p/>
+    <w:p>
+      <w:pPr>
+        <w:pStyle w:val="ListParagraph"/>
+        <w:numPr>
+          <w:ilvl w:val="0"/>
+          <w:numId w:val="2"/>
+        </w:numPr>
+      </w:pPr>
+      <w:r>
+        <w:t xml:space="preserve">Load the image by pressing the </w:t>
+      </w:r>
+      <w:r>
+        <w:rPr>
+          <w:rStyle w:val="codeChar"/>
+        </w:rPr>
+        <w:t>Load</w:t>
+      </w:r>
+      <w:r>
+        <w:t xml:space="preserve"> button </w:t>
+      </w:r>
+    </w:p>
+    <w:p>
+      <w:pPr>
+        <w:pStyle w:val="ListParagraph"/>
+        <w:numPr>
+          <w:ilvl w:val="0"/>
+          <w:numId w:val="2"/>
+        </w:numPr>
+      </w:pPr>
+      <w:r>
+        <w:t>Choose the mode of interest (</w:t>
+      </w:r>
+      <w:r>
+        <w:rPr>
+          <w:rStyle w:val="codeChar"/>
+        </w:rPr>
+        <w:t xml:space="preserve">Color </w:t>
+      </w:r>
+      <w:r>
+        <w:t xml:space="preserve">or </w:t>
+      </w:r>
+      <w:r>
+        <w:rPr>
+          <w:rStyle w:val="codeChar"/>
+        </w:rPr>
+        <w:t>Binary</w:t>
+      </w:r>
+      <w:r>
+        <w:t>)</w:t>
+      </w:r>
+    </w:p>
+    <w:p>
+      <w:pPr>
+        <w:pStyle w:val="ListParagraph"/>
+        <w:numPr>
+          <w:ilvl w:val="0"/>
+          <w:numId w:val="2"/>
+        </w:numPr>
+      </w:pPr>
+      <w:r>
+        <w:t>Select the buttons of interest (</w:t>
+      </w:r>
+      <w:r>
+        <w:rPr>
+          <w:rStyle w:val="codeChar"/>
+        </w:rPr>
+        <w:t xml:space="preserve">Invert, BW, </w:t>
+      </w:r>
+      <w:r>
+        <w:t>or</w:t>
+      </w:r>
+      <w:r>
+        <w:rPr>
+          <w:rStyle w:val="codeChar"/>
+        </w:rPr>
+        <w:t xml:space="preserve"> Morph</w:t>
+      </w:r>
+      <w:r>
+        <w:t xml:space="preserve">). See </w:t>
+      </w:r>
+      <w:r>
+        <w:fldChar w:fldCharType="begin"/>
+      </w:r>
+      <w:r>
+        <w:instrText xml:space="preserve"> REF _Ref437431020 \h </w:instrText>
+      </w:r>
+      <w:r>
+        <w:fldChar w:fldCharType="separate"/>
+      </w:r>
+      <w:r>
+        <w:t>Functions</w:t>
+      </w:r>
+      <w:r>
+        <w:fldChar w:fldCharType="end"/>
+      </w:r>
+      <w:r>
+        <w:t xml:space="preserve"> for more information.</w:t>
+      </w:r>
+    </w:p>
+    <w:p>
+      <w:pPr>
+        <w:pStyle w:val="ListParagraph"/>
+        <w:numPr>
+          <w:ilvl w:val="0"/>
+          <w:numId w:val="2"/>
+        </w:numPr>
+      </w:pPr>
+      <w:r>
+        <w:t>Adjust the sliders as necessary. Note some may have no effect depending on the mode</w:t>
+      </w:r>
+    </w:p>
+    <w:p>
+      <w:pPr>
+        <w:pStyle w:val="ListParagraph"/>
+        <w:numPr>
+          <w:ilvl w:val="0"/>
+          <w:numId w:val="2"/>
+        </w:numPr>
+      </w:pPr>
+      <w:r>
+        <w:t xml:space="preserve">Apply the effect to the image by pressing the </w:t>
+      </w:r>
+      <w:r>
+        <w:rPr>
+          <w:rStyle w:val="codeChar"/>
+        </w:rPr>
+        <w:t>Apply</w:t>
+      </w:r>
+      <w:r>
+        <w:t xml:space="preserve"> button</w:t>
+      </w:r>
+    </w:p>
+    <w:p>
+      <w:pPr>
+        <w:pStyle w:val="ListParagraph"/>
+        <w:numPr>
+          <w:ilvl w:val="0"/>
+          <w:numId w:val="2"/>
+        </w:numPr>
+      </w:pPr>
+      <w:r>
+        <w:t>The result will appear in the output figure. Note it may take up to 10 seconds depending on the settings and input size</w:t>
+      </w:r>
+    </w:p>
+    <w:p>
+      <w:pPr>
+        <w:pStyle w:val="ListParagraph"/>
+        <w:numPr>
+          <w:ilvl w:val="0"/>
+          <w:numId w:val="2"/>
+        </w:numPr>
+      </w:pPr>
+      <w:r>
+        <w:t xml:space="preserve">Save the image to the hard drive by pressing the </w:t>
+      </w:r>
+      <w:r>
+        <w:rPr>
+          <w:rStyle w:val="codeChar"/>
+        </w:rPr>
+        <w:t>Save</w:t>
+      </w:r>
+      <w:r>
+        <w:t xml:space="preserve"> button</w:t>
+      </w:r>
+      <w:r>
+        <w:t xml:space="preserve">. It will save the file as </w:t>
+      </w:r>
+      <w:r>
+        <w:rPr>
+          <w:rStyle w:val="codeChar"/>
+        </w:rPr>
+        <w:t>output.jpg</w:t>
+      </w:r>
+    </w:p>
+    <w:p>
+      <w:pPr>
+        <w:pStyle w:val="ListParagraph"/>
+        <w:numPr>
+          <w:ilvl w:val="0"/>
+          <w:numId w:val="2"/>
+        </w:numPr>
+      </w:pPr>
+      <w:r>
+        <w:t xml:space="preserve">To try another image, press </w:t>
+      </w:r>
+      <w:r>
+        <w:rPr>
+          <w:rStyle w:val="codeChar"/>
+        </w:rPr>
+        <w:t xml:space="preserve">Reset </w:t>
+      </w:r>
+      <w:r>
+        <w:t>and restart the steps, otherwise, simply close the window</w:t>
+      </w:r>
+    </w:p>
+    <w:p>
       <w:pPr>
         <w:pStyle w:val="Heading1"/>
       </w:pPr>
-      <w:bookmarkStart w:id="9" w:name="_Toc437377063"/>
+      <w:bookmarkStart w:id="12" w:name="_Toc437377063"/>
       <w:r>
         <w:t>Comments</w:t>
       </w:r>
-      <w:bookmarkEnd w:id="9"/>
-      <w:r>
+      <w:bookmarkEnd w:id="12"/>
+    </w:p>
+    <w:p>
+      <w:r>
+        <w:t xml:space="preserve">My original project was to to implement Google’s </w:t>
+      </w:r>
+      <w:hyperlink r:id="rId10" w:history="1">
+        <w:r>
+          <w:rPr>
+            <w:rStyle w:val="Hyperlink"/>
+          </w:rPr>
+          <w:t>deep dreaming</w:t>
+        </w:r>
+      </w:hyperlink>
+      <w:r>
+        <w:t xml:space="preserve"> set of algorithms and in the GUI offer additional editing options. I got this started, but realized it would require a lot of drivers and special libraries to distribute and effectively run, so I will just work on this on my own time. One thing that came out of this project was a useful executable python script that downloads several similar pictures to the input by searching Google and using correlation to return matches. I was thinking maybe this could go towards extra credit. Since the main code is Matlab, I didn’t </w:t>
+      </w:r>
+      <w:r>
+        <w:t>go through th</w:t>
+      </w:r>
+      <w:r>
+        <w:t>e effort of having the Matlab script run the python code to generate a</w:t>
+      </w:r>
+      <w:r>
+        <w:t xml:space="preserve"> series of images, however it could be done. I will include the OSX executable in the submission.</w:t>
+      </w:r>
+    </w:p>
+    <w:p/>
+    <w:p>
+      <w:r>
+        <w:t xml:space="preserve">Once I decided to settle on Matlab, I choose to start more simple since I wasted time on the python neural network. I ended up finding information on the </w:t>
+      </w:r>
+      <w:hyperlink r:id="rId11" w:history="1">
+        <w:r>
+          <w:rPr>
+            <w:rStyle w:val="Hyperlink"/>
+          </w:rPr>
+          <w:t>gradient minimization method</w:t>
+        </w:r>
+      </w:hyperlink>
+      <w:r>
+        <w:rPr>
+          <w:rStyle w:val="Hyperlink"/>
+        </w:rPr>
         <w:t xml:space="preserve"> </w:t>
       </w:r>
+      <w:r>
+        <w:lastRenderedPageBreak/>
+        <w:t xml:space="preserve">which formed the foundation for my project. I also was interested in pop art effect, but this was pretty basic, so I didn’t devote my project to it. Instead I sort of included it in the </w:t>
+      </w:r>
+      <w:r>
+        <w:rPr>
+          <w:rStyle w:val="codeChar"/>
+        </w:rPr>
+        <w:t>Binary</w:t>
+      </w:r>
+      <w:r>
+        <w:t xml:space="preserve"> mode.</w:t>
+      </w:r>
+    </w:p>
+    <w:p/>
+    <w:p>
+      <w:r>
+        <w:t>In addition, I spent a lot of time trying to access the webcam in Matlab, but it requires the Image Acquisition Toolbox which is not available to UW students as far as I know. For my research, I have a different Matlab license, which does have it, but I wasn’t sure how I could include these functions in my submission. As a result, I removed the ability to capture an input image from a webcam. I will include the code just as a reference</w:t>
+      </w:r>
+    </w:p>
+    <w:p/>
+    <w:p>
+      <w:r>
+        <w:t>I am not sure what the bonus credit criteria is, but I tried to go above and beyond with my cartoon effect by using an alterative, more complex algorithm compared to the bilateral filter method. I also spent a lot of time making the GUI functions much more complicated then in the given demos. All in all, I probably would not use Matlab in the future for GUI design since it was not very intuitive to me and doesn’t look very modern. I would have liked to use JavaScript to make a web GUI, but I didn’t want to figure out how to link it to Matlab.</w:t>
+      </w:r>
     </w:p>
     <w:p>
       <w:pPr>
         <w:pStyle w:val="Heading1"/>
       </w:pPr>
-      <w:bookmarkStart w:id="10" w:name="_Toc437377064"/>
+      <w:bookmarkStart w:id="13" w:name="_Toc437377064"/>
       <w:r>
         <w:t>Future Research</w:t>
       </w:r>
-      <w:bookmarkEnd w:id="10"/>
-    </w:p>
+      <w:bookmarkEnd w:id="13"/>
+    </w:p>
+    <w:p>
+      <w:r>
+        <w:t>I am very interested in porting some of this functionality to Node.js or Python so that I can make a web app out of it. I also am interested in further developing my python image scraper app explained in COMMETNS. I think it is a cool utility that doesn’t really exist. Its core relies on Google’s reverse image search, which as far as I know is proprietary</w:t>
+      </w:r>
+      <w:r>
+        <w:t>, but it is treated like a black box in my implementation. I am also interested in working more with the deep dreaming concept as it results and very interesting, artistic renderings.</w:t>
+      </w:r>
+    </w:p>
+    <w:p>
+      <w:pPr>
+        <w:pStyle w:val="Heading1"/>
+      </w:pPr>
+      <w:r>
+        <w:t>Appendix</w:t>
+      </w:r>
+    </w:p>
+    <w:p/>
+    <w:p/>
     <w:sectPr>
       <w:pgSz w:w="12240" w:h="15840"/>
       <w:pgMar w:top="1440" w:right="1440" w:bottom="1440" w:left="1440" w:header="720" w:footer="720" w:gutter="0"/>
@@ -3192,8 +3605,97 @@
       </w:rPr>
     </w:lvl>
   </w:abstractNum>
+  <w:abstractNum w:abstractNumId="1">
+    <w:nsid w:val="2F1730B9"/>
+    <w:multiLevelType w:val="hybridMultilevel"/>
+    <w:tmpl w:val="E98A0B7A"/>
+    <w:lvl w:ilvl="0" w:tplc="0409000F">
+      <w:start w:val="1"/>
+      <w:numFmt w:val="decimal"/>
+      <w:lvlText w:val="%1."/>
+      <w:lvlJc w:val="left"/>
+      <w:pPr>
+        <w:ind w:left="720" w:hanging="360"/>
+      </w:pPr>
+    </w:lvl>
+    <w:lvl w:ilvl="1" w:tplc="04090019" w:tentative="1">
+      <w:start w:val="1"/>
+      <w:numFmt w:val="lowerLetter"/>
+      <w:lvlText w:val="%2."/>
+      <w:lvlJc w:val="left"/>
+      <w:pPr>
+        <w:ind w:left="1440" w:hanging="360"/>
+      </w:pPr>
+    </w:lvl>
+    <w:lvl w:ilvl="2" w:tplc="0409001B" w:tentative="1">
+      <w:start w:val="1"/>
+      <w:numFmt w:val="lowerRoman"/>
+      <w:lvlText w:val="%3."/>
+      <w:lvlJc w:val="right"/>
+      <w:pPr>
+        <w:ind w:left="2160" w:hanging="180"/>
+      </w:pPr>
+    </w:lvl>
+    <w:lvl w:ilvl="3" w:tplc="0409000F" w:tentative="1">
+      <w:start w:val="1"/>
+      <w:numFmt w:val="decimal"/>
+      <w:lvlText w:val="%4."/>
+      <w:lvlJc w:val="left"/>
+      <w:pPr>
+        <w:ind w:left="2880" w:hanging="360"/>
+      </w:pPr>
+    </w:lvl>
+    <w:lvl w:ilvl="4" w:tplc="04090019" w:tentative="1">
+      <w:start w:val="1"/>
+      <w:numFmt w:val="lowerLetter"/>
+      <w:lvlText w:val="%5."/>
+      <w:lvlJc w:val="left"/>
+      <w:pPr>
+        <w:ind w:left="3600" w:hanging="360"/>
+      </w:pPr>
+    </w:lvl>
+    <w:lvl w:ilvl="5" w:tplc="0409001B" w:tentative="1">
+      <w:start w:val="1"/>
+      <w:numFmt w:val="lowerRoman"/>
+      <w:lvlText w:val="%6."/>
+      <w:lvlJc w:val="right"/>
+      <w:pPr>
+        <w:ind w:left="4320" w:hanging="180"/>
+      </w:pPr>
+    </w:lvl>
+    <w:lvl w:ilvl="6" w:tplc="0409000F" w:tentative="1">
+      <w:start w:val="1"/>
+      <w:numFmt w:val="decimal"/>
+      <w:lvlText w:val="%7."/>
+      <w:lvlJc w:val="left"/>
+      <w:pPr>
+        <w:ind w:left="5040" w:hanging="360"/>
+      </w:pPr>
+    </w:lvl>
+    <w:lvl w:ilvl="7" w:tplc="04090019" w:tentative="1">
+      <w:start w:val="1"/>
+      <w:numFmt w:val="lowerLetter"/>
+      <w:lvlText w:val="%8."/>
+      <w:lvlJc w:val="left"/>
+      <w:pPr>
+        <w:ind w:left="5760" w:hanging="360"/>
+      </w:pPr>
+    </w:lvl>
+    <w:lvl w:ilvl="8" w:tplc="0409001B" w:tentative="1">
+      <w:start w:val="1"/>
+      <w:numFmt w:val="lowerRoman"/>
+      <w:lvlText w:val="%9."/>
+      <w:lvlJc w:val="right"/>
+      <w:pPr>
+        <w:ind w:left="6480" w:hanging="180"/>
+      </w:pPr>
+    </w:lvl>
+  </w:abstractNum>
   <w:num w:numId="1">
     <w:abstractNumId w:val="0"/>
+  </w:num>
+  <w:num w:numId="2">
+    <w:abstractNumId w:val="1"/>
   </w:num>
 </w:numbering>
 </file>
@@ -3635,6 +4137,7 @@
   <w:style w:type="character" w:default="1" w:styleId="DefaultParagraphFont">
     <w:name w:val="Default Paragraph Font"/>
     <w:uiPriority w:val="1"/>
+    <w:semiHidden/>
     <w:unhideWhenUsed/>
   </w:style>
   <w:style w:type="table" w:default="1" w:styleId="TableNormal">
@@ -4178,7 +4681,7 @@
 </file>
 
 <file path=customXml/itemProps1.xml><?xml version="1.0" encoding="utf-8"?>
-<ds:datastoreItem xmlns:ds="http://schemas.openxmlformats.org/officeDocument/2006/customXml" ds:itemID="{1897D75B-2860-374B-B400-CD533B85AA02}">
+<ds:datastoreItem xmlns:ds="http://schemas.openxmlformats.org/officeDocument/2006/customXml" ds:itemID="{E9E4CCA8-607E-164C-8749-53B23BB30A01}">
   <ds:schemaRefs>
     <ds:schemaRef ds:uri="http://schemas.openxmlformats.org/officeDocument/2006/bibliography"/>
   </ds:schemaRefs>

</xml_diff>